<commit_message>
mulai melengkapi SOP yang belum: SOP Dispensing Obat
</commit_message>
<xml_diff>
--- a/ukp/3.10_Kefarmasian/EP 03/SOP Dispensing Obat.docx
+++ b/ukp/3.10_Kefarmasian/EP 03/SOP Dispensing Obat.docx
@@ -46,7 +46,7 @@
                 <w:rFonts w:ascii="Arial" w:hAnsi="Arial" w:cs="Arial"/>
               </w:rPr>
               <w:drawing>
-                <wp:anchor distT="0" distB="0" distL="114300" distR="114300" simplePos="0" relativeHeight="251665408" behindDoc="0" locked="0" layoutInCell="1" allowOverlap="1">
+                <wp:anchor distT="0" distB="0" distL="114300" distR="114300" simplePos="0" relativeHeight="251666432" behindDoc="0" locked="0" layoutInCell="1" allowOverlap="1">
                   <wp:simplePos x="0" y="0"/>
                   <wp:positionH relativeFrom="column">
                     <wp:posOffset>55245</wp:posOffset>
@@ -150,7 +150,7 @@
             </w:pPr>
             <w:r>
               <w:drawing>
-                <wp:anchor distT="0" distB="0" distL="114300" distR="114300" simplePos="0" relativeHeight="251666432" behindDoc="1" locked="0" layoutInCell="1" allowOverlap="1">
+                <wp:anchor distT="0" distB="0" distL="114300" distR="114300" simplePos="0" relativeHeight="251672576" behindDoc="1" locked="0" layoutInCell="1" allowOverlap="1">
                   <wp:simplePos x="0" y="0"/>
                   <wp:positionH relativeFrom="column">
                     <wp:posOffset>-62230</wp:posOffset>
@@ -243,18 +243,16 @@
         <w:ind w:left="0" w:firstLine="0"/>
         <w:jc w:val="center"/>
         <w:rPr>
-          <w:rFonts w:hint="default" w:ascii="Bookman Old Style" w:hAnsi="Bookman Old Style" w:cs="Arial"/>
+          <w:rFonts w:ascii="Bookman Old Style" w:hAnsi="Bookman Old Style" w:cs="Arial"/>
           <w:b/>
           <w:sz w:val="40"/>
-          <w:lang w:val="en-US"/>
         </w:rPr>
       </w:pPr>
       <w:r>
         <w:rPr>
-          <w:rFonts w:hint="default" w:ascii="Bookman Old Style" w:hAnsi="Bookman Old Style" w:cs="Arial"/>
+          <w:rFonts w:ascii="Bookman Old Style" w:hAnsi="Bookman Old Style" w:cs="Arial"/>
           <w:b/>
           <w:sz w:val="40"/>
-          <w:lang w:val="en-US"/>
         </w:rPr>
         <w:t>Dispensing Obat</w:t>
       </w:r>
@@ -351,14 +349,12 @@
               <w:spacing w:line="240" w:lineRule="auto"/>
               <w:ind w:left="45" w:firstLine="0"/>
               <w:rPr>
-                <w:rFonts w:hint="default" w:ascii="Bookman Old Style" w:hAnsi="Bookman Old Style" w:cs="Arial"/>
-                <w:lang w:val="en-US"/>
-              </w:rPr>
-            </w:pPr>
-            <w:r>
-              <w:rPr>
-                <w:rFonts w:hint="default" w:ascii="Bookman Old Style" w:hAnsi="Bookman Old Style" w:cs="Arial"/>
-                <w:lang w:val="en-US"/>
+                <w:rFonts w:ascii="Bookman Old Style" w:hAnsi="Bookman Old Style" w:cs="Arial"/>
+              </w:rPr>
+            </w:pPr>
+            <w:r>
+              <w:rPr>
+                <w:rFonts w:ascii="Bookman Old Style" w:hAnsi="Bookman Old Style" w:cs="Arial"/>
               </w:rPr>
               <w:t>XXX/XXX</w:t>
             </w:r>
@@ -485,14 +481,12 @@
               <w:spacing w:line="240" w:lineRule="auto"/>
               <w:ind w:left="45" w:firstLine="0"/>
               <w:rPr>
-                <w:rFonts w:hint="default" w:ascii="Bookman Old Style" w:hAnsi="Bookman Old Style" w:cs="Arial"/>
-                <w:lang w:val="en-US"/>
-              </w:rPr>
-            </w:pPr>
-            <w:r>
-              <w:rPr>
-                <w:rFonts w:hint="default" w:ascii="Bookman Old Style" w:hAnsi="Bookman Old Style" w:cs="Arial"/>
-                <w:lang w:val="en-US"/>
+                <w:rFonts w:ascii="Bookman Old Style" w:hAnsi="Bookman Old Style" w:cs="Arial"/>
+              </w:rPr>
+            </w:pPr>
+            <w:r>
+              <w:rPr>
+                <w:rFonts w:ascii="Bookman Old Style" w:hAnsi="Bookman Old Style" w:cs="Arial"/>
               </w:rPr>
               <w:t>XX XXXX XXXX</w:t>
             </w:r>
@@ -759,66 +753,15 @@
           <w:b/>
           <w:sz w:val="32"/>
         </w:rPr>
-        <mc:AlternateContent>
-          <mc:Choice Requires="wps">
-            <w:drawing>
-              <wp:anchor distT="0" distB="0" distL="114300" distR="114300" simplePos="0" relativeHeight="251661312" behindDoc="0" locked="0" layoutInCell="1" allowOverlap="1">
-                <wp:simplePos x="0" y="0"/>
-                <wp:positionH relativeFrom="column">
-                  <wp:posOffset>5384165</wp:posOffset>
-                </wp:positionH>
-                <wp:positionV relativeFrom="paragraph">
-                  <wp:posOffset>121285</wp:posOffset>
-                </wp:positionV>
-                <wp:extent cx="457200" cy="511810"/>
-                <wp:effectExtent l="0" t="0" r="0" b="0"/>
-                <wp:wrapNone/>
-                <wp:docPr id="4" name="AutoShape 9"/>
-                <wp:cNvGraphicFramePr/>
-                <a:graphic xmlns:a="http://schemas.openxmlformats.org/drawingml/2006/main">
-                  <a:graphicData uri="http://schemas.microsoft.com/office/word/2010/wordprocessingShape">
-                    <wps:wsp>
-                      <wps:cNvSpPr/>
-                      <wps:spPr bwMode="auto">
-                        <a:xfrm>
-                          <a:off x="0" y="0"/>
-                          <a:ext cx="457200" cy="511810"/>
-                        </a:xfrm>
-                        <a:prstGeom prst="octagon">
-                          <a:avLst>
-                            <a:gd name="adj" fmla="val 29287"/>
-                          </a:avLst>
-                        </a:prstGeom>
-                        <a:solidFill>
-                          <a:srgbClr val="FFFFFF"/>
-                        </a:solidFill>
-                        <a:ln w="9525">
-                          <a:solidFill>
-                            <a:srgbClr val="000000"/>
-                          </a:solidFill>
-                          <a:miter lim="800000"/>
-                        </a:ln>
-                      </wps:spPr>
-                      <wps:bodyPr rot="0" vert="horz" wrap="square" lIns="91440" tIns="45720" rIns="91440" bIns="45720" anchor="t" anchorCtr="0" upright="1">
-                        <a:noAutofit/>
-                      </wps:bodyPr>
-                    </wps:wsp>
-                  </a:graphicData>
-                </a:graphic>
-              </wp:anchor>
-            </w:drawing>
-          </mc:Choice>
-          <mc:Fallback>
-            <w:pict>
-              <v:shape id="AutoShape 9" o:spid="_x0000_s1026" o:spt="10" type="#_x0000_t10" style="position:absolute;left:0pt;margin-left:423.95pt;margin-top:9.55pt;height:40.3pt;width:36pt;z-index:251661312;mso-width-relative:page;mso-height-relative:page;" fillcolor="#FFFFFF" filled="t" stroked="t" coordsize="21600,21600" o:gfxdata="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" adj="6326">
-                <v:fill on="t" focussize="0,0"/>
-                <v:stroke color="#000000" miterlimit="8" joinstyle="miter"/>
-                <v:imagedata o:title=""/>
-                <o:lock v:ext="edit" aspectratio="f"/>
-              </v:shape>
-            </w:pict>
-          </mc:Fallback>
-        </mc:AlternateContent>
+        <w:pict>
+          <v:shape id="AutoShape 9" o:spid="_x0000_s1026" o:spt="10" type="#_x0000_t10" style="position:absolute;left:0pt;margin-left:423.95pt;margin-top:9.55pt;height:40.3pt;width:36pt;z-index:251661312;mso-width-relative:page;mso-height-relative:page;" coordsize="21600,21600" o:gfxdata="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">
+            <v:path/>
+            <v:fill focussize="0,0"/>
+            <v:stroke joinstyle="miter"/>
+            <v:imagedata o:title=""/>
+            <o:lock v:ext="edit"/>
+          </v:shape>
+        </w:pict>
       </w:r>
       <w:r>
         <w:rPr>
@@ -826,100 +769,33 @@
           <w:b/>
           <w:sz w:val="28"/>
         </w:rPr>
-        <mc:AlternateContent>
-          <mc:Choice Requires="wps">
-            <w:drawing>
-              <wp:anchor distT="0" distB="0" distL="114300" distR="114300" simplePos="0" relativeHeight="251662336" behindDoc="0" locked="0" layoutInCell="1" allowOverlap="1">
-                <wp:simplePos x="0" y="0"/>
-                <wp:positionH relativeFrom="column">
-                  <wp:posOffset>5468620</wp:posOffset>
-                </wp:positionH>
-                <wp:positionV relativeFrom="paragraph">
-                  <wp:posOffset>191770</wp:posOffset>
-                </wp:positionV>
-                <wp:extent cx="375285" cy="347345"/>
-                <wp:effectExtent l="0" t="0" r="5715" b="0"/>
-                <wp:wrapNone/>
-                <wp:docPr id="3" name="Text Box 10"/>
-                <wp:cNvGraphicFramePr/>
-                <a:graphic xmlns:a="http://schemas.openxmlformats.org/drawingml/2006/main">
-                  <a:graphicData uri="http://schemas.microsoft.com/office/word/2010/wordprocessingShape">
-                    <wps:wsp>
-                      <wps:cNvSpPr txBox="1"/>
-                      <wps:spPr bwMode="auto">
-                        <a:xfrm>
-                          <a:off x="0" y="0"/>
-                          <a:ext cx="375285" cy="347345"/>
-                        </a:xfrm>
-                        <a:prstGeom prst="rect">
-                          <a:avLst/>
-                        </a:prstGeom>
-                        <a:solidFill>
-                          <a:srgbClr val="FFFFFF"/>
-                        </a:solidFill>
-                        <a:ln w="9525">
-                          <a:solidFill>
-                            <a:srgbClr val="000000"/>
-                          </a:solidFill>
-                          <a:miter lim="800000"/>
-                        </a:ln>
-                      </wps:spPr>
-                      <wps:txbx>
-                        <w:txbxContent>
-                          <w:p>
-                            <w:pPr>
-                              <w:rPr>
-                                <w:sz w:val="40"/>
-                              </w:rPr>
-                            </w:pPr>
-                            <w:r>
-                              <w:rPr>
-                                <w:rFonts w:ascii="Arial Black" w:hAnsi="Arial Black"/>
-                                <w:sz w:val="20"/>
-                              </w:rPr>
-                              <w:t>2</w:t>
-                            </w:r>
-                          </w:p>
-                        </w:txbxContent>
-                      </wps:txbx>
-                      <wps:bodyPr rot="0" vert="horz" wrap="square" lIns="91440" tIns="45720" rIns="91440" bIns="45720" anchor="t" anchorCtr="0" upright="1">
-                        <a:noAutofit/>
-                      </wps:bodyPr>
-                    </wps:wsp>
-                  </a:graphicData>
-                </a:graphic>
-              </wp:anchor>
-            </w:drawing>
-          </mc:Choice>
-          <mc:Fallback>
-            <w:pict>
-              <v:shape id="Text Box 10" o:spid="_x0000_s1026" o:spt="202" type="#_x0000_t202" style="position:absolute;left:0pt;margin-left:430.6pt;margin-top:15.1pt;height:27.35pt;width:29.55pt;z-index:251662336;mso-width-relative:page;mso-height-relative:page;" fillcolor="#FFFFFF" filled="t" stroked="t" coordsize="21600,21600" o:gfxdata="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">
-                <v:fill on="t" focussize="0,0"/>
-                <v:stroke color="#000000" miterlimit="8" joinstyle="miter"/>
-                <v:imagedata o:title=""/>
-                <o:lock v:ext="edit" aspectratio="f"/>
-                <v:textbox>
-                  <w:txbxContent>
-                    <w:p>
-                      <w:pPr>
-                        <w:rPr>
-                          <w:sz w:val="40"/>
-                        </w:rPr>
-                      </w:pPr>
-                      <w:r>
-                        <w:rPr>
-                          <w:rFonts w:ascii="Arial Black" w:hAnsi="Arial Black"/>
-                          <w:sz w:val="20"/>
-                        </w:rPr>
-                        <w:t>2</w:t>
-                      </w:r>
-                    </w:p>
-                  </w:txbxContent>
-                </v:textbox>
-              </v:shape>
-            </w:pict>
-          </mc:Fallback>
-        </mc:AlternateContent>
+        <w:pict>
+          <v:shape id="Text Box 10" o:spid="_x0000_s1029" o:spt="202" type="#_x0000_t202" style="position:absolute;left:0pt;margin-left:430.6pt;margin-top:15.1pt;height:27.35pt;width:29.55pt;z-index:251662336;mso-width-relative:page;mso-height-relative:page;" coordsize="21600,21600" o:gfxdata="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">
+            <v:path/>
+            <v:fill focussize="0,0"/>
+            <v:stroke joinstyle="miter"/>
+            <v:imagedata o:title=""/>
+            <o:lock v:ext="edit"/>
+            <v:textbox>
+              <w:txbxContent>
+                <w:p>
+                  <w:pPr>
+                    <w:rPr>
+                      <w:sz w:val="40"/>
+                    </w:rPr>
+                  </w:pPr>
+                  <w:r>
+                    <w:rPr>
+                      <w:rFonts w:ascii="Arial Black" w:hAnsi="Arial Black"/>
+                      <w:sz w:val="20"/>
+                    </w:rPr>
+                    <w:t>2</w:t>
+                  </w:r>
+                </w:p>
+              </w:txbxContent>
+            </v:textbox>
+          </v:shape>
+        </w:pict>
       </w:r>
     </w:p>
     <w:p>
@@ -957,104 +833,35 @@
           <w:b/>
           <w:sz w:val="44"/>
         </w:rPr>
-        <mc:AlternateContent>
-          <mc:Choice Requires="wps">
-            <w:drawing>
-              <wp:anchor distT="0" distB="0" distL="114300" distR="114300" simplePos="0" relativeHeight="251664384" behindDoc="0" locked="0" layoutInCell="1" allowOverlap="1">
-                <wp:simplePos x="0" y="0"/>
-                <wp:positionH relativeFrom="column">
-                  <wp:posOffset>5222240</wp:posOffset>
-                </wp:positionH>
-                <wp:positionV relativeFrom="paragraph">
-                  <wp:posOffset>100965</wp:posOffset>
-                </wp:positionV>
-                <wp:extent cx="845820" cy="431800"/>
-                <wp:effectExtent l="0" t="0" r="5080" b="0"/>
-                <wp:wrapNone/>
-                <wp:docPr id="2" name="Text Box 12"/>
-                <wp:cNvGraphicFramePr/>
-                <a:graphic xmlns:a="http://schemas.openxmlformats.org/drawingml/2006/main">
-                  <a:graphicData uri="http://schemas.microsoft.com/office/word/2010/wordprocessingShape">
-                    <wps:wsp>
-                      <wps:cNvSpPr txBox="1"/>
-                      <wps:spPr bwMode="auto">
-                        <a:xfrm>
-                          <a:off x="0" y="0"/>
-                          <a:ext cx="845820" cy="431800"/>
-                        </a:xfrm>
-                        <a:prstGeom prst="rect">
-                          <a:avLst/>
-                        </a:prstGeom>
-                        <a:solidFill>
-                          <a:srgbClr val="FFFFFF"/>
-                        </a:solidFill>
-                        <a:ln w="9525">
-                          <a:solidFill>
-                            <a:srgbClr val="000000"/>
-                          </a:solidFill>
-                          <a:miter lim="800000"/>
-                        </a:ln>
-                      </wps:spPr>
-                      <wps:txbx>
-                        <w:txbxContent>
-                          <w:p>
-                            <w:pPr>
-                              <w:rPr>
-                                <w:rFonts w:ascii="Arial" w:hAnsi="Arial" w:cs="Arial"/>
-                              </w:rPr>
-                            </w:pPr>
-                            <w:r>
-                              <w:rPr>
-                                <w:rFonts w:ascii="Arial" w:hAnsi="Arial" w:cs="Arial"/>
-                                <w:b/>
-                                <w:sz w:val="24"/>
-                                <w:szCs w:val="24"/>
-                              </w:rPr>
-                              <w:t>Halaman</w:t>
-                            </w:r>
-                          </w:p>
-                        </w:txbxContent>
-                      </wps:txbx>
-                      <wps:bodyPr rot="0" vert="horz" wrap="square" lIns="91440" tIns="45720" rIns="91440" bIns="45720" anchor="t" anchorCtr="0" upright="1">
-                        <a:noAutofit/>
-                      </wps:bodyPr>
-                    </wps:wsp>
-                  </a:graphicData>
-                </a:graphic>
-              </wp:anchor>
-            </w:drawing>
-          </mc:Choice>
-          <mc:Fallback>
-            <w:pict>
-              <v:shape id="Text Box 12" o:spid="_x0000_s1026" o:spt="202" type="#_x0000_t202" style="position:absolute;left:0pt;margin-left:411.2pt;margin-top:7.95pt;height:34pt;width:66.6pt;z-index:251664384;mso-width-relative:page;mso-height-relative:page;" fillcolor="#FFFFFF" filled="t" stroked="t" coordsize="21600,21600" o:gfxdata="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">
-                <v:fill on="t" focussize="0,0"/>
-                <v:stroke color="#000000" miterlimit="8" joinstyle="miter"/>
-                <v:imagedata o:title=""/>
-                <o:lock v:ext="edit" aspectratio="f"/>
-                <v:textbox>
-                  <w:txbxContent>
-                    <w:p>
-                      <w:pPr>
-                        <w:rPr>
-                          <w:rFonts w:ascii="Arial" w:hAnsi="Arial" w:cs="Arial"/>
-                        </w:rPr>
-                      </w:pPr>
-                      <w:r>
-                        <w:rPr>
-                          <w:rFonts w:ascii="Arial" w:hAnsi="Arial" w:cs="Arial"/>
-                          <w:b/>
-                          <w:sz w:val="24"/>
-                          <w:szCs w:val="24"/>
-                        </w:rPr>
-                        <w:t>Halaman</w:t>
-                      </w:r>
-                    </w:p>
-                  </w:txbxContent>
-                </v:textbox>
-              </v:shape>
-            </w:pict>
-          </mc:Fallback>
-        </mc:AlternateContent>
+        <w:pict>
+          <v:shape id="Text Box 12" o:spid="_x0000_s1028" o:spt="202" type="#_x0000_t202" style="position:absolute;left:0pt;margin-left:411.2pt;margin-top:7.95pt;height:34pt;width:66.6pt;z-index:251670528;mso-width-relative:page;mso-height-relative:page;" coordsize="21600,21600" o:gfxdata="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">
+            <v:path/>
+            <v:fill focussize="0,0"/>
+            <v:stroke joinstyle="miter"/>
+            <v:imagedata o:title=""/>
+            <o:lock v:ext="edit"/>
+            <v:textbox>
+              <w:txbxContent>
+                <w:p>
+                  <w:pPr>
+                    <w:rPr>
+                      <w:rFonts w:ascii="Arial" w:hAnsi="Arial" w:cs="Arial"/>
+                    </w:rPr>
+                  </w:pPr>
+                  <w:r>
+                    <w:rPr>
+                      <w:rFonts w:ascii="Arial" w:hAnsi="Arial" w:cs="Arial"/>
+                      <w:b/>
+                      <w:sz w:val="24"/>
+                      <w:szCs w:val="24"/>
+                    </w:rPr>
+                    <w:t>Halaman</w:t>
+                  </w:r>
+                </w:p>
+              </w:txbxContent>
+            </v:textbox>
+          </v:shape>
+        </w:pict>
       </w:r>
       <w:r>
         <w:rPr>
@@ -1062,68 +869,16 @@
           <w:b/>
           <w:sz w:val="44"/>
         </w:rPr>
-        <mc:AlternateContent>
-          <mc:Choice Requires="wps">
-            <w:drawing>
-              <wp:anchor distT="0" distB="0" distL="114300" distR="114300" simplePos="0" relativeHeight="251663360" behindDoc="0" locked="0" layoutInCell="1" allowOverlap="1">
-                <wp:simplePos x="0" y="0"/>
-                <wp:positionH relativeFrom="column">
-                  <wp:posOffset>4921885</wp:posOffset>
-                </wp:positionH>
-                <wp:positionV relativeFrom="paragraph">
-                  <wp:posOffset>23495</wp:posOffset>
-                </wp:positionV>
-                <wp:extent cx="1391920" cy="457200"/>
-                <wp:effectExtent l="25400" t="12700" r="0" b="0"/>
-                <wp:wrapNone/>
-                <wp:docPr id="5" name="AutoShape 11"/>
-                <wp:cNvGraphicFramePr/>
-                <a:graphic xmlns:a="http://schemas.openxmlformats.org/drawingml/2006/main">
-                  <a:graphicData uri="http://schemas.microsoft.com/office/word/2010/wordprocessingShape">
-                    <wps:wsp>
-                      <wps:cNvSpPr/>
-                      <wps:spPr bwMode="auto">
-                        <a:xfrm>
-                          <a:off x="0" y="0"/>
-                          <a:ext cx="1391920" cy="457200"/>
-                        </a:xfrm>
-                        <a:prstGeom prst="upArrow">
-                          <a:avLst>
-                            <a:gd name="adj1" fmla="val 50000"/>
-                            <a:gd name="adj2" fmla="val 25000"/>
-                          </a:avLst>
-                        </a:prstGeom>
-                        <a:solidFill>
-                          <a:srgbClr val="FFFFFF"/>
-                        </a:solidFill>
-                        <a:ln w="9525">
-                          <a:solidFill>
-                            <a:srgbClr val="000000"/>
-                          </a:solidFill>
-                          <a:miter lim="800000"/>
-                        </a:ln>
-                      </wps:spPr>
-                      <wps:bodyPr rot="0" vert="eaVert" wrap="square" lIns="91440" tIns="45720" rIns="91440" bIns="45720" anchor="t" anchorCtr="0" upright="1">
-                        <a:noAutofit/>
-                      </wps:bodyPr>
-                    </wps:wsp>
-                  </a:graphicData>
-                </a:graphic>
-              </wp:anchor>
-            </w:drawing>
-          </mc:Choice>
-          <mc:Fallback>
-            <w:pict>
-              <v:shape id="AutoShape 11" o:spid="_x0000_s1026" o:spt="68" type="#_x0000_t68" style="position:absolute;left:0pt;margin-left:387.55pt;margin-top:1.85pt;height:36pt;width:109.6pt;z-index:251663360;mso-width-relative:page;mso-height-relative:page;" fillcolor="#FFFFFF" filled="t" stroked="t" coordsize="21600,21600" o:gfxdata="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" adj="5400,5400">
-                <v:fill on="t" focussize="0,0"/>
-                <v:stroke color="#000000" miterlimit="8" joinstyle="miter"/>
-                <v:imagedata o:title=""/>
-                <o:lock v:ext="edit" aspectratio="f"/>
-                <v:textbox style="layout-flow:vertical-ideographic;"/>
-              </v:shape>
-            </w:pict>
-          </mc:Fallback>
-        </mc:AlternateContent>
+        <w:pict>
+          <v:shape id="AutoShape 11" o:spid="_x0000_s1027" o:spt="68" type="#_x0000_t68" style="position:absolute;left:0pt;margin-left:387.55pt;margin-top:1.85pt;height:36pt;width:109.6pt;z-index:251669504;mso-width-relative:page;mso-height-relative:page;" coordsize="21600,21600" o:gfxdata="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">
+            <v:path/>
+            <v:fill focussize="0,0"/>
+            <v:stroke joinstyle="miter"/>
+            <v:imagedata o:title=""/>
+            <o:lock v:ext="edit"/>
+            <v:textbox style="layout-flow:vertical-ideographic;"/>
+          </v:shape>
+        </w:pict>
       </w:r>
       <w:r>
         <w:rPr>
@@ -1218,11 +973,6 @@
         <w:rPr>
           <w:rFonts w:ascii="Bookman Old Style" w:hAnsi="Bookman Old Style" w:cs="Arial"/>
           <w:color w:val="000000" w:themeColor="text1"/>
-          <w14:textFill>
-            <w14:solidFill>
-              <w14:schemeClr w14:val="tx1"/>
-            </w14:solidFill>
-          </w14:textFill>
         </w:rPr>
       </w:pPr>
       <w:r>
@@ -1242,29 +992,19 @@
       </w:r>
       <w:r>
         <w:rPr>
-          <w:rStyle w:val="4"/>
+          <w:rStyle w:val="5"/>
           <w:rFonts w:ascii="Bookman Old Style" w:hAnsi="Bookman Old Style" w:cs="Arial"/>
           <w:color w:val="000000" w:themeColor="text1"/>
           <w:u w:val="none"/>
-          <w14:textFill>
-            <w14:solidFill>
-              <w14:schemeClr w14:val="tx1"/>
-            </w14:solidFill>
-          </w14:textFill>
         </w:rPr>
         <w:t>pkm.berakit@gmail.com</w:t>
       </w:r>
       <w:r>
         <w:rPr>
-          <w:rStyle w:val="4"/>
+          <w:rStyle w:val="5"/>
           <w:rFonts w:ascii="Bookman Old Style" w:hAnsi="Bookman Old Style" w:cs="Arial"/>
           <w:color w:val="000000" w:themeColor="text1"/>
           <w:u w:val="none"/>
-          <w14:textFill>
-            <w14:solidFill>
-              <w14:schemeClr w14:val="tx1"/>
-            </w14:solidFill>
-          </w14:textFill>
         </w:rPr>
         <w:fldChar w:fldCharType="end"/>
       </w:r>
@@ -1404,34 +1144,22 @@
               <w:ind w:left="0" w:right="0" w:firstLine="0"/>
               <w:jc w:val="center"/>
               <w:rPr>
-                <w:rFonts w:hint="default" w:ascii="Bookman Old Style" w:hAnsi="Bookman Old Style" w:eastAsia="Times New Roman" w:cs="Arial"/>
+                <w:rFonts w:ascii="Bookman Old Style" w:hAnsi="Bookman Old Style" w:eastAsia="Times New Roman" w:cs="Arial"/>
                 <w:b/>
                 <w:sz w:val="28"/>
                 <w:szCs w:val="28"/>
-                <w:lang w:val="en-US" w:eastAsia="en-GB"/>
-              </w:rPr>
-            </w:pPr>
-            <w:r>
-              <w:rPr>
-                <w:rFonts w:hint="default" w:ascii="Bookman Old Style" w:hAnsi="Bookman Old Style" w:eastAsia="Times New Roman" w:cs="Arial"/>
+                <w:lang w:eastAsia="en-GB"/>
+              </w:rPr>
+            </w:pPr>
+            <w:r>
+              <w:rPr>
+                <w:rFonts w:ascii="Bookman Old Style" w:hAnsi="Bookman Old Style" w:eastAsia="Times New Roman" w:cs="Arial"/>
                 <w:b/>
                 <w:sz w:val="28"/>
                 <w:szCs w:val="28"/>
-                <w:lang w:val="en-US" w:eastAsia="en-GB"/>
-              </w:rPr>
-              <w:t>Dispensing</w:t>
-            </w:r>
-            <w:bookmarkStart w:id="0" w:name="_GoBack"/>
-            <w:bookmarkEnd w:id="0"/>
-            <w:r>
-              <w:rPr>
-                <w:rFonts w:hint="default" w:ascii="Bookman Old Style" w:hAnsi="Bookman Old Style" w:eastAsia="Times New Roman" w:cs="Arial"/>
-                <w:b/>
-                <w:sz w:val="28"/>
-                <w:szCs w:val="28"/>
-                <w:lang w:val="en-US" w:eastAsia="en-GB"/>
-              </w:rPr>
-              <w:t xml:space="preserve"> Obat</w:t>
+                <w:lang w:eastAsia="en-GB"/>
+              </w:rPr>
+              <w:t>Dispensing Obat</w:t>
             </w:r>
           </w:p>
         </w:tc>
@@ -1590,10 +1318,10 @@
               <w:ind w:left="0" w:right="0" w:firstLine="0"/>
               <w:jc w:val="left"/>
               <w:rPr>
-                <w:rFonts w:hint="default" w:ascii="Bookman Old Style" w:hAnsi="Bookman Old Style" w:eastAsia="Times New Roman" w:cs="Arial"/>
+                <w:rFonts w:ascii="Bookman Old Style" w:hAnsi="Bookman Old Style" w:eastAsia="Times New Roman" w:cs="Arial"/>
                 <w:sz w:val="18"/>
                 <w:szCs w:val="18"/>
-                <w:lang w:val="en-US" w:eastAsia="en-GB"/>
+                <w:lang w:eastAsia="en-GB"/>
               </w:rPr>
             </w:pPr>
             <w:r>
@@ -1607,10 +1335,10 @@
             </w:r>
             <w:r>
               <w:rPr>
-                <w:rFonts w:hint="default" w:ascii="Bookman Old Style" w:hAnsi="Bookman Old Style" w:eastAsia="Times New Roman" w:cs="Arial"/>
+                <w:rFonts w:ascii="Bookman Old Style" w:hAnsi="Bookman Old Style" w:eastAsia="Times New Roman" w:cs="Arial"/>
                 <w:sz w:val="18"/>
                 <w:szCs w:val="18"/>
-                <w:lang w:val="en-US" w:eastAsia="en-GB"/>
+                <w:lang w:eastAsia="en-GB"/>
               </w:rPr>
               <w:t>XXX/XXX</w:t>
             </w:r>
@@ -1817,10 +1545,10 @@
               <w:ind w:left="0" w:right="0" w:firstLine="0"/>
               <w:jc w:val="left"/>
               <w:rPr>
-                <w:rFonts w:hint="default" w:ascii="Bookman Old Style" w:hAnsi="Bookman Old Style" w:eastAsia="Times New Roman" w:cs="Arial"/>
+                <w:rFonts w:ascii="Bookman Old Style" w:hAnsi="Bookman Old Style" w:eastAsia="Times New Roman" w:cs="Arial"/>
                 <w:sz w:val="18"/>
                 <w:szCs w:val="18"/>
-                <w:lang w:val="en-US" w:eastAsia="en-GB"/>
+                <w:lang w:eastAsia="en-GB"/>
               </w:rPr>
             </w:pPr>
             <w:r>
@@ -1837,16 +1565,7 @@
                 <w:rFonts w:ascii="Bookman Old Style" w:hAnsi="Bookman Old Style" w:eastAsia="Times New Roman" w:cs="Arial"/>
                 <w:sz w:val="18"/>
                 <w:szCs w:val="18"/>
-                <w:lang w:val="id-ID" w:eastAsia="en-GB"/>
-              </w:rPr>
-              <w:t xml:space="preserve"> </w:t>
-            </w:r>
-            <w:r>
-              <w:rPr>
-                <w:rFonts w:hint="default" w:ascii="Bookman Old Style" w:hAnsi="Bookman Old Style" w:eastAsia="Times New Roman" w:cs="Arial"/>
-                <w:sz w:val="18"/>
-                <w:szCs w:val="18"/>
-                <w:lang w:val="en-US" w:eastAsia="en-GB"/>
+                <w:lang w:eastAsia="en-GB"/>
               </w:rPr>
               <w:t>XX XXXXX XXXX</w:t>
             </w:r>
@@ -2298,10 +2017,10 @@
             </w:pPr>
             <w:r>
               <w:rPr>
-                <w:rFonts w:hint="default" w:ascii="Bookman Old Style" w:hAnsi="Bookman Old Style" w:eastAsia="Times New Roman" w:cs="Arial"/>
-                <w:lang w:val="en-GB" w:eastAsia="en-GB"/>
-              </w:rPr>
-              <w:t>Rekonsiliasi obat adalah cara identifikasi dari daftar obat yang dibawa oleh pasien (obat rumah atau dari rujukan, puskesmas).</w:t>
+                <w:rFonts w:ascii="Bookman Old Style" w:hAnsi="Bookman Old Style" w:eastAsia="Times New Roman" w:cs="Arial"/>
+                <w:lang w:val="en-GB" w:eastAsia="en-GB"/>
+              </w:rPr>
+              <w:t>Merupakan kegiatan pelayanan yang dimulai dari tahap menyiapkan, meracik obat serta memberikan label/etiket</w:t>
             </w:r>
           </w:p>
         </w:tc>
@@ -2366,15 +2085,15 @@
               <w:ind w:left="0" w:right="0" w:firstLine="0"/>
               <w:rPr>
                 <w:rFonts w:ascii="Bookman Old Style" w:hAnsi="Bookman Old Style" w:eastAsia="Times New Roman" w:cs="Arial"/>
-                <w:lang w:val="id-ID" w:eastAsia="en-GB"/>
-              </w:rPr>
-            </w:pPr>
-            <w:r>
-              <w:rPr>
-                <w:rFonts w:hint="default" w:ascii="Bookman Old Style" w:hAnsi="Bookman Old Style" w:eastAsia="Times New Roman" w:cs="Arial"/>
-                <w:lang w:val="id-ID" w:eastAsia="en-GB"/>
-              </w:rPr>
-              <w:t>Untuk menyelaraskan rejimen obat yang sedang atau akan digunakan pasien dengan intruksi pengobatan sebelumnya untuk mengidentifikasi adanya perbedaan.</w:t>
+                <w:lang w:eastAsia="en-GB"/>
+              </w:rPr>
+            </w:pPr>
+            <w:r>
+              <w:rPr>
+                <w:rFonts w:ascii="Bookman Old Style" w:hAnsi="Bookman Old Style" w:eastAsia="Times New Roman" w:cs="Arial"/>
+                <w:lang w:eastAsia="en-GB"/>
+              </w:rPr>
+              <w:t>Sebagai acuan dalam penerapan langkah-langkah dalam dispensing obat</w:t>
             </w:r>
           </w:p>
         </w:tc>
@@ -2445,38 +2164,24 @@
             </w:pPr>
             <w:r>
               <w:rPr>
-                <w:rFonts w:hint="default" w:ascii="Bookman Old Style" w:hAnsi="Bookman Old Style" w:eastAsia="Times New Roman" w:cs="Arial"/>
+                <w:rFonts w:ascii="Bookman Old Style" w:hAnsi="Bookman Old Style" w:eastAsia="Times New Roman" w:cs="Arial"/>
                 <w:lang w:val="en-GB" w:eastAsia="en-GB"/>
               </w:rPr>
               <w:t xml:space="preserve">SK Kepala Puskesmas </w:t>
             </w:r>
             <w:r>
               <w:rPr>
-                <w:rFonts w:hint="default" w:ascii="Bookman Old Style" w:hAnsi="Bookman Old Style" w:eastAsia="Times New Roman" w:cs="Arial"/>
-                <w:lang w:val="en-US" w:eastAsia="en-GB"/>
+                <w:rFonts w:ascii="Bookman Old Style" w:hAnsi="Bookman Old Style" w:eastAsia="Times New Roman" w:cs="Arial"/>
+                <w:lang w:eastAsia="en-GB"/>
               </w:rPr>
               <w:t>XXXX</w:t>
             </w:r>
             <w:r>
               <w:rPr>
-                <w:rFonts w:hint="default" w:ascii="Bookman Old Style" w:hAnsi="Bookman Old Style" w:eastAsia="Times New Roman" w:cs="Arial"/>
-                <w:lang w:val="en-GB" w:eastAsia="en-GB"/>
-              </w:rPr>
-              <w:t xml:space="preserve"> tentang</w:t>
-            </w:r>
-            <w:r>
-              <w:rPr>
-                <w:rFonts w:hint="default" w:ascii="Bookman Old Style" w:hAnsi="Bookman Old Style" w:eastAsia="Times New Roman" w:cs="Arial"/>
-                <w:lang w:val="en-US" w:eastAsia="en-GB"/>
-              </w:rPr>
-              <w:t xml:space="preserve"> </w:t>
-            </w:r>
-            <w:r>
-              <w:rPr>
-                <w:rFonts w:hint="default" w:ascii="Bookman Old Style" w:hAnsi="Bookman Old Style" w:eastAsia="Times New Roman" w:cs="Arial"/>
-                <w:lang w:val="en-GB" w:eastAsia="en-GB"/>
-              </w:rPr>
-              <w:t>Pelayanan Kefarmasian</w:t>
+                <w:rFonts w:ascii="Bookman Old Style" w:hAnsi="Bookman Old Style" w:eastAsia="Times New Roman" w:cs="Arial"/>
+                <w:lang w:val="en-GB" w:eastAsia="en-GB"/>
+              </w:rPr>
+              <w:t xml:space="preserve"> tentang Pelayanan Kefarmasian</w:t>
             </w:r>
           </w:p>
         </w:tc>
@@ -2537,29 +2242,25 @@
           </w:tcPr>
           <w:p>
             <w:pPr>
-              <w:numPr>
-                <w:ilvl w:val="0"/>
-                <w:numId w:val="0"/>
-              </w:numPr>
               <w:spacing w:after="0" w:line="360" w:lineRule="auto"/>
-              <w:ind w:left="34" w:leftChars="0" w:right="0" w:rightChars="0"/>
+              <w:ind w:left="34" w:right="0" w:firstLine="0"/>
               <w:jc w:val="left"/>
               <w:rPr>
-                <w:rFonts w:hint="default" w:ascii="Bookman Old Style" w:hAnsi="Bookman Old Style" w:eastAsia="Times New Roman" w:cs="Arial"/>
-                <w:lang w:val="en-US" w:eastAsia="en-GB"/>
-              </w:rPr>
-            </w:pPr>
-            <w:r>
-              <w:rPr>
-                <w:rFonts w:hint="default" w:ascii="Bookman Old Style" w:hAnsi="Bookman Old Style" w:eastAsia="Times New Roman" w:cs="Arial"/>
+                <w:rFonts w:ascii="Bookman Old Style" w:hAnsi="Bookman Old Style" w:eastAsia="Times New Roman" w:cs="Arial"/>
+                <w:lang w:eastAsia="en-GB"/>
+              </w:rPr>
+            </w:pPr>
+            <w:r>
+              <w:rPr>
+                <w:rFonts w:ascii="Bookman Old Style" w:hAnsi="Bookman Old Style" w:eastAsia="Times New Roman" w:cs="Arial"/>
                 <w:lang w:val="en-GB" w:eastAsia="en-GB"/>
               </w:rPr>
               <w:t>Per</w:t>
             </w:r>
             <w:r>
               <w:rPr>
-                <w:rFonts w:hint="default" w:ascii="Bookman Old Style" w:hAnsi="Bookman Old Style" w:eastAsia="Times New Roman" w:cs="Arial"/>
-                <w:lang w:val="en-US" w:eastAsia="en-GB"/>
+                <w:rFonts w:ascii="Bookman Old Style" w:hAnsi="Bookman Old Style" w:eastAsia="Times New Roman" w:cs="Arial"/>
+                <w:lang w:eastAsia="en-GB"/>
               </w:rPr>
               <w:t>aturan Menteri Kesehatan Republik Indonesia Nomor 26 tahun 2020 Standar Pelayanan Kefarmasian di Puskesmas.</w:t>
             </w:r>
@@ -2622,24 +2323,20 @@
           </w:tcPr>
           <w:p>
             <w:pPr>
-              <w:numPr>
-                <w:ilvl w:val="0"/>
-                <w:numId w:val="2"/>
-              </w:numPr>
               <w:spacing w:after="0" w:line="360" w:lineRule="auto"/>
-              <w:ind w:left="317" w:right="0" w:hanging="283"/>
+              <w:ind w:right="0"/>
               <w:jc w:val="left"/>
-              <w:rPr>
-                <w:rFonts w:ascii="Bookman Old Style" w:hAnsi="Bookman Old Style" w:eastAsia="Times New Roman" w:cs="Arial"/>
-                <w:lang w:val="id-ID" w:eastAsia="en-GB"/>
-              </w:rPr>
-            </w:pPr>
-            <w:r>
               <w:rPr>
                 <w:rFonts w:hint="default" w:ascii="Bookman Old Style" w:hAnsi="Bookman Old Style" w:eastAsia="Times New Roman" w:cs="Arial"/>
                 <w:lang w:val="en-US" w:eastAsia="en-GB"/>
               </w:rPr>
-              <w:t>ATK</w:t>
+            </w:pPr>
+            <w:r>
+              <w:rPr>
+                <w:rFonts w:hint="default" w:ascii="Bookman Old Style" w:hAnsi="Bookman Old Style" w:eastAsia="Times New Roman" w:cs="Arial"/>
+                <w:lang w:val="en-US" w:eastAsia="en-GB"/>
+              </w:rPr>
+              <w:t>-</w:t>
             </w:r>
           </w:p>
         </w:tc>
@@ -2700,242 +2397,270 @@
           </w:tcPr>
           <w:p>
             <w:pPr>
+              <w:spacing w:after="0" w:line="360" w:lineRule="auto"/>
+              <w:ind w:left="68" w:right="0" w:firstLine="0"/>
+              <w:rPr>
+                <w:rFonts w:ascii="Bookman Old Style" w:hAnsi="Bookman Old Style" w:eastAsia="Times New Roman" w:cs="Arial"/>
+                <w:b/>
+                <w:lang w:eastAsia="en-GB"/>
+              </w:rPr>
+            </w:pPr>
+            <w:r>
+              <w:rPr>
+                <w:rFonts w:ascii="Bookman Old Style" w:hAnsi="Bookman Old Style" w:eastAsia="Times New Roman" w:cs="Arial"/>
+                <w:b/>
+                <w:lang w:eastAsia="en-GB"/>
+              </w:rPr>
+              <w:t>DISPENSING PUYER</w:t>
+            </w:r>
+          </w:p>
+          <w:p>
+            <w:pPr>
+              <w:pStyle w:val="6"/>
+              <w:numPr>
+                <w:ilvl w:val="0"/>
+                <w:numId w:val="2"/>
+              </w:numPr>
+              <w:spacing w:after="0" w:line="360" w:lineRule="auto"/>
+              <w:ind w:left="375" w:right="0"/>
+              <w:rPr>
+                <w:rFonts w:ascii="Bookman Old Style" w:hAnsi="Bookman Old Style" w:eastAsia="Times New Roman" w:cs="Arial"/>
+                <w:lang w:eastAsia="en-GB"/>
+              </w:rPr>
+            </w:pPr>
+            <w:r>
+              <w:rPr>
+                <w:rFonts w:ascii="Bookman Old Style" w:hAnsi="Bookman Old Style" w:eastAsia="Times New Roman" w:cs="Arial"/>
+                <w:lang w:eastAsia="en-GB"/>
+              </w:rPr>
+              <w:t>Petugas farmasi menyiapkan alat (lumping, stamper, sudip, kertas perkamen) sebelum digunakan lumping dalam keadaan bersih dan kering;</w:t>
+            </w:r>
+          </w:p>
+          <w:p>
+            <w:pPr>
+              <w:pStyle w:val="6"/>
+              <w:numPr>
+                <w:ilvl w:val="0"/>
+                <w:numId w:val="2"/>
+              </w:numPr>
+              <w:spacing w:after="0" w:line="360" w:lineRule="auto"/>
+              <w:ind w:left="375" w:right="0"/>
+              <w:rPr>
+                <w:rFonts w:ascii="Bookman Old Style" w:hAnsi="Bookman Old Style" w:eastAsia="Times New Roman" w:cs="Arial"/>
+                <w:lang w:eastAsia="en-GB"/>
+              </w:rPr>
+            </w:pPr>
+            <w:r>
+              <w:rPr>
+                <w:rFonts w:ascii="Bookman Old Style" w:hAnsi="Bookman Old Style" w:eastAsia="Times New Roman" w:cs="Arial"/>
+                <w:lang w:eastAsia="en-GB"/>
+              </w:rPr>
+              <w:t>Petugas farmasi menyiapkan obat yang dakan dipuyer sesuai permintaan resep;</w:t>
+            </w:r>
+          </w:p>
+          <w:p>
+            <w:pPr>
+              <w:pStyle w:val="6"/>
+              <w:numPr>
+                <w:ilvl w:val="0"/>
+                <w:numId w:val="2"/>
+              </w:numPr>
+              <w:spacing w:after="0" w:line="360" w:lineRule="auto"/>
+              <w:ind w:left="375" w:right="0"/>
+              <w:rPr>
+                <w:rFonts w:ascii="Bookman Old Style" w:hAnsi="Bookman Old Style" w:eastAsia="Times New Roman" w:cs="Arial"/>
+                <w:lang w:eastAsia="en-GB"/>
+              </w:rPr>
+            </w:pPr>
+            <w:r>
+              <w:rPr>
+                <w:rFonts w:ascii="Bookman Old Style" w:hAnsi="Bookman Old Style" w:eastAsia="Times New Roman" w:cs="Arial"/>
+                <w:lang w:eastAsia="en-GB"/>
+              </w:rPr>
+              <w:t>Petugas farmasi menggerus obat sampai homogen;</w:t>
+            </w:r>
+          </w:p>
+          <w:p>
+            <w:pPr>
+              <w:pStyle w:val="6"/>
+              <w:numPr>
+                <w:ilvl w:val="0"/>
+                <w:numId w:val="2"/>
+              </w:numPr>
+              <w:spacing w:after="0" w:line="360" w:lineRule="auto"/>
+              <w:ind w:left="375" w:right="0"/>
+              <w:rPr>
+                <w:rFonts w:ascii="Bookman Old Style" w:hAnsi="Bookman Old Style" w:eastAsia="Times New Roman" w:cs="Arial"/>
+                <w:lang w:eastAsia="en-GB"/>
+              </w:rPr>
+            </w:pPr>
+            <w:r>
+              <w:rPr>
+                <w:rFonts w:ascii="Bookman Old Style" w:hAnsi="Bookman Old Style" w:eastAsia="Times New Roman" w:cs="Arial"/>
+                <w:lang w:eastAsia="en-GB"/>
+              </w:rPr>
+              <w:t>Petugas farmasi membagi obat dalam kertas puyer sesuai dengan jumlah yang tertera dalam resep sampai terlihat sama rata;</w:t>
+            </w:r>
+          </w:p>
+          <w:p>
+            <w:pPr>
+              <w:pStyle w:val="6"/>
+              <w:numPr>
+                <w:ilvl w:val="0"/>
+                <w:numId w:val="2"/>
+              </w:numPr>
+              <w:spacing w:after="0" w:line="360" w:lineRule="auto"/>
+              <w:ind w:left="375" w:right="0"/>
+              <w:rPr>
+                <w:rFonts w:ascii="Bookman Old Style" w:hAnsi="Bookman Old Style" w:eastAsia="Times New Roman" w:cs="Arial"/>
+                <w:lang w:eastAsia="en-GB"/>
+              </w:rPr>
+            </w:pPr>
+            <w:r>
+              <w:rPr>
+                <w:rFonts w:ascii="Bookman Old Style" w:hAnsi="Bookman Old Style" w:eastAsia="Times New Roman" w:cs="Arial"/>
+                <w:lang w:eastAsia="en-GB"/>
+              </w:rPr>
+              <w:t>Petugas farmasi melipat kertas puyer dan dimasukkan dalam plastik obat;</w:t>
+            </w:r>
+          </w:p>
+          <w:p>
+            <w:pPr>
+              <w:pStyle w:val="6"/>
+              <w:numPr>
+                <w:ilvl w:val="0"/>
+                <w:numId w:val="2"/>
+              </w:numPr>
+              <w:spacing w:after="0" w:line="360" w:lineRule="auto"/>
+              <w:ind w:left="375" w:right="0"/>
+              <w:rPr>
+                <w:rFonts w:ascii="Bookman Old Style" w:hAnsi="Bookman Old Style" w:eastAsia="Times New Roman" w:cs="Arial"/>
+                <w:lang w:eastAsia="en-GB"/>
+              </w:rPr>
+            </w:pPr>
+            <w:r>
+              <w:rPr>
+                <w:rFonts w:ascii="Bookman Old Style" w:hAnsi="Bookman Old Style" w:eastAsia="Times New Roman" w:cs="Arial"/>
+                <w:lang w:eastAsia="en-GB"/>
+              </w:rPr>
+              <w:t>Petugas farmasi member etiket putih, menuliskan nama, aturan pakai serta informasi lain sesuai resep.</w:t>
+            </w:r>
+          </w:p>
+          <w:p>
+            <w:pPr>
+              <w:spacing w:after="0" w:line="360" w:lineRule="auto"/>
+              <w:ind w:right="0"/>
+              <w:rPr>
+                <w:rFonts w:ascii="Bookman Old Style" w:hAnsi="Bookman Old Style" w:eastAsia="Times New Roman" w:cs="Arial"/>
+                <w:lang w:eastAsia="en-GB"/>
+              </w:rPr>
+            </w:pPr>
+          </w:p>
+          <w:p>
+            <w:pPr>
+              <w:spacing w:after="0" w:line="360" w:lineRule="auto"/>
+              <w:ind w:right="0"/>
+              <w:rPr>
+                <w:rFonts w:ascii="Bookman Old Style" w:hAnsi="Bookman Old Style" w:eastAsia="Times New Roman" w:cs="Arial"/>
+                <w:b/>
+                <w:lang w:eastAsia="en-GB"/>
+              </w:rPr>
+            </w:pPr>
+            <w:r>
+              <w:rPr>
+                <w:rFonts w:ascii="Bookman Old Style" w:hAnsi="Bookman Old Style" w:eastAsia="Times New Roman" w:cs="Arial"/>
+                <w:b/>
+                <w:lang w:eastAsia="en-GB"/>
+              </w:rPr>
+              <w:t>DISPENSING SIRUP KERING</w:t>
+            </w:r>
+          </w:p>
+          <w:p>
+            <w:pPr>
+              <w:pStyle w:val="6"/>
               <w:numPr>
                 <w:ilvl w:val="0"/>
                 <w:numId w:val="3"/>
               </w:numPr>
-              <w:tabs>
-                <w:tab w:val="clear" w:pos="425"/>
-              </w:tabs>
               <w:spacing w:after="0" w:line="360" w:lineRule="auto"/>
-              <w:ind w:left="425" w:leftChars="0" w:right="0" w:rightChars="0" w:hanging="425" w:firstLineChars="0"/>
-              <w:rPr>
-                <w:rFonts w:ascii="Bookman Old Style" w:hAnsi="Bookman Old Style" w:eastAsia="Times New Roman" w:cs="Arial"/>
-                <w:lang w:eastAsia="en-GB"/>
-              </w:rPr>
-            </w:pPr>
-            <w:r>
-              <w:rPr>
-                <w:rFonts w:hint="default" w:ascii="Bookman Old Style" w:hAnsi="Bookman Old Style" w:eastAsia="Times New Roman" w:cs="Arial"/>
-                <w:lang w:val="en-US" w:eastAsia="en-GB"/>
-              </w:rPr>
-              <w:t>Dokter melakukan anamnesis kepada pasien sekaligus menanyakan riwayat pengobatan pasien sebelum pemeriksaan ke puskesmas;</w:t>
-            </w:r>
-          </w:p>
-          <w:p>
-            <w:pPr>
+              <w:ind w:left="375" w:right="0"/>
+              <w:rPr>
+                <w:rFonts w:ascii="Bookman Old Style" w:hAnsi="Bookman Old Style" w:eastAsia="Times New Roman" w:cs="Arial"/>
+                <w:lang w:eastAsia="en-GB"/>
+              </w:rPr>
+            </w:pPr>
+            <w:r>
+              <w:rPr>
+                <w:rFonts w:ascii="Bookman Old Style" w:hAnsi="Bookman Old Style" w:eastAsia="Times New Roman" w:cs="Arial"/>
+                <w:lang w:eastAsia="en-GB"/>
+              </w:rPr>
+              <w:t>Petugas farmasi menyiapkan sirup kering antibiotik sesuai resep dokter;</w:t>
+            </w:r>
+          </w:p>
+          <w:p>
+            <w:pPr>
+              <w:pStyle w:val="6"/>
               <w:numPr>
                 <w:ilvl w:val="0"/>
                 <w:numId w:val="3"/>
               </w:numPr>
-              <w:tabs>
-                <w:tab w:val="clear" w:pos="425"/>
-              </w:tabs>
               <w:spacing w:after="0" w:line="360" w:lineRule="auto"/>
-              <w:ind w:left="425" w:leftChars="0" w:right="0" w:rightChars="0" w:hanging="425" w:firstLineChars="0"/>
-              <w:rPr>
-                <w:rFonts w:ascii="Bookman Old Style" w:hAnsi="Bookman Old Style" w:eastAsia="Times New Roman" w:cs="Arial"/>
-                <w:lang w:eastAsia="en-GB"/>
-              </w:rPr>
-            </w:pPr>
-            <w:r>
-              <w:rPr>
-                <w:rFonts w:hint="default" w:ascii="Bookman Old Style" w:hAnsi="Bookman Old Style" w:eastAsia="Times New Roman" w:cs="Arial"/>
-                <w:lang w:val="en-US" w:eastAsia="en-GB"/>
-              </w:rPr>
-              <w:t>Dokter menetapkan diagnosis dan terapi/pemilihan obat untuk pasien;</w:t>
-            </w:r>
-          </w:p>
-          <w:p>
-            <w:pPr>
+              <w:ind w:left="375" w:right="0"/>
+              <w:rPr>
+                <w:rFonts w:ascii="Bookman Old Style" w:hAnsi="Bookman Old Style" w:eastAsia="Times New Roman" w:cs="Arial"/>
+                <w:lang w:eastAsia="en-GB"/>
+              </w:rPr>
+            </w:pPr>
+            <w:r>
+              <w:rPr>
+                <w:rFonts w:ascii="Bookman Old Style" w:hAnsi="Bookman Old Style" w:eastAsia="Times New Roman" w:cs="Arial"/>
+                <w:lang w:eastAsia="en-GB"/>
+              </w:rPr>
+              <w:t>Petugas farmasi menakar air di gelas ukur sesuai dengan takaran yang tertera pada brosur sirup antibiotik;</w:t>
+            </w:r>
+          </w:p>
+          <w:p>
+            <w:pPr>
+              <w:pStyle w:val="6"/>
               <w:numPr>
                 <w:ilvl w:val="0"/>
                 <w:numId w:val="3"/>
               </w:numPr>
-              <w:tabs>
-                <w:tab w:val="clear" w:pos="425"/>
-              </w:tabs>
               <w:spacing w:after="0" w:line="360" w:lineRule="auto"/>
-              <w:ind w:left="425" w:leftChars="0" w:right="0" w:rightChars="0" w:hanging="425" w:firstLineChars="0"/>
-              <w:rPr>
-                <w:rFonts w:ascii="Bookman Old Style" w:hAnsi="Bookman Old Style" w:eastAsia="Times New Roman" w:cs="Arial"/>
-                <w:lang w:eastAsia="en-GB"/>
-              </w:rPr>
-            </w:pPr>
-            <w:r>
-              <w:rPr>
-                <w:rFonts w:hint="default" w:ascii="Bookman Old Style" w:hAnsi="Bookman Old Style" w:eastAsia="Times New Roman" w:cs="Arial"/>
-                <w:lang w:val="en-US" w:eastAsia="en-GB"/>
-              </w:rPr>
-              <w:t>Dokter menetapkan penghentian atau penerusan obat yang diterima pasien sebelum pemeriksaan ke puskesmas, kemudian mencatat di rekam medis;</w:t>
-            </w:r>
-          </w:p>
-          <w:p>
-            <w:pPr>
+              <w:ind w:left="375" w:right="0"/>
+              <w:rPr>
+                <w:rFonts w:ascii="Bookman Old Style" w:hAnsi="Bookman Old Style" w:eastAsia="Times New Roman" w:cs="Arial"/>
+                <w:lang w:eastAsia="en-GB"/>
+              </w:rPr>
+            </w:pPr>
+            <w:r>
+              <w:rPr>
+                <w:rFonts w:ascii="Bookman Old Style" w:hAnsi="Bookman Old Style" w:eastAsia="Times New Roman" w:cs="Arial"/>
+                <w:lang w:eastAsia="en-GB"/>
+              </w:rPr>
+              <w:t>Petugas farmasi melarutkan sirup kering antibiotik dengan cara menambahkan air yang sudah ditakar dan dikocok sampai larut dan homogen;</w:t>
+            </w:r>
+          </w:p>
+          <w:p>
+            <w:pPr>
+              <w:pStyle w:val="6"/>
               <w:numPr>
                 <w:ilvl w:val="0"/>
                 <w:numId w:val="3"/>
               </w:numPr>
-              <w:tabs>
-                <w:tab w:val="clear" w:pos="425"/>
-              </w:tabs>
               <w:spacing w:after="0" w:line="360" w:lineRule="auto"/>
-              <w:ind w:left="425" w:leftChars="0" w:right="0" w:rightChars="0" w:hanging="425" w:firstLineChars="0"/>
-              <w:rPr>
-                <w:rFonts w:ascii="Bookman Old Style" w:hAnsi="Bookman Old Style" w:eastAsia="Times New Roman" w:cs="Arial"/>
-                <w:lang w:eastAsia="en-GB"/>
-              </w:rPr>
-            </w:pPr>
-            <w:r>
-              <w:rPr>
-                <w:rFonts w:hint="default" w:ascii="Bookman Old Style" w:hAnsi="Bookman Old Style" w:eastAsia="Times New Roman" w:cs="Arial"/>
-                <w:lang w:val="en-US" w:eastAsia="en-GB"/>
-              </w:rPr>
-              <w:t>Petugas farmasi melayani obat sesuai dengan resep;</w:t>
-            </w:r>
-          </w:p>
-          <w:p>
-            <w:pPr>
-              <w:numPr>
-                <w:ilvl w:val="0"/>
-                <w:numId w:val="3"/>
-              </w:numPr>
-              <w:tabs>
-                <w:tab w:val="clear" w:pos="425"/>
-              </w:tabs>
-              <w:spacing w:after="0" w:line="360" w:lineRule="auto"/>
-              <w:ind w:left="425" w:leftChars="0" w:right="0" w:rightChars="0" w:hanging="425" w:firstLineChars="0"/>
-              <w:rPr>
-                <w:rFonts w:ascii="Bookman Old Style" w:hAnsi="Bookman Old Style" w:eastAsia="Times New Roman" w:cs="Arial"/>
-                <w:lang w:eastAsia="en-GB"/>
-              </w:rPr>
-            </w:pPr>
-            <w:r>
-              <w:rPr>
-                <w:rFonts w:hint="default" w:ascii="Bookman Old Style" w:hAnsi="Bookman Old Style" w:eastAsia="Times New Roman" w:cs="Arial"/>
-                <w:lang w:val="en-US" w:eastAsia="en-GB"/>
-              </w:rPr>
-              <w:t>Petugas farmasi menyerahkan obat dan memberikan informasi obat dengan disertai pengecekan data diri pasien dan keluhan yang diderita;</w:t>
-            </w:r>
-          </w:p>
-          <w:p>
-            <w:pPr>
-              <w:numPr>
-                <w:ilvl w:val="0"/>
-                <w:numId w:val="3"/>
-              </w:numPr>
-              <w:tabs>
-                <w:tab w:val="clear" w:pos="425"/>
-              </w:tabs>
-              <w:spacing w:after="0" w:line="360" w:lineRule="auto"/>
-              <w:ind w:left="425" w:leftChars="0" w:right="0" w:rightChars="0" w:hanging="425" w:firstLineChars="0"/>
-              <w:rPr>
-                <w:rFonts w:ascii="Bookman Old Style" w:hAnsi="Bookman Old Style" w:eastAsia="Times New Roman" w:cs="Arial"/>
-                <w:lang w:eastAsia="en-GB"/>
-              </w:rPr>
-            </w:pPr>
-            <w:r>
-              <w:rPr>
-                <w:rFonts w:hint="default" w:ascii="Bookman Old Style" w:hAnsi="Bookman Old Style" w:eastAsia="Times New Roman" w:cs="Arial"/>
-                <w:lang w:val="en-US" w:eastAsia="en-GB"/>
-              </w:rPr>
-              <w:t>Petugas farmasi menanyakan riwayat pengobatan yang diterima pasien atau swamedikasi sebelum pemeriksaan ke puskesmas;</w:t>
-            </w:r>
-          </w:p>
-          <w:p>
-            <w:pPr>
-              <w:numPr>
-                <w:ilvl w:val="0"/>
-                <w:numId w:val="3"/>
-              </w:numPr>
-              <w:tabs>
-                <w:tab w:val="clear" w:pos="425"/>
-              </w:tabs>
-              <w:spacing w:after="0" w:line="360" w:lineRule="auto"/>
-              <w:ind w:left="425" w:leftChars="0" w:right="0" w:rightChars="0" w:hanging="425" w:firstLineChars="0"/>
-              <w:rPr>
-                <w:rFonts w:ascii="Bookman Old Style" w:hAnsi="Bookman Old Style" w:eastAsia="Times New Roman" w:cs="Arial"/>
-                <w:lang w:eastAsia="en-GB"/>
-              </w:rPr>
-            </w:pPr>
-            <w:r>
-              <w:rPr>
-                <w:rFonts w:hint="default" w:ascii="Bookman Old Style" w:hAnsi="Bookman Old Style" w:eastAsia="Times New Roman" w:cs="Arial"/>
-                <w:lang w:val="en-US" w:eastAsia="en-GB"/>
-              </w:rPr>
-              <w:t>Petugas farmasi menanyakan ke pasien apa yang disampaikan dokter terkait riwayat pengobatan sebelumnya;</w:t>
-            </w:r>
-          </w:p>
-          <w:p>
-            <w:pPr>
-              <w:numPr>
-                <w:ilvl w:val="0"/>
-                <w:numId w:val="3"/>
-              </w:numPr>
-              <w:tabs>
-                <w:tab w:val="clear" w:pos="425"/>
-              </w:tabs>
-              <w:spacing w:after="0" w:line="360" w:lineRule="auto"/>
-              <w:ind w:left="425" w:leftChars="0" w:right="0" w:rightChars="0" w:hanging="425" w:firstLineChars="0"/>
-              <w:rPr>
-                <w:rFonts w:ascii="Bookman Old Style" w:hAnsi="Bookman Old Style" w:eastAsia="Times New Roman" w:cs="Arial"/>
-                <w:lang w:eastAsia="en-GB"/>
-              </w:rPr>
-            </w:pPr>
-            <w:r>
-              <w:rPr>
-                <w:rFonts w:hint="default" w:ascii="Bookman Old Style" w:hAnsi="Bookman Old Style" w:eastAsia="Times New Roman" w:cs="Arial"/>
-                <w:lang w:val="en-US" w:eastAsia="en-GB"/>
-              </w:rPr>
-              <w:t>Petugas farmasi membandingkan terapi yang sudah didapatkan pasien sebelumnya dengan terapi yang sekarang diterima pasien;</w:t>
-            </w:r>
-          </w:p>
-          <w:p>
-            <w:pPr>
-              <w:numPr>
-                <w:ilvl w:val="0"/>
-                <w:numId w:val="3"/>
-              </w:numPr>
-              <w:tabs>
-                <w:tab w:val="clear" w:pos="425"/>
-              </w:tabs>
-              <w:spacing w:after="0" w:line="360" w:lineRule="auto"/>
-              <w:ind w:left="425" w:leftChars="0" w:right="0" w:rightChars="0" w:hanging="425" w:firstLineChars="0"/>
-              <w:rPr>
-                <w:rFonts w:ascii="Bookman Old Style" w:hAnsi="Bookman Old Style" w:eastAsia="Times New Roman" w:cs="Arial"/>
-                <w:lang w:eastAsia="en-GB"/>
-              </w:rPr>
-            </w:pPr>
-            <w:r>
-              <w:rPr>
-                <w:rFonts w:hint="default" w:ascii="Bookman Old Style" w:hAnsi="Bookman Old Style" w:eastAsia="Times New Roman" w:cs="Arial"/>
-                <w:lang w:val="en-US" w:eastAsia="en-GB"/>
-              </w:rPr>
-              <w:t>petugas farmasi melakukan konfirmasi kepada dokter apabila ada masalah terkait obat untuk pasien;</w:t>
-            </w:r>
-          </w:p>
-          <w:p>
-            <w:pPr>
-              <w:numPr>
-                <w:ilvl w:val="0"/>
-                <w:numId w:val="3"/>
-              </w:numPr>
-              <w:tabs>
-                <w:tab w:val="clear" w:pos="425"/>
-              </w:tabs>
-              <w:spacing w:after="0" w:line="360" w:lineRule="auto"/>
-              <w:ind w:left="425" w:leftChars="0" w:right="0" w:rightChars="0" w:hanging="425" w:firstLineChars="0"/>
-              <w:rPr>
-                <w:rFonts w:ascii="Bookman Old Style" w:hAnsi="Bookman Old Style" w:eastAsia="Times New Roman" w:cs="Arial"/>
-                <w:lang w:eastAsia="en-GB"/>
-              </w:rPr>
-            </w:pPr>
-            <w:r>
-              <w:rPr>
-                <w:rFonts w:hint="default" w:ascii="Bookman Old Style" w:hAnsi="Bookman Old Style" w:eastAsia="Times New Roman" w:cs="Arial"/>
-                <w:lang w:val="en-US" w:eastAsia="en-GB"/>
-              </w:rPr>
-              <w:t>Petugas farmasi mendokumentasikan hasil rekonsiliasi obat dalam formulir rekonsiliasi obat.</w:t>
+              <w:ind w:left="375" w:right="0"/>
+              <w:rPr>
+                <w:rFonts w:ascii="Bookman Old Style" w:hAnsi="Bookman Old Style" w:eastAsia="Times New Roman" w:cs="Arial"/>
+                <w:lang w:eastAsia="en-GB"/>
+              </w:rPr>
+            </w:pPr>
+            <w:r>
+              <w:rPr>
+                <w:rFonts w:ascii="Bookman Old Style" w:hAnsi="Bookman Old Style" w:eastAsia="Times New Roman" w:cs="Arial"/>
+                <w:lang w:eastAsia="en-GB"/>
+              </w:rPr>
+              <w:t>Petugas farmasi memberikan etiket putih dan menuliskan nama, aturan pakai serta informasi lain sesuai resep.</w:t>
             </w:r>
           </w:p>
         </w:tc>
@@ -2958,7 +2683,7 @@
           </w:tblCellMar>
         </w:tblPrEx>
         <w:trPr>
-          <w:trHeight w:val="755" w:hRule="atLeast"/>
+          <w:trHeight w:val="695" w:hRule="atLeast"/>
         </w:trPr>
         <w:tc>
           <w:tcPr>
@@ -3003,11 +2728,882 @@
           </w:tcPr>
           <w:p>
             <w:pPr>
+              <w:spacing w:after="0" w:line="360" w:lineRule="auto"/>
+              <w:ind w:left="68" w:right="0" w:firstLine="0"/>
+              <w:rPr>
+                <w:rFonts w:ascii="Bookman Old Style" w:hAnsi="Bookman Old Style" w:eastAsia="Times New Roman" w:cs="Arial"/>
+                <w:b/>
+                <w:lang w:eastAsia="en-GB"/>
+              </w:rPr>
+            </w:pPr>
+            <w:r>
+              <w:rPr>
+                <w:rFonts w:ascii="Bookman Old Style" w:hAnsi="Bookman Old Style" w:eastAsia="Times New Roman" w:cs="Arial"/>
+                <w:b/>
+                <w:lang w:eastAsia="en-GB"/>
+              </w:rPr>
+              <w:t>DISPENSING PUYER</w:t>
+            </w:r>
+          </w:p>
+          <w:p>
+            <w:pPr>
               <w:spacing w:after="0" w:line="276" w:lineRule="auto"/>
               <w:ind w:left="0" w:right="0" w:firstLine="0"/>
               <w:rPr>
                 <w:rFonts w:ascii="Bookman Old Style" w:hAnsi="Bookman Old Style" w:eastAsia="Times New Roman"/>
                 <w:lang w:eastAsia="en-GB"/>
+              </w:rPr>
+            </w:pPr>
+            <w:r>
+              <w:rPr>
+                <w:sz w:val="22"/>
+              </w:rPr>
+              <w:pict>
+                <v:shape id="Oval 15" o:spid="_x0000_s1033" o:spt="3" type="#_x0000_t3" style="position:absolute;left:0pt;margin-left:0.5pt;margin-top:7.7pt;height:57.3pt;width:354.15pt;z-index:251663360;mso-width-relative:page;mso-height-relative:page;" fillcolor="#FFFFFF" filled="t" stroked="t" coordsize="21600,21600">
+                  <v:path/>
+                  <v:fill on="t" color2="#FFFFFF" focussize="0,0"/>
+                  <v:stroke color="#000000"/>
+                  <v:imagedata o:title=""/>
+                  <o:lock v:ext="edit" aspectratio="f"/>
+                  <v:textbox>
+                    <w:txbxContent>
+                      <w:p>
+                        <w:pPr>
+                          <w:spacing w:after="0" w:line="240" w:lineRule="auto"/>
+                          <w:ind w:left="0" w:firstLine="0"/>
+                          <w:jc w:val="left"/>
+                          <w:rPr>
+                            <w:rFonts w:ascii="Bookman Old Style" w:hAnsi="Bookman Old Style"/>
+                            <w:sz w:val="20"/>
+                            <w:szCs w:val="20"/>
+                          </w:rPr>
+                        </w:pPr>
+                        <w:r>
+                          <w:rPr>
+                            <w:rFonts w:ascii="Bookman Old Style" w:hAnsi="Bookman Old Style"/>
+                            <w:sz w:val="20"/>
+                            <w:szCs w:val="20"/>
+                          </w:rPr>
+                          <w:t>Petugas farmasi menyiapkan alat (lumpang, stamper, sudip, kertas perkamen) lumpang dalam keadaan bersih dan kering</w:t>
+                        </w:r>
+                      </w:p>
+                    </w:txbxContent>
+                  </v:textbox>
+                </v:shape>
+              </w:pict>
+            </w:r>
+          </w:p>
+          <w:p>
+            <w:pPr>
+              <w:spacing w:after="0" w:line="276" w:lineRule="auto"/>
+              <w:ind w:left="0" w:right="0" w:firstLine="0"/>
+              <w:rPr>
+                <w:rFonts w:ascii="Bookman Old Style" w:hAnsi="Bookman Old Style" w:eastAsia="Times New Roman"/>
+                <w:lang w:eastAsia="en-GB"/>
+              </w:rPr>
+            </w:pPr>
+          </w:p>
+          <w:p>
+            <w:pPr>
+              <w:spacing w:after="0" w:line="276" w:lineRule="auto"/>
+              <w:ind w:left="0" w:right="0" w:firstLine="0"/>
+              <w:rPr>
+                <w:rFonts w:ascii="Bookman Old Style" w:hAnsi="Bookman Old Style" w:eastAsia="Times New Roman"/>
+                <w:lang w:eastAsia="en-GB"/>
+              </w:rPr>
+            </w:pPr>
+          </w:p>
+          <w:p>
+            <w:pPr>
+              <w:spacing w:after="0" w:line="276" w:lineRule="auto"/>
+              <w:ind w:left="0" w:right="0" w:firstLine="0"/>
+              <w:rPr>
+                <w:rFonts w:ascii="Bookman Old Style" w:hAnsi="Bookman Old Style" w:eastAsia="Times New Roman"/>
+                <w:lang w:eastAsia="en-GB"/>
+              </w:rPr>
+            </w:pPr>
+          </w:p>
+          <w:p>
+            <w:pPr>
+              <w:spacing w:after="0" w:line="276" w:lineRule="auto"/>
+              <w:ind w:left="0" w:right="0" w:firstLine="0"/>
+              <w:rPr>
+                <w:rFonts w:ascii="Bookman Old Style" w:hAnsi="Bookman Old Style" w:eastAsia="Times New Roman"/>
+                <w:lang w:eastAsia="en-GB"/>
+              </w:rPr>
+            </w:pPr>
+            <w:r>
+              <w:rPr>
+                <w:sz w:val="22"/>
+              </w:rPr>
+              <w:pict>
+                <v:shape id="_x0000_s1038" o:spid="_x0000_s1038" o:spt="32" type="#_x0000_t32" style="position:absolute;left:0pt;margin-left:176.65pt;margin-top:6.15pt;height:19.05pt;width:0pt;z-index:251668480;mso-width-relative:page;mso-height-relative:page;" filled="f" stroked="t" coordsize="21600,21600">
+                  <v:path arrowok="t"/>
+                  <v:fill on="f" focussize="0,0"/>
+                  <v:stroke color="#000000" endarrow="block"/>
+                  <v:imagedata o:title=""/>
+                  <o:lock v:ext="edit" aspectratio="f"/>
+                </v:shape>
+              </w:pict>
+            </w:r>
+          </w:p>
+          <w:p>
+            <w:pPr>
+              <w:spacing w:after="0" w:line="276" w:lineRule="auto"/>
+              <w:ind w:left="0" w:right="0" w:firstLine="0"/>
+              <w:rPr>
+                <w:rFonts w:ascii="Bookman Old Style" w:hAnsi="Bookman Old Style" w:eastAsia="Times New Roman"/>
+                <w:lang w:eastAsia="en-GB"/>
+              </w:rPr>
+            </w:pPr>
+            <w:r>
+              <w:rPr>
+                <w:sz w:val="22"/>
+              </w:rPr>
+              <w:pict>
+                <v:rect id="Rectangle 8" o:spid="_x0000_s1034" o:spt="1" style="position:absolute;left:0pt;margin-left:11.4pt;margin-top:10.4pt;height:28.8pt;width:338.2pt;z-index:251664384;v-text-anchor:middle;mso-width-relative:page;mso-height-relative:page;" fillcolor="#FFFFFF" filled="t" stroked="t" coordsize="21600,21600">
+                  <v:path/>
+                  <v:fill on="t" color2="#FFFFFF" focussize="0,0"/>
+                  <v:stroke weight="0.25pt" color="#000000" joinstyle="round"/>
+                  <v:imagedata o:title=""/>
+                  <o:lock v:ext="edit" aspectratio="f"/>
+                  <v:textbox>
+                    <w:txbxContent>
+                      <w:p>
+                        <w:pPr>
+                          <w:spacing w:line="240" w:lineRule="auto"/>
+                          <w:ind w:left="0" w:firstLine="0"/>
+                          <w:jc w:val="center"/>
+                          <w:rPr>
+                            <w:rFonts w:ascii="Bookman Old Style" w:hAnsi="Bookman Old Style" w:cs="Arial"/>
+                            <w:sz w:val="20"/>
+                            <w:szCs w:val="20"/>
+                          </w:rPr>
+                        </w:pPr>
+                        <w:r>
+                          <w:rPr>
+                            <w:rFonts w:ascii="Bookman Old Style" w:hAnsi="Bookman Old Style" w:eastAsia="Times New Roman" w:cs="Arial"/>
+                            <w:sz w:val="20"/>
+                            <w:szCs w:val="20"/>
+                            <w:lang w:eastAsia="en-GB"/>
+                          </w:rPr>
+                          <w:t>Petugas farmasi menyiapkan obat yang akan dipuyer sesuai permintaan resep</w:t>
+                        </w:r>
+                      </w:p>
+                    </w:txbxContent>
+                  </v:textbox>
+                </v:rect>
+              </w:pict>
+            </w:r>
+          </w:p>
+          <w:p>
+            <w:pPr>
+              <w:spacing w:after="0" w:line="276" w:lineRule="auto"/>
+              <w:ind w:left="0" w:right="0" w:firstLine="0"/>
+              <w:rPr>
+                <w:rFonts w:ascii="Bookman Old Style" w:hAnsi="Bookman Old Style" w:eastAsia="Times New Roman"/>
+                <w:lang w:eastAsia="en-GB"/>
+              </w:rPr>
+            </w:pPr>
+          </w:p>
+          <w:p>
+            <w:pPr>
+              <w:spacing w:after="0" w:line="276" w:lineRule="auto"/>
+              <w:ind w:left="0" w:right="0" w:firstLine="0"/>
+              <w:rPr>
+                <w:rFonts w:ascii="Bookman Old Style" w:hAnsi="Bookman Old Style" w:eastAsia="Times New Roman"/>
+                <w:lang w:eastAsia="en-GB"/>
+              </w:rPr>
+            </w:pPr>
+            <w:r>
+              <w:rPr>
+                <w:sz w:val="22"/>
+              </w:rPr>
+              <w:pict>
+                <v:shape id="_x0000_s1039" o:spid="_x0000_s1039" o:spt="32" type="#_x0000_t32" style="position:absolute;left:0pt;margin-left:176.65pt;margin-top:8.8pt;height:19.05pt;width:0pt;z-index:251669504;mso-width-relative:page;mso-height-relative:page;" filled="f" stroked="t" coordsize="21600,21600">
+                  <v:path arrowok="t"/>
+                  <v:fill on="f" focussize="0,0"/>
+                  <v:stroke color="#000000" endarrow="block"/>
+                  <v:imagedata o:title=""/>
+                  <o:lock v:ext="edit" aspectratio="f"/>
+                </v:shape>
+              </w:pict>
+            </w:r>
+          </w:p>
+          <w:p>
+            <w:pPr>
+              <w:spacing w:after="0" w:line="276" w:lineRule="auto"/>
+              <w:ind w:left="0" w:right="0" w:firstLine="0"/>
+              <w:rPr>
+                <w:rFonts w:ascii="Bookman Old Style" w:hAnsi="Bookman Old Style" w:eastAsia="Times New Roman"/>
+                <w:lang w:eastAsia="en-GB"/>
+              </w:rPr>
+            </w:pPr>
+            <w:r>
+              <w:rPr>
+                <w:sz w:val="22"/>
+              </w:rPr>
+              <w:pict>
+                <v:rect id="_x0000_s1035" o:spid="_x0000_s1035" o:spt="1" style="position:absolute;left:0pt;margin-left:11.4pt;margin-top:13.1pt;height:28.8pt;width:338.2pt;z-index:251665408;v-text-anchor:middle;mso-width-relative:page;mso-height-relative:page;" fillcolor="#FFFFFF" filled="t" stroked="t" coordsize="21600,21600">
+                  <v:path/>
+                  <v:fill on="t" color2="#FFFFFF" focussize="0,0"/>
+                  <v:stroke weight="0.25pt" color="#000000" joinstyle="round"/>
+                  <v:imagedata o:title=""/>
+                  <o:lock v:ext="edit" aspectratio="f"/>
+                  <v:textbox>
+                    <w:txbxContent>
+                      <w:p>
+                        <w:pPr>
+                          <w:spacing w:line="240" w:lineRule="auto"/>
+                          <w:ind w:left="0" w:firstLine="0"/>
+                          <w:jc w:val="center"/>
+                          <w:rPr>
+                            <w:rFonts w:ascii="Bookman Old Style" w:hAnsi="Bookman Old Style" w:cs="Arial"/>
+                            <w:sz w:val="20"/>
+                            <w:szCs w:val="20"/>
+                          </w:rPr>
+                        </w:pPr>
+                        <w:r>
+                          <w:rPr>
+                            <w:rFonts w:ascii="Bookman Old Style" w:hAnsi="Bookman Old Style" w:eastAsia="Times New Roman" w:cs="Arial"/>
+                            <w:sz w:val="20"/>
+                            <w:szCs w:val="20"/>
+                            <w:lang w:eastAsia="en-GB"/>
+                          </w:rPr>
+                          <w:t>Petugas farmasi menggerus obat sampai homogen</w:t>
+                        </w:r>
+                      </w:p>
+                    </w:txbxContent>
+                  </v:textbox>
+                </v:rect>
+              </w:pict>
+            </w:r>
+          </w:p>
+          <w:p>
+            <w:pPr>
+              <w:spacing w:after="0" w:line="276" w:lineRule="auto"/>
+              <w:ind w:left="0" w:right="0" w:firstLine="0"/>
+              <w:rPr>
+                <w:rFonts w:ascii="Bookman Old Style" w:hAnsi="Bookman Old Style" w:eastAsia="Times New Roman"/>
+                <w:lang w:eastAsia="en-GB"/>
+              </w:rPr>
+            </w:pPr>
+          </w:p>
+          <w:p>
+            <w:pPr>
+              <w:spacing w:after="0" w:line="276" w:lineRule="auto"/>
+              <w:ind w:left="0" w:right="0" w:firstLine="0"/>
+              <w:rPr>
+                <w:rFonts w:ascii="Bookman Old Style" w:hAnsi="Bookman Old Style" w:eastAsia="Times New Roman"/>
+                <w:lang w:eastAsia="en-GB"/>
+              </w:rPr>
+            </w:pPr>
+            <w:r>
+              <w:rPr>
+                <w:sz w:val="22"/>
+              </w:rPr>
+              <w:pict>
+                <v:shape id="_x0000_s1040" o:spid="_x0000_s1040" o:spt="32" type="#_x0000_t32" style="position:absolute;left:0pt;margin-left:176.65pt;margin-top:9.2pt;height:19.05pt;width:0pt;z-index:251670528;mso-width-relative:page;mso-height-relative:page;" filled="f" stroked="t" coordsize="21600,21600">
+                  <v:path arrowok="t"/>
+                  <v:fill on="f" focussize="0,0"/>
+                  <v:stroke color="#000000" endarrow="block"/>
+                  <v:imagedata o:title=""/>
+                  <o:lock v:ext="edit" aspectratio="f"/>
+                </v:shape>
+              </w:pict>
+            </w:r>
+          </w:p>
+          <w:p>
+            <w:pPr>
+              <w:spacing w:after="0" w:line="276" w:lineRule="auto"/>
+              <w:ind w:left="0" w:right="0" w:firstLine="0"/>
+              <w:rPr>
+                <w:rFonts w:ascii="Bookman Old Style" w:hAnsi="Bookman Old Style" w:eastAsia="Times New Roman"/>
+                <w:lang w:eastAsia="en-GB"/>
+              </w:rPr>
+            </w:pPr>
+            <w:r>
+              <w:rPr>
+                <w:sz w:val="22"/>
+              </w:rPr>
+              <w:pict>
+                <v:rect id="_x0000_s1036" o:spid="_x0000_s1036" o:spt="1" style="position:absolute;left:0pt;margin-left:11.4pt;margin-top:13.45pt;height:28.8pt;width:338.2pt;z-index:251666432;v-text-anchor:middle;mso-width-relative:page;mso-height-relative:page;" fillcolor="#FFFFFF" filled="t" stroked="t" coordsize="21600,21600">
+                  <v:path/>
+                  <v:fill on="t" color2="#FFFFFF" focussize="0,0"/>
+                  <v:stroke weight="0.25pt" color="#000000" joinstyle="round"/>
+                  <v:imagedata o:title=""/>
+                  <o:lock v:ext="edit" aspectratio="f"/>
+                  <v:textbox>
+                    <w:txbxContent>
+                      <w:p>
+                        <w:pPr>
+                          <w:spacing w:line="240" w:lineRule="auto"/>
+                          <w:ind w:left="0" w:firstLine="0"/>
+                          <w:jc w:val="center"/>
+                          <w:rPr>
+                            <w:rFonts w:ascii="Bookman Old Style" w:hAnsi="Bookman Old Style" w:cs="Arial"/>
+                            <w:sz w:val="20"/>
+                            <w:szCs w:val="20"/>
+                          </w:rPr>
+                        </w:pPr>
+                        <w:r>
+                          <w:rPr>
+                            <w:rFonts w:ascii="Bookman Old Style" w:hAnsi="Bookman Old Style" w:eastAsia="Times New Roman" w:cs="Arial"/>
+                            <w:sz w:val="20"/>
+                            <w:szCs w:val="20"/>
+                            <w:lang w:eastAsia="en-GB"/>
+                          </w:rPr>
+                          <w:t>Petugas farmasi membagi obat dalam kertas puyer sesuai dengan resep sama rata serta melipatnya</w:t>
+                        </w:r>
+                      </w:p>
+                    </w:txbxContent>
+                  </v:textbox>
+                </v:rect>
+              </w:pict>
+            </w:r>
+          </w:p>
+          <w:p>
+            <w:pPr>
+              <w:spacing w:after="0" w:line="276" w:lineRule="auto"/>
+              <w:ind w:left="0" w:right="0" w:firstLine="0"/>
+              <w:rPr>
+                <w:rFonts w:ascii="Bookman Old Style" w:hAnsi="Bookman Old Style" w:eastAsia="Times New Roman"/>
+                <w:lang w:eastAsia="en-GB"/>
+              </w:rPr>
+            </w:pPr>
+          </w:p>
+          <w:p>
+            <w:pPr>
+              <w:spacing w:after="0" w:line="276" w:lineRule="auto"/>
+              <w:ind w:left="0" w:right="0" w:firstLine="0"/>
+              <w:rPr>
+                <w:rFonts w:ascii="Bookman Old Style" w:hAnsi="Bookman Old Style" w:eastAsia="Times New Roman"/>
+                <w:lang w:eastAsia="en-GB"/>
+              </w:rPr>
+            </w:pPr>
+            <w:r>
+              <w:rPr>
+                <w:sz w:val="22"/>
+              </w:rPr>
+              <w:pict>
+                <v:shape id="_x0000_s1041" o:spid="_x0000_s1041" o:spt="32" type="#_x0000_t32" style="position:absolute;left:0pt;margin-left:176.65pt;margin-top:12.85pt;height:19.05pt;width:0pt;z-index:251671552;mso-width-relative:page;mso-height-relative:page;" filled="f" stroked="t" coordsize="21600,21600">
+                  <v:path arrowok="t"/>
+                  <v:fill on="f" focussize="0,0"/>
+                  <v:stroke color="#000000" endarrow="block"/>
+                  <v:imagedata o:title=""/>
+                  <o:lock v:ext="edit" aspectratio="f"/>
+                </v:shape>
+              </w:pict>
+            </w:r>
+          </w:p>
+          <w:p>
+            <w:pPr>
+              <w:spacing w:after="0" w:line="276" w:lineRule="auto"/>
+              <w:ind w:left="0" w:right="0" w:firstLine="0"/>
+              <w:rPr>
+                <w:rFonts w:ascii="Bookman Old Style" w:hAnsi="Bookman Old Style" w:eastAsia="Times New Roman"/>
+                <w:lang w:eastAsia="en-GB"/>
+              </w:rPr>
+            </w:pPr>
+          </w:p>
+          <w:p>
+            <w:pPr>
+              <w:spacing w:after="0" w:line="276" w:lineRule="auto"/>
+              <w:ind w:left="0" w:right="0" w:firstLine="0"/>
+              <w:rPr>
+                <w:rFonts w:ascii="Bookman Old Style" w:hAnsi="Bookman Old Style" w:eastAsia="Times New Roman"/>
+                <w:lang w:eastAsia="en-GB"/>
+              </w:rPr>
+            </w:pPr>
+            <w:r>
+              <w:rPr>
+                <w:sz w:val="22"/>
+              </w:rPr>
+              <w:pict>
+                <v:shape id="_x0000_s1037" o:spid="_x0000_s1037" o:spt="3" type="#_x0000_t3" style="position:absolute;left:0pt;margin-left:5.95pt;margin-top:4.55pt;height:57.3pt;width:354.15pt;z-index:251667456;mso-width-relative:page;mso-height-relative:page;" fillcolor="#FFFFFF" filled="t" stroked="t" coordsize="21600,21600">
+                  <v:path/>
+                  <v:fill on="t" color2="#FFFFFF" focussize="0,0"/>
+                  <v:stroke color="#000000"/>
+                  <v:imagedata o:title=""/>
+                  <o:lock v:ext="edit" aspectratio="f"/>
+                  <v:textbox>
+                    <w:txbxContent>
+                      <w:p>
+                        <w:pPr>
+                          <w:spacing w:after="0" w:line="240" w:lineRule="auto"/>
+                          <w:ind w:left="0" w:firstLine="0"/>
+                          <w:jc w:val="left"/>
+                          <w:rPr>
+                            <w:rFonts w:ascii="Bookman Old Style" w:hAnsi="Bookman Old Style"/>
+                            <w:sz w:val="20"/>
+                            <w:szCs w:val="20"/>
+                          </w:rPr>
+                        </w:pPr>
+                        <w:r>
+                          <w:rPr>
+                            <w:rFonts w:ascii="Bookman Old Style" w:hAnsi="Bookman Old Style"/>
+                            <w:sz w:val="20"/>
+                            <w:szCs w:val="20"/>
+                          </w:rPr>
+                          <w:t>Petugas memberi etiket putih, menuliskan nama, aturan pakai serta informasi lain sesuai resep</w:t>
+                        </w:r>
+                      </w:p>
+                    </w:txbxContent>
+                  </v:textbox>
+                </v:shape>
+              </w:pict>
+            </w:r>
+          </w:p>
+          <w:p>
+            <w:pPr>
+              <w:spacing w:after="0" w:line="276" w:lineRule="auto"/>
+              <w:ind w:left="0" w:right="0" w:firstLine="0"/>
+              <w:rPr>
+                <w:rFonts w:ascii="Bookman Old Style" w:hAnsi="Bookman Old Style" w:eastAsia="Times New Roman"/>
+                <w:lang w:eastAsia="en-GB"/>
+              </w:rPr>
+            </w:pPr>
+          </w:p>
+          <w:p>
+            <w:pPr>
+              <w:spacing w:after="0" w:line="276" w:lineRule="auto"/>
+              <w:ind w:left="0" w:right="0" w:firstLine="0"/>
+              <w:rPr>
+                <w:rFonts w:ascii="Bookman Old Style" w:hAnsi="Bookman Old Style" w:eastAsia="Times New Roman"/>
+                <w:lang w:eastAsia="en-GB"/>
+              </w:rPr>
+            </w:pPr>
+          </w:p>
+          <w:p>
+            <w:pPr>
+              <w:spacing w:after="0" w:line="276" w:lineRule="auto"/>
+              <w:ind w:left="0" w:right="0" w:firstLine="0"/>
+              <w:rPr>
+                <w:rFonts w:ascii="Bookman Old Style" w:hAnsi="Bookman Old Style" w:eastAsia="Times New Roman"/>
+                <w:lang w:eastAsia="en-GB"/>
+              </w:rPr>
+            </w:pPr>
+          </w:p>
+          <w:p>
+            <w:pPr>
+              <w:spacing w:after="0" w:line="276" w:lineRule="auto"/>
+              <w:ind w:left="0" w:right="0" w:firstLine="0"/>
+              <w:rPr>
+                <w:rFonts w:ascii="Bookman Old Style" w:hAnsi="Bookman Old Style" w:eastAsia="Times New Roman"/>
+                <w:lang w:eastAsia="en-GB"/>
+              </w:rPr>
+            </w:pPr>
+          </w:p>
+          <w:p>
+            <w:pPr>
+              <w:spacing w:after="0" w:line="276" w:lineRule="auto"/>
+              <w:ind w:left="0" w:right="0" w:firstLine="0"/>
+              <w:rPr>
+                <w:rFonts w:ascii="Bookman Old Style" w:hAnsi="Bookman Old Style" w:eastAsia="Times New Roman"/>
+                <w:lang w:eastAsia="en-GB"/>
+              </w:rPr>
+            </w:pPr>
+          </w:p>
+          <w:p>
+            <w:pPr>
+              <w:spacing w:after="0" w:line="276" w:lineRule="auto"/>
+              <w:ind w:left="0" w:right="0" w:firstLine="0"/>
+              <w:rPr>
+                <w:rFonts w:hint="default" w:ascii="Bookman Old Style" w:hAnsi="Bookman Old Style" w:eastAsia="Times New Roman"/>
+                <w:b/>
+                <w:bCs/>
+                <w:lang w:val="en-US" w:eastAsia="en-GB"/>
+              </w:rPr>
+            </w:pPr>
+            <w:r>
+              <w:rPr>
+                <w:rFonts w:hint="default" w:ascii="Bookman Old Style" w:hAnsi="Bookman Old Style" w:eastAsia="Times New Roman"/>
+                <w:b/>
+                <w:bCs/>
+                <w:lang w:val="en-US" w:eastAsia="en-GB"/>
+              </w:rPr>
+              <w:t>DISPENSING SIRUP KERING</w:t>
+            </w:r>
+          </w:p>
+          <w:p>
+            <w:pPr>
+              <w:spacing w:after="0" w:line="276" w:lineRule="auto"/>
+              <w:ind w:left="0" w:right="0" w:firstLine="0"/>
+              <w:rPr>
+                <w:rFonts w:hint="default" w:ascii="Bookman Old Style" w:hAnsi="Bookman Old Style" w:eastAsia="Times New Roman"/>
+                <w:b/>
+                <w:bCs/>
+                <w:lang w:val="en-US" w:eastAsia="en-GB"/>
+              </w:rPr>
+            </w:pPr>
+            <w:r>
+              <w:rPr>
+                <w:sz w:val="22"/>
+              </w:rPr>
+              <w:pict>
+                <v:shape id="_x0000_s2070" o:spid="_x0000_s2070" o:spt="3" type="#_x0000_t3" style="position:absolute;left:0pt;margin-left:5pt;margin-top:14.85pt;height:49.85pt;width:339.15pt;z-index:251673600;mso-width-relative:page;mso-height-relative:page;" fillcolor="#FFFFFF" filled="t" stroked="t" coordsize="21600,21600">
+                  <v:path/>
+                  <v:fill on="t" color2="#FFFFFF" focussize="0,0"/>
+                  <v:stroke color="#000000"/>
+                  <v:imagedata o:title=""/>
+                  <o:lock v:ext="edit" aspectratio="f"/>
+                  <v:textbox>
+                    <w:txbxContent>
+                      <w:p>
+                        <w:pPr>
+                          <w:spacing w:after="0" w:line="240" w:lineRule="auto"/>
+                          <w:ind w:left="0" w:firstLine="0"/>
+                          <w:jc w:val="left"/>
+                          <w:rPr>
+                            <w:rFonts w:hint="default" w:ascii="Bookman Old Style" w:hAnsi="Bookman Old Style"/>
+                            <w:sz w:val="20"/>
+                            <w:szCs w:val="20"/>
+                            <w:lang w:val="en-US"/>
+                          </w:rPr>
+                        </w:pPr>
+                        <w:r>
+                          <w:rPr>
+                            <w:rFonts w:ascii="Bookman Old Style" w:hAnsi="Bookman Old Style"/>
+                            <w:sz w:val="20"/>
+                            <w:szCs w:val="20"/>
+                          </w:rPr>
+                          <w:t xml:space="preserve">Petugas farmasi menyiapkan </w:t>
+                        </w:r>
+                        <w:r>
+                          <w:rPr>
+                            <w:rFonts w:hint="default" w:ascii="Bookman Old Style" w:hAnsi="Bookman Old Style"/>
+                            <w:sz w:val="20"/>
+                            <w:szCs w:val="20"/>
+                            <w:lang w:val="en-US"/>
+                          </w:rPr>
+                          <w:t>sirup kering antibiotik sesuai resep dokter</w:t>
+                        </w:r>
+                      </w:p>
+                    </w:txbxContent>
+                  </v:textbox>
+                </v:shape>
+              </w:pict>
+            </w:r>
+          </w:p>
+          <w:p>
+            <w:pPr>
+              <w:spacing w:after="0" w:line="276" w:lineRule="auto"/>
+              <w:ind w:left="0" w:right="0" w:firstLine="0"/>
+              <w:rPr>
+                <w:rFonts w:hint="default" w:ascii="Bookman Old Style" w:hAnsi="Bookman Old Style" w:eastAsia="Times New Roman"/>
+                <w:b/>
+                <w:bCs/>
+                <w:lang w:val="en-US" w:eastAsia="en-GB"/>
+              </w:rPr>
+            </w:pPr>
+          </w:p>
+          <w:p>
+            <w:pPr>
+              <w:spacing w:after="0" w:line="276" w:lineRule="auto"/>
+              <w:ind w:left="0" w:right="0" w:firstLine="0"/>
+              <w:rPr>
+                <w:rFonts w:hint="default" w:ascii="Bookman Old Style" w:hAnsi="Bookman Old Style" w:eastAsia="Times New Roman"/>
+                <w:b/>
+                <w:bCs/>
+                <w:lang w:val="en-US" w:eastAsia="en-GB"/>
+              </w:rPr>
+            </w:pPr>
+          </w:p>
+          <w:p>
+            <w:pPr>
+              <w:spacing w:after="0" w:line="276" w:lineRule="auto"/>
+              <w:ind w:left="0" w:right="0" w:firstLine="0"/>
+              <w:rPr>
+                <w:rFonts w:hint="default" w:ascii="Bookman Old Style" w:hAnsi="Bookman Old Style" w:eastAsia="Times New Roman"/>
+                <w:b/>
+                <w:bCs/>
+                <w:lang w:val="en-US" w:eastAsia="en-GB"/>
+              </w:rPr>
+            </w:pPr>
+          </w:p>
+          <w:p>
+            <w:pPr>
+              <w:spacing w:after="0" w:line="276" w:lineRule="auto"/>
+              <w:ind w:left="0" w:right="0" w:firstLine="0"/>
+              <w:rPr>
+                <w:rFonts w:hint="default" w:ascii="Bookman Old Style" w:hAnsi="Bookman Old Style" w:eastAsia="Times New Roman"/>
+                <w:b/>
+                <w:bCs/>
+                <w:lang w:val="en-US" w:eastAsia="en-GB"/>
+              </w:rPr>
+            </w:pPr>
+          </w:p>
+          <w:p>
+            <w:pPr>
+              <w:spacing w:after="0" w:line="276" w:lineRule="auto"/>
+              <w:ind w:left="0" w:right="0" w:firstLine="0"/>
+              <w:rPr>
+                <w:rFonts w:hint="default" w:ascii="Bookman Old Style" w:hAnsi="Bookman Old Style" w:eastAsia="Times New Roman"/>
+                <w:b/>
+                <w:bCs/>
+                <w:lang w:val="en-US" w:eastAsia="en-GB"/>
+              </w:rPr>
+            </w:pPr>
+            <w:r>
+              <w:rPr>
+                <w:sz w:val="22"/>
+              </w:rPr>
+              <w:pict>
+                <v:rect id="_x0000_s2071" o:spid="_x0000_s2071" o:spt="1" style="position:absolute;left:0pt;margin-left:10.55pt;margin-top:8.35pt;height:28.8pt;width:338.2pt;z-index:251674624;v-text-anchor:middle;mso-width-relative:page;mso-height-relative:page;" fillcolor="#FFFFFF" filled="t" stroked="t" coordsize="21600,21600">
+                  <v:path/>
+                  <v:fill on="t" color2="#FFFFFF" focussize="0,0"/>
+                  <v:stroke weight="0.25pt" color="#000000" joinstyle="round"/>
+                  <v:imagedata o:title=""/>
+                  <o:lock v:ext="edit" aspectratio="f"/>
+                  <v:textbox>
+                    <w:txbxContent>
+                      <w:p>
+                        <w:pPr>
+                          <w:spacing w:line="240" w:lineRule="auto"/>
+                          <w:ind w:left="0" w:firstLine="0"/>
+                          <w:jc w:val="center"/>
+                          <w:rPr>
+                            <w:rFonts w:hint="default" w:ascii="Bookman Old Style" w:hAnsi="Bookman Old Style" w:cs="Arial"/>
+                            <w:sz w:val="20"/>
+                            <w:szCs w:val="20"/>
+                            <w:lang w:val="en-US"/>
+                          </w:rPr>
+                        </w:pPr>
+                        <w:r>
+                          <w:rPr>
+                            <w:rFonts w:hint="default" w:ascii="Bookman Old Style" w:hAnsi="Bookman Old Style" w:eastAsia="Times New Roman" w:cs="Arial"/>
+                            <w:sz w:val="20"/>
+                            <w:szCs w:val="20"/>
+                            <w:lang w:val="en-US" w:eastAsia="en-GB"/>
+                          </w:rPr>
+                          <w:t>Petugas farmasi menakar air di gelas ukur sesuai takaran yang tertera pada brosur sirup</w:t>
+                        </w:r>
+                      </w:p>
+                    </w:txbxContent>
+                  </v:textbox>
+                </v:rect>
+              </w:pict>
+            </w:r>
+          </w:p>
+          <w:p>
+            <w:pPr>
+              <w:spacing w:after="0" w:line="276" w:lineRule="auto"/>
+              <w:ind w:left="0" w:right="0" w:firstLine="0"/>
+              <w:rPr>
+                <w:rFonts w:hint="default" w:ascii="Bookman Old Style" w:hAnsi="Bookman Old Style" w:eastAsia="Times New Roman"/>
+                <w:b/>
+                <w:bCs/>
+                <w:lang w:val="en-US" w:eastAsia="en-GB"/>
+              </w:rPr>
+            </w:pPr>
+          </w:p>
+          <w:p>
+            <w:pPr>
+              <w:spacing w:after="0" w:line="276" w:lineRule="auto"/>
+              <w:ind w:left="0" w:right="0" w:firstLine="0"/>
+              <w:rPr>
+                <w:rFonts w:hint="default" w:ascii="Bookman Old Style" w:hAnsi="Bookman Old Style" w:eastAsia="Times New Roman"/>
+                <w:b/>
+                <w:bCs/>
+                <w:lang w:val="en-US" w:eastAsia="en-GB"/>
+              </w:rPr>
+            </w:pPr>
+          </w:p>
+          <w:p>
+            <w:pPr>
+              <w:spacing w:after="0" w:line="276" w:lineRule="auto"/>
+              <w:ind w:left="0" w:right="0" w:firstLine="0"/>
+              <w:rPr>
+                <w:rFonts w:hint="default" w:ascii="Bookman Old Style" w:hAnsi="Bookman Old Style" w:eastAsia="Times New Roman"/>
+                <w:b/>
+                <w:bCs/>
+                <w:lang w:val="en-US" w:eastAsia="en-GB"/>
+              </w:rPr>
+            </w:pPr>
+          </w:p>
+          <w:p>
+            <w:pPr>
+              <w:spacing w:after="0" w:line="276" w:lineRule="auto"/>
+              <w:ind w:left="0" w:right="0" w:firstLine="0"/>
+              <w:rPr>
+                <w:rFonts w:hint="default" w:ascii="Bookman Old Style" w:hAnsi="Bookman Old Style" w:eastAsia="Times New Roman"/>
+                <w:b/>
+                <w:bCs/>
+                <w:lang w:val="en-US" w:eastAsia="en-GB"/>
+              </w:rPr>
+            </w:pPr>
+            <w:r>
+              <w:rPr>
+                <w:sz w:val="22"/>
+              </w:rPr>
+              <w:pict>
+                <v:rect id="_x0000_s2072" o:spid="_x0000_s2072" o:spt="1" style="position:absolute;left:0pt;margin-left:11.8pt;margin-top:2.65pt;height:36.25pt;width:338.2pt;z-index:251675648;v-text-anchor:middle;mso-width-relative:page;mso-height-relative:page;" fillcolor="#FFFFFF" filled="t" stroked="t" coordsize="21600,21600">
+                  <v:path/>
+                  <v:fill on="t" color2="#FFFFFF" focussize="0,0"/>
+                  <v:stroke weight="0.25pt" color="#000000" joinstyle="round"/>
+                  <v:imagedata o:title=""/>
+                  <o:lock v:ext="edit" aspectratio="f"/>
+                  <v:textbox>
+                    <w:txbxContent>
+                      <w:p>
+                        <w:pPr>
+                          <w:spacing w:line="240" w:lineRule="auto"/>
+                          <w:ind w:left="0" w:firstLine="0"/>
+                          <w:jc w:val="center"/>
+                          <w:rPr>
+                            <w:rFonts w:hint="default" w:ascii="Bookman Old Style" w:hAnsi="Bookman Old Style" w:cs="Arial"/>
+                            <w:sz w:val="20"/>
+                            <w:szCs w:val="20"/>
+                            <w:lang w:val="en-US"/>
+                          </w:rPr>
+                        </w:pPr>
+                        <w:r>
+                          <w:rPr>
+                            <w:rFonts w:hint="default" w:ascii="Bookman Old Style" w:hAnsi="Bookman Old Style" w:eastAsia="Times New Roman" w:cs="Arial"/>
+                            <w:sz w:val="20"/>
+                            <w:szCs w:val="20"/>
+                            <w:lang w:val="en-US" w:eastAsia="en-GB"/>
+                          </w:rPr>
+                          <w:t>Petugas farmasi melarutkan sirup kering antibiotik dengan menambahkan air yang telah ditakar dan dikocok sampai larut</w:t>
+                        </w:r>
+                      </w:p>
+                    </w:txbxContent>
+                  </v:textbox>
+                </v:rect>
+              </w:pict>
+            </w:r>
+          </w:p>
+          <w:p>
+            <w:pPr>
+              <w:spacing w:after="0" w:line="276" w:lineRule="auto"/>
+              <w:ind w:left="0" w:right="0" w:firstLine="0"/>
+              <w:rPr>
+                <w:rFonts w:hint="default" w:ascii="Bookman Old Style" w:hAnsi="Bookman Old Style" w:eastAsia="Times New Roman"/>
+                <w:b/>
+                <w:bCs/>
+                <w:lang w:val="en-US" w:eastAsia="en-GB"/>
+              </w:rPr>
+            </w:pPr>
+          </w:p>
+          <w:p>
+            <w:pPr>
+              <w:spacing w:after="0" w:line="276" w:lineRule="auto"/>
+              <w:ind w:left="0" w:right="0" w:firstLine="0"/>
+              <w:rPr>
+                <w:rFonts w:hint="default" w:ascii="Bookman Old Style" w:hAnsi="Bookman Old Style" w:eastAsia="Times New Roman"/>
+                <w:b/>
+                <w:bCs/>
+                <w:lang w:val="en-US" w:eastAsia="en-GB"/>
+              </w:rPr>
+            </w:pPr>
+          </w:p>
+          <w:p>
+            <w:pPr>
+              <w:spacing w:after="0" w:line="276" w:lineRule="auto"/>
+              <w:ind w:left="0" w:right="0" w:firstLine="0"/>
+              <w:rPr>
+                <w:rFonts w:hint="default" w:ascii="Bookman Old Style" w:hAnsi="Bookman Old Style" w:eastAsia="Times New Roman"/>
+                <w:b/>
+                <w:bCs/>
+                <w:lang w:val="en-US" w:eastAsia="en-GB"/>
+              </w:rPr>
+            </w:pPr>
+            <w:r>
+              <w:rPr>
+                <w:sz w:val="22"/>
+              </w:rPr>
+              <w:pict>
+                <v:shape id="_x0000_s2073" o:spid="_x0000_s2073" o:spt="3" type="#_x0000_t3" style="position:absolute;left:0pt;margin-left:1.85pt;margin-top:9.25pt;height:57.3pt;width:354.15pt;z-index:251676672;mso-width-relative:page;mso-height-relative:page;" fillcolor="#FFFFFF" filled="t" stroked="t" coordsize="21600,21600">
+                  <v:path/>
+                  <v:fill on="t" color2="#FFFFFF" focussize="0,0"/>
+                  <v:stroke color="#000000"/>
+                  <v:imagedata o:title=""/>
+                  <o:lock v:ext="edit" aspectratio="f"/>
+                  <v:textbox>
+                    <w:txbxContent>
+                      <w:p>
+                        <w:pPr>
+                          <w:spacing w:after="0" w:line="240" w:lineRule="auto"/>
+                          <w:ind w:left="0" w:firstLine="0"/>
+                          <w:jc w:val="left"/>
+                          <w:rPr>
+                            <w:rFonts w:ascii="Bookman Old Style" w:hAnsi="Bookman Old Style"/>
+                            <w:sz w:val="20"/>
+                            <w:szCs w:val="20"/>
+                          </w:rPr>
+                        </w:pPr>
+                        <w:r>
+                          <w:rPr>
+                            <w:rFonts w:ascii="Bookman Old Style" w:hAnsi="Bookman Old Style"/>
+                            <w:sz w:val="20"/>
+                            <w:szCs w:val="20"/>
+                          </w:rPr>
+                          <w:t>Petugas memberi etiket putih, menuliskan nama, aturan pakai serta informasi lain sesuai resep</w:t>
+                        </w:r>
+                      </w:p>
+                    </w:txbxContent>
+                  </v:textbox>
+                </v:shape>
+              </w:pict>
+            </w:r>
+          </w:p>
+          <w:p>
+            <w:pPr>
+              <w:spacing w:after="0" w:line="276" w:lineRule="auto"/>
+              <w:ind w:left="0" w:right="0" w:firstLine="0"/>
+              <w:rPr>
+                <w:rFonts w:hint="default" w:ascii="Bookman Old Style" w:hAnsi="Bookman Old Style" w:eastAsia="Times New Roman"/>
+                <w:b/>
+                <w:bCs/>
+                <w:lang w:val="en-US" w:eastAsia="en-GB"/>
+              </w:rPr>
+            </w:pPr>
+          </w:p>
+          <w:p>
+            <w:pPr>
+              <w:spacing w:after="0" w:line="276" w:lineRule="auto"/>
+              <w:ind w:left="0" w:right="0" w:firstLine="0"/>
+              <w:rPr>
+                <w:rFonts w:hint="default" w:ascii="Bookman Old Style" w:hAnsi="Bookman Old Style" w:eastAsia="Times New Roman"/>
+                <w:b/>
+                <w:bCs/>
+                <w:lang w:val="en-US" w:eastAsia="en-GB"/>
+              </w:rPr>
+            </w:pPr>
+          </w:p>
+          <w:p>
+            <w:pPr>
+              <w:spacing w:after="0" w:line="276" w:lineRule="auto"/>
+              <w:ind w:left="0" w:right="0" w:firstLine="0"/>
+              <w:rPr>
+                <w:rFonts w:hint="default" w:ascii="Bookman Old Style" w:hAnsi="Bookman Old Style" w:eastAsia="Times New Roman"/>
+                <w:b/>
+                <w:bCs/>
+                <w:lang w:val="en-US" w:eastAsia="en-GB"/>
+              </w:rPr>
+            </w:pPr>
+          </w:p>
+          <w:p>
+            <w:pPr>
+              <w:spacing w:after="0" w:line="276" w:lineRule="auto"/>
+              <w:ind w:left="0" w:right="0" w:firstLine="0"/>
+              <w:rPr>
+                <w:rFonts w:hint="default" w:ascii="Bookman Old Style" w:hAnsi="Bookman Old Style" w:eastAsia="Times New Roman"/>
+                <w:b/>
+                <w:bCs/>
+                <w:lang w:val="en-US" w:eastAsia="en-GB"/>
+              </w:rPr>
+            </w:pPr>
+          </w:p>
+          <w:p>
+            <w:pPr>
+              <w:spacing w:after="0" w:line="276" w:lineRule="auto"/>
+              <w:ind w:left="0" w:right="0" w:firstLine="0"/>
+              <w:rPr>
+                <w:rFonts w:hint="default" w:ascii="Bookman Old Style" w:hAnsi="Bookman Old Style" w:eastAsia="Times New Roman"/>
+                <w:b/>
+                <w:bCs/>
+                <w:lang w:val="en-US" w:eastAsia="en-GB"/>
               </w:rPr>
             </w:pPr>
           </w:p>
@@ -3073,10 +3669,17 @@
               <w:ind w:left="0" w:right="0" w:firstLine="0"/>
               <w:jc w:val="left"/>
               <w:rPr>
-                <w:rFonts w:ascii="Bookman Old Style" w:hAnsi="Bookman Old Style" w:eastAsia="Times New Roman" w:cs="Arial"/>
-                <w:lang w:val="id-ID" w:eastAsia="en-GB"/>
-              </w:rPr>
-            </w:pPr>
+                <w:rFonts w:hint="default" w:ascii="Bookman Old Style" w:hAnsi="Bookman Old Style" w:eastAsia="Times New Roman" w:cs="Arial"/>
+                <w:lang w:val="en-US" w:eastAsia="en-GB"/>
+              </w:rPr>
+            </w:pPr>
+            <w:r>
+              <w:rPr>
+                <w:rFonts w:hint="default" w:ascii="Bookman Old Style" w:hAnsi="Bookman Old Style" w:eastAsia="Times New Roman" w:cs="Arial"/>
+                <w:lang w:val="en-US" w:eastAsia="en-GB"/>
+              </w:rPr>
+              <w:t>-</w:t>
+            </w:r>
           </w:p>
         </w:tc>
       </w:tr>
@@ -3136,12 +3739,8 @@
           </w:tcPr>
           <w:p>
             <w:pPr>
-              <w:numPr>
-                <w:ilvl w:val="0"/>
-                <w:numId w:val="0"/>
-              </w:numPr>
               <w:spacing w:after="0" w:line="360" w:lineRule="auto"/>
-              <w:ind w:left="64" w:leftChars="0" w:right="0" w:rightChars="0"/>
+              <w:ind w:left="64" w:right="0" w:firstLine="0"/>
               <w:jc w:val="left"/>
               <w:rPr>
                 <w:rFonts w:hint="default" w:ascii="Bookman Old Style" w:hAnsi="Bookman Old Style" w:eastAsia="Times New Roman" w:cs="Arial"/>
@@ -3153,7 +3752,7 @@
                 <w:rFonts w:hint="default" w:ascii="Bookman Old Style" w:hAnsi="Bookman Old Style" w:eastAsia="Times New Roman" w:cs="Arial"/>
                 <w:lang w:val="en-US" w:eastAsia="en-GB"/>
               </w:rPr>
-              <w:t>Seluruh unit Pelayanan Puskesmas Berakit</w:t>
+              <w:t>Ruang farmasi</w:t>
             </w:r>
           </w:p>
         </w:tc>
@@ -3176,7 +3775,7 @@
           </w:tblCellMar>
         </w:tblPrEx>
         <w:trPr>
-          <w:trHeight w:val="660" w:hRule="atLeast"/>
+          <w:trHeight w:val="586" w:hRule="atLeast"/>
         </w:trPr>
         <w:tc>
           <w:tcPr>
@@ -3215,68 +3814,25 @@
           <w:p>
             <w:pPr>
               <w:numPr>
-                <w:ilvl w:val="0"/>
-                <w:numId w:val="5"/>
+                <w:numId w:val="0"/>
               </w:numPr>
               <w:spacing w:after="0" w:line="360" w:lineRule="auto"/>
-              <w:ind w:left="424" w:right="0"/>
+              <w:ind w:right="0" w:rightChars="0"/>
               <w:jc w:val="left"/>
               <w:rPr>
                 <w:rFonts w:hint="default" w:ascii="Bookman Old Style" w:hAnsi="Bookman Old Style" w:eastAsia="Times New Roman" w:cs="Arial"/>
-                <w:lang w:val="en-GB" w:eastAsia="en-GB"/>
+                <w:lang w:val="en-US" w:eastAsia="en-GB"/>
               </w:rPr>
             </w:pPr>
             <w:r>
               <w:rPr>
                 <w:rFonts w:hint="default" w:ascii="Bookman Old Style" w:hAnsi="Bookman Old Style" w:eastAsia="Times New Roman" w:cs="Arial"/>
-                <w:lang w:val="en-GB" w:eastAsia="en-GB"/>
-              </w:rPr>
-              <w:t>Resep</w:t>
-            </w:r>
-          </w:p>
-          <w:p>
-            <w:pPr>
-              <w:numPr>
-                <w:ilvl w:val="0"/>
-                <w:numId w:val="5"/>
-              </w:numPr>
-              <w:spacing w:after="0" w:line="360" w:lineRule="auto"/>
-              <w:ind w:left="424" w:right="0"/>
-              <w:jc w:val="left"/>
-              <w:rPr>
-                <w:rFonts w:hint="default" w:ascii="Bookman Old Style" w:hAnsi="Bookman Old Style" w:eastAsia="Times New Roman" w:cs="Arial"/>
-                <w:lang w:val="en-GB" w:eastAsia="en-GB"/>
-              </w:rPr>
-            </w:pPr>
-            <w:r>
-              <w:rPr>
-                <w:rFonts w:hint="default" w:ascii="Bookman Old Style" w:hAnsi="Bookman Old Style" w:eastAsia="Times New Roman" w:cs="Arial"/>
-                <w:lang w:val="en-GB" w:eastAsia="en-GB"/>
-              </w:rPr>
-              <w:t>Rekam Medis</w:t>
-            </w:r>
-          </w:p>
-          <w:p>
-            <w:pPr>
-              <w:numPr>
-                <w:ilvl w:val="0"/>
-                <w:numId w:val="5"/>
-              </w:numPr>
-              <w:spacing w:after="0" w:line="360" w:lineRule="auto"/>
-              <w:ind w:left="424" w:right="0"/>
-              <w:jc w:val="left"/>
-              <w:rPr>
-                <w:rFonts w:ascii="Bookman Old Style" w:hAnsi="Bookman Old Style" w:eastAsia="Times New Roman" w:cs="Arial"/>
-                <w:lang w:val="en-GB" w:eastAsia="en-GB"/>
-              </w:rPr>
-            </w:pPr>
-            <w:r>
-              <w:rPr>
-                <w:rFonts w:hint="default" w:ascii="Bookman Old Style" w:hAnsi="Bookman Old Style" w:eastAsia="Times New Roman" w:cs="Arial"/>
-                <w:lang w:val="en-GB" w:eastAsia="en-GB"/>
-              </w:rPr>
-              <w:t>Buku/Form Rekonsiliasi Obat</w:t>
-            </w:r>
+                <w:lang w:val="en-US" w:eastAsia="en-GB"/>
+              </w:rPr>
+              <w:t>-</w:t>
+            </w:r>
+            <w:bookmarkStart w:id="0" w:name="_GoBack"/>
+            <w:bookmarkEnd w:id="0"/>
           </w:p>
         </w:tc>
       </w:tr>
@@ -3404,6 +3960,12 @@
                   <w:insideH w:val="single" w:color="auto" w:sz="4" w:space="0"/>
                   <w:insideV w:val="single" w:color="auto" w:sz="4" w:space="0"/>
                 </w:tblBorders>
+                <w:tblCellMar>
+                  <w:top w:w="0" w:type="dxa"/>
+                  <w:left w:w="108" w:type="dxa"/>
+                  <w:bottom w:w="0" w:type="dxa"/>
+                  <w:right w:w="108" w:type="dxa"/>
+                </w:tblCellMar>
               </w:tblPrEx>
               <w:trPr>
                 <w:trHeight w:val="553" w:hRule="atLeast"/>
@@ -3515,6 +4077,12 @@
                   <w:insideH w:val="single" w:color="auto" w:sz="4" w:space="0"/>
                   <w:insideV w:val="single" w:color="auto" w:sz="4" w:space="0"/>
                 </w:tblBorders>
+                <w:tblCellMar>
+                  <w:top w:w="0" w:type="dxa"/>
+                  <w:left w:w="108" w:type="dxa"/>
+                  <w:bottom w:w="0" w:type="dxa"/>
+                  <w:right w:w="108" w:type="dxa"/>
+                </w:tblCellMar>
               </w:tblPrEx>
               <w:trPr>
                 <w:trHeight w:val="654" w:hRule="atLeast"/>
@@ -3609,7 +4177,7 @@
     <w:p/>
     <w:p/>
     <w:sectPr>
-      <w:pgSz w:w="12240" w:h="15840"/>
+      <w:pgSz w:w="11907" w:h="16839"/>
       <w:pgMar w:top="1134" w:right="1134" w:bottom="1418" w:left="1701" w:header="709" w:footer="709" w:gutter="0"/>
       <w:cols w:space="708" w:num="1"/>
       <w:docGrid w:linePitch="360" w:charSpace="0"/>
@@ -3671,11 +4239,11 @@
 <file path=word/numbering.xml><?xml version="1.0" encoding="utf-8"?>
 <w:numbering xmlns:wpc="http://schemas.microsoft.com/office/word/2010/wordprocessingCanvas" xmlns:mc="http://schemas.openxmlformats.org/markup-compatibility/2006" xmlns:o="urn:schemas-microsoft-com:office:office" xmlns:r="http://schemas.openxmlformats.org/officeDocument/2006/relationships" xmlns:m="http://schemas.openxmlformats.org/officeDocument/2006/math" xmlns:v="urn:schemas-microsoft-com:vml" xmlns:wp14="http://schemas.microsoft.com/office/word/2010/wordprocessingDrawing" xmlns:wp="http://schemas.openxmlformats.org/drawingml/2006/wordprocessingDrawing" xmlns:w10="urn:schemas-microsoft-com:office:word" xmlns:w="http://schemas.openxmlformats.org/wordprocessingml/2006/main" xmlns:w14="http://schemas.microsoft.com/office/word/2010/wordml" xmlns:wpg="http://schemas.microsoft.com/office/word/2010/wordprocessingGroup" xmlns:wpi="http://schemas.microsoft.com/office/word/2010/wordprocessingInk" xmlns:wne="http://schemas.microsoft.com/office/word/2006/wordml" xmlns:wps="http://schemas.microsoft.com/office/word/2010/wordprocessingShape" xmlns:wpsCustomData="http://www.wps.cn/officeDocument/2013/wpsCustomData" mc:Ignorable="w14 wp14">
   <w:abstractNum w:abstractNumId="0">
-    <w:nsid w:val="1CCB5FB1"/>
+    <w:nsid w:val="4F1E6665"/>
     <w:multiLevelType w:val="multilevel"/>
-    <w:tmpl w:val="1CCB5FB1"/>
+    <w:tmpl w:val="4F1E6665"/>
     <w:lvl w:ilvl="0" w:tentative="0">
-      <w:start w:val="1"/>
+      <w:start w:val="8"/>
       <w:numFmt w:val="decimal"/>
       <w:lvlText w:val="%1."/>
       <w:lvlJc w:val="left"/>
@@ -3760,20 +4328,17 @@
     </w:lvl>
   </w:abstractNum>
   <w:abstractNum w:abstractNumId="1">
-    <w:nsid w:val="358451AD"/>
+    <w:nsid w:val="56E2663D"/>
     <w:multiLevelType w:val="multilevel"/>
-    <w:tmpl w:val="358451AD"/>
+    <w:tmpl w:val="56E2663D"/>
     <w:lvl w:ilvl="0" w:tentative="0">
       <w:start w:val="1"/>
-      <w:numFmt w:val="decimal"/>
+      <w:numFmt w:val="lowerLetter"/>
       <w:lvlText w:val="%1."/>
       <w:lvlJc w:val="left"/>
       <w:pPr>
-        <w:ind w:left="465" w:hanging="360"/>
-      </w:pPr>
-      <w:rPr>
-        <w:rFonts w:hint="default"/>
-      </w:rPr>
+        <w:ind w:left="720" w:hanging="360"/>
+      </w:pPr>
     </w:lvl>
     <w:lvl w:ilvl="1" w:tentative="0">
       <w:start w:val="1"/>
@@ -3781,7 +4346,7 @@
       <w:lvlText w:val="%2."/>
       <w:lvlJc w:val="left"/>
       <w:pPr>
-        <w:ind w:left="1185" w:hanging="360"/>
+        <w:ind w:left="1440" w:hanging="360"/>
       </w:pPr>
     </w:lvl>
     <w:lvl w:ilvl="2" w:tentative="0">
@@ -3790,7 +4355,7 @@
       <w:lvlText w:val="%3."/>
       <w:lvlJc w:val="right"/>
       <w:pPr>
-        <w:ind w:left="1905" w:hanging="180"/>
+        <w:ind w:left="2160" w:hanging="180"/>
       </w:pPr>
     </w:lvl>
     <w:lvl w:ilvl="3" w:tentative="0">
@@ -3799,7 +4364,7 @@
       <w:lvlText w:val="%4."/>
       <w:lvlJc w:val="left"/>
       <w:pPr>
-        <w:ind w:left="2625" w:hanging="360"/>
+        <w:ind w:left="2880" w:hanging="360"/>
       </w:pPr>
     </w:lvl>
     <w:lvl w:ilvl="4" w:tentative="0">
@@ -3808,7 +4373,7 @@
       <w:lvlText w:val="%5."/>
       <w:lvlJc w:val="left"/>
       <w:pPr>
-        <w:ind w:left="3345" w:hanging="360"/>
+        <w:ind w:left="3600" w:hanging="360"/>
       </w:pPr>
     </w:lvl>
     <w:lvl w:ilvl="5" w:tentative="0">
@@ -3817,7 +4382,7 @@
       <w:lvlText w:val="%6."/>
       <w:lvlJc w:val="right"/>
       <w:pPr>
-        <w:ind w:left="4065" w:hanging="180"/>
+        <w:ind w:left="4320" w:hanging="180"/>
       </w:pPr>
     </w:lvl>
     <w:lvl w:ilvl="6" w:tentative="0">
@@ -3826,7 +4391,7 @@
       <w:lvlText w:val="%7."/>
       <w:lvlJc w:val="left"/>
       <w:pPr>
-        <w:ind w:left="4785" w:hanging="360"/>
+        <w:ind w:left="5040" w:hanging="360"/>
       </w:pPr>
     </w:lvl>
     <w:lvl w:ilvl="7" w:tentative="0">
@@ -3835,7 +4400,7 @@
       <w:lvlText w:val="%8."/>
       <w:lvlJc w:val="left"/>
       <w:pPr>
-        <w:ind w:left="5505" w:hanging="360"/>
+        <w:ind w:left="5760" w:hanging="360"/>
       </w:pPr>
     </w:lvl>
     <w:lvl w:ilvl="8" w:tentative="0">
@@ -3844,25 +4409,22 @@
       <w:lvlText w:val="%9."/>
       <w:lvlJc w:val="right"/>
       <w:pPr>
-        <w:ind w:left="6225" w:hanging="180"/>
+        <w:ind w:left="6480" w:hanging="180"/>
       </w:pPr>
     </w:lvl>
   </w:abstractNum>
   <w:abstractNum w:abstractNumId="2">
-    <w:nsid w:val="4F1E6665"/>
+    <w:nsid w:val="5B0A5D3B"/>
     <w:multiLevelType w:val="multilevel"/>
-    <w:tmpl w:val="4F1E6665"/>
+    <w:tmpl w:val="5B0A5D3B"/>
     <w:lvl w:ilvl="0" w:tentative="0">
-      <w:start w:val="8"/>
-      <w:numFmt w:val="decimal"/>
+      <w:start w:val="1"/>
+      <w:numFmt w:val="lowerLetter"/>
       <w:lvlText w:val="%1."/>
       <w:lvlJc w:val="left"/>
       <w:pPr>
-        <w:ind w:left="720" w:hanging="360"/>
-      </w:pPr>
-      <w:rPr>
-        <w:rFonts w:hint="default"/>
-      </w:rPr>
+        <w:ind w:left="788" w:hanging="360"/>
+      </w:pPr>
     </w:lvl>
     <w:lvl w:ilvl="1" w:tentative="0">
       <w:start w:val="1"/>
@@ -3870,7 +4432,7 @@
       <w:lvlText w:val="%2."/>
       <w:lvlJc w:val="left"/>
       <w:pPr>
-        <w:ind w:left="1440" w:hanging="360"/>
+        <w:ind w:left="1508" w:hanging="360"/>
       </w:pPr>
     </w:lvl>
     <w:lvl w:ilvl="2" w:tentative="0">
@@ -3879,7 +4441,7 @@
       <w:lvlText w:val="%3."/>
       <w:lvlJc w:val="right"/>
       <w:pPr>
-        <w:ind w:left="2160" w:hanging="180"/>
+        <w:ind w:left="2228" w:hanging="180"/>
       </w:pPr>
     </w:lvl>
     <w:lvl w:ilvl="3" w:tentative="0">
@@ -3888,7 +4450,7 @@
       <w:lvlText w:val="%4."/>
       <w:lvlJc w:val="left"/>
       <w:pPr>
-        <w:ind w:left="2880" w:hanging="360"/>
+        <w:ind w:left="2948" w:hanging="360"/>
       </w:pPr>
     </w:lvl>
     <w:lvl w:ilvl="4" w:tentative="0">
@@ -3897,7 +4459,7 @@
       <w:lvlText w:val="%5."/>
       <w:lvlJc w:val="left"/>
       <w:pPr>
-        <w:ind w:left="3600" w:hanging="360"/>
+        <w:ind w:left="3668" w:hanging="360"/>
       </w:pPr>
     </w:lvl>
     <w:lvl w:ilvl="5" w:tentative="0">
@@ -3906,7 +4468,7 @@
       <w:lvlText w:val="%6."/>
       <w:lvlJc w:val="right"/>
       <w:pPr>
-        <w:ind w:left="4320" w:hanging="180"/>
+        <w:ind w:left="4388" w:hanging="180"/>
       </w:pPr>
     </w:lvl>
     <w:lvl w:ilvl="6" w:tentative="0">
@@ -3915,7 +4477,7 @@
       <w:lvlText w:val="%7."/>
       <w:lvlJc w:val="left"/>
       <w:pPr>
-        <w:ind w:left="5040" w:hanging="360"/>
+        <w:ind w:left="5108" w:hanging="360"/>
       </w:pPr>
     </w:lvl>
     <w:lvl w:ilvl="7" w:tentative="0">
@@ -3924,7 +4486,7 @@
       <w:lvlText w:val="%8."/>
       <w:lvlJc w:val="left"/>
       <w:pPr>
-        <w:ind w:left="5760" w:hanging="360"/>
+        <w:ind w:left="5828" w:hanging="360"/>
       </w:pPr>
     </w:lvl>
     <w:lvl w:ilvl="8" w:tentative="0">
@@ -3933,31 +4495,11 @@
       <w:lvlText w:val="%9."/>
       <w:lvlJc w:val="right"/>
       <w:pPr>
-        <w:ind w:left="6480" w:hanging="180"/>
+        <w:ind w:left="6548" w:hanging="180"/>
       </w:pPr>
     </w:lvl>
   </w:abstractNum>
   <w:abstractNum w:abstractNumId="3">
-    <w:nsid w:val="67FA9B2A"/>
-    <w:multiLevelType w:val="singleLevel"/>
-    <w:tmpl w:val="67FA9B2A"/>
-    <w:lvl w:ilvl="0" w:tentative="0">
-      <w:start w:val="1"/>
-      <w:numFmt w:val="lowerLetter"/>
-      <w:lvlText w:val="%1."/>
-      <w:lvlJc w:val="left"/>
-      <w:pPr>
-        <w:tabs>
-          <w:tab w:val="left" w:pos="425"/>
-        </w:tabs>
-        <w:ind w:left="425" w:leftChars="0" w:hanging="425" w:firstLineChars="0"/>
-      </w:pPr>
-      <w:rPr>
-        <w:rFonts w:hint="default"/>
-      </w:rPr>
-    </w:lvl>
-  </w:abstractNum>
-  <w:abstractNum w:abstractNumId="4">
     <w:nsid w:val="688463D8"/>
     <w:multiLevelType w:val="multilevel"/>
     <w:tmpl w:val="688463D8"/>
@@ -4049,18 +4591,15 @@
     </w:lvl>
   </w:abstractNum>
   <w:num w:numId="1">
-    <w:abstractNumId w:val="4"/>
+    <w:abstractNumId w:val="3"/>
   </w:num>
   <w:num w:numId="2">
+    <w:abstractNumId w:val="2"/>
+  </w:num>
+  <w:num w:numId="3">
     <w:abstractNumId w:val="1"/>
   </w:num>
-  <w:num w:numId="3">
-    <w:abstractNumId w:val="3"/>
-  </w:num>
   <w:num w:numId="4">
-    <w:abstractNumId w:val="2"/>
-  </w:num>
-  <w:num w:numId="5">
     <w:abstractNumId w:val="0"/>
   </w:num>
 </w:numbering>
@@ -4224,7 +4763,7 @@
     <w:lsdException w:uiPriority="99" w:name="Table Web 1"/>
     <w:lsdException w:uiPriority="99" w:name="Table Web 2"/>
     <w:lsdException w:uiPriority="99" w:name="Table Web 3"/>
-    <w:lsdException w:uiPriority="99" w:name="Balloon Text"/>
+    <w:lsdException w:qFormat="1" w:uiPriority="99" w:name="Balloon Text"/>
     <w:lsdException w:unhideWhenUsed="0" w:uiPriority="39" w:semiHidden="0" w:name="Table Grid"/>
     <w:lsdException w:uiPriority="99" w:name="Table Theme"/>
     <w:lsdException w:unhideWhenUsed="0" w:uiPriority="60" w:semiHidden="0" w:name="Light Shading"/>
@@ -4247,6 +4786,7 @@
     <w:lsdException w:unhideWhenUsed="0" w:uiPriority="63" w:semiHidden="0" w:name="Medium Shading 1 Accent 1"/>
     <w:lsdException w:unhideWhenUsed="0" w:uiPriority="64" w:semiHidden="0" w:name="Medium Shading 2 Accent 1"/>
     <w:lsdException w:unhideWhenUsed="0" w:uiPriority="65" w:semiHidden="0" w:name="Medium List 1 Accent 1"/>
+    <w:lsdException w:uiPriority="99" w:semiHidden="0" w:name="List Paragraph"/>
     <w:lsdException w:unhideWhenUsed="0" w:uiPriority="66" w:semiHidden="0" w:name="Medium List 2 Accent 1"/>
     <w:lsdException w:unhideWhenUsed="0" w:uiPriority="67" w:semiHidden="0" w:name="Medium Grid 1 Accent 1"/>
     <w:lsdException w:unhideWhenUsed="0" w:uiPriority="68" w:semiHidden="0" w:name="Medium Grid 2 Accent 1"/>
@@ -4364,7 +4904,24 @@
       </w:tblCellMar>
     </w:tblPr>
   </w:style>
-  <w:style w:type="character" w:styleId="4">
+  <w:style w:type="paragraph" w:styleId="4">
+    <w:name w:val="Balloon Text"/>
+    <w:basedOn w:val="1"/>
+    <w:link w:val="7"/>
+    <w:semiHidden/>
+    <w:unhideWhenUsed/>
+    <w:qFormat/>
+    <w:uiPriority w:val="99"/>
+    <w:pPr>
+      <w:spacing w:after="0" w:line="240" w:lineRule="auto"/>
+    </w:pPr>
+    <w:rPr>
+      <w:rFonts w:ascii="Tahoma" w:hAnsi="Tahoma" w:cs="Tahoma"/>
+      <w:sz w:val="16"/>
+      <w:szCs w:val="16"/>
+    </w:rPr>
+  </w:style>
+  <w:style w:type="character" w:styleId="5">
     <w:name w:val="Hyperlink"/>
     <w:unhideWhenUsed/>
     <w:qFormat/>
@@ -4372,6 +4929,29 @@
     <w:rPr>
       <w:color w:val="0000FF"/>
       <w:u w:val="single"/>
+    </w:rPr>
+  </w:style>
+  <w:style w:type="paragraph" w:styleId="6">
+    <w:name w:val="List Paragraph"/>
+    <w:basedOn w:val="1"/>
+    <w:unhideWhenUsed/>
+    <w:uiPriority w:val="99"/>
+    <w:pPr>
+      <w:ind w:left="720"/>
+      <w:contextualSpacing/>
+    </w:pPr>
+  </w:style>
+  <w:style w:type="character" w:customStyle="1" w:styleId="7">
+    <w:name w:val="Balloon Text Char"/>
+    <w:basedOn w:val="2"/>
+    <w:link w:val="4"/>
+    <w:semiHidden/>
+    <w:qFormat/>
+    <w:uiPriority w:val="99"/>
+    <w:rPr>
+      <w:rFonts w:ascii="Tahoma" w:hAnsi="Tahoma" w:eastAsia="Calibri" w:cs="Tahoma"/>
+      <w:sz w:val="16"/>
+      <w:szCs w:val="16"/>
     </w:rPr>
   </w:style>
 </w:styles>
@@ -4639,6 +5219,22 @@
   </customSectProps>
   <customShpExts>
     <customShpInfo spid="_x0000_s1026"/>
+    <customShpInfo spid="_x0000_s1029"/>
+    <customShpInfo spid="_x0000_s1028"/>
+    <customShpInfo spid="_x0000_s1027"/>
+    <customShpInfo spid="_x0000_s1033"/>
+    <customShpInfo spid="_x0000_s1038"/>
+    <customShpInfo spid="_x0000_s1034"/>
+    <customShpInfo spid="_x0000_s1039"/>
+    <customShpInfo spid="_x0000_s1035"/>
+    <customShpInfo spid="_x0000_s1040"/>
+    <customShpInfo spid="_x0000_s1036"/>
+    <customShpInfo spid="_x0000_s1041"/>
+    <customShpInfo spid="_x0000_s1037"/>
+    <customShpInfo spid="_x0000_s2070"/>
+    <customShpInfo spid="_x0000_s2071"/>
+    <customShpInfo spid="_x0000_s2072"/>
+    <customShpInfo spid="_x0000_s2073"/>
   </customShpExts>
 </s:customData>
 </file>

</xml_diff>

<commit_message>
done upload all SOP EP03
</commit_message>
<xml_diff>
--- a/ukp/3.10_Kefarmasian/EP 03/SOP Dispensing Obat.docx
+++ b/ukp/3.10_Kefarmasian/EP 03/SOP Dispensing Obat.docx
@@ -2,1014 +2,6 @@
 <file path=word/document.xml><?xml version="1.0" encoding="utf-8"?>
 <w:document xmlns:wpc="http://schemas.microsoft.com/office/word/2010/wordprocessingCanvas" xmlns:mc="http://schemas.openxmlformats.org/markup-compatibility/2006" xmlns:o="urn:schemas-microsoft-com:office:office" xmlns:r="http://schemas.openxmlformats.org/officeDocument/2006/relationships" xmlns:m="http://schemas.openxmlformats.org/officeDocument/2006/math" xmlns:v="urn:schemas-microsoft-com:vml" xmlns:wp14="http://schemas.microsoft.com/office/word/2010/wordprocessingDrawing" xmlns:wp="http://schemas.openxmlformats.org/drawingml/2006/wordprocessingDrawing" xmlns:w="http://schemas.openxmlformats.org/wordprocessingml/2006/main" xmlns:w14="http://schemas.microsoft.com/office/word/2010/wordml" xmlns:w10="urn:schemas-microsoft-com:office:word" xmlns:w15="http://schemas.microsoft.com/office/word/2012/wordml" xmlns:wpg="http://schemas.microsoft.com/office/word/2010/wordprocessingGroup" xmlns:wpi="http://schemas.microsoft.com/office/word/2010/wordprocessingInk" xmlns:wne="http://schemas.microsoft.com/office/word/2006/wordml" xmlns:wps="http://schemas.microsoft.com/office/word/2010/wordprocessingShape" xmlns:wpsCustomData="http://www.wps.cn/officeDocument/2013/wpsCustomData" mc:Ignorable="w14 w15 wp14">
   <w:body>
-    <w:tbl>
-      <w:tblPr>
-        <w:tblStyle w:val="3"/>
-        <w:tblpPr w:leftFromText="180" w:rightFromText="180" w:vertAnchor="text" w:horzAnchor="margin" w:tblpY="41"/>
-        <w:tblW w:w="0" w:type="auto"/>
-        <w:tblInd w:w="0" w:type="dxa"/>
-        <w:tblLayout w:type="autofit"/>
-        <w:tblCellMar>
-          <w:top w:w="0" w:type="dxa"/>
-          <w:left w:w="108" w:type="dxa"/>
-          <w:bottom w:w="0" w:type="dxa"/>
-          <w:right w:w="108" w:type="dxa"/>
-        </w:tblCellMar>
-      </w:tblPr>
-      <w:tblGrid>
-        <w:gridCol w:w="2376"/>
-        <w:gridCol w:w="4820"/>
-        <w:gridCol w:w="2047"/>
-      </w:tblGrid>
-      <w:tr>
-        <w:tblPrEx>
-          <w:tblCellMar>
-            <w:top w:w="0" w:type="dxa"/>
-            <w:left w:w="108" w:type="dxa"/>
-            <w:bottom w:w="0" w:type="dxa"/>
-            <w:right w:w="108" w:type="dxa"/>
-          </w:tblCellMar>
-        </w:tblPrEx>
-        <w:tc>
-          <w:tcPr>
-            <w:tcW w:w="2376" w:type="dxa"/>
-          </w:tcPr>
-          <w:p>
-            <w:pPr>
-              <w:jc w:val="center"/>
-              <w:rPr>
-                <w:rFonts w:ascii="Arial" w:hAnsi="Arial" w:cs="Arial"/>
-              </w:rPr>
-            </w:pPr>
-            <w:r>
-              <w:rPr>
-                <w:rFonts w:ascii="Arial" w:hAnsi="Arial" w:cs="Arial"/>
-              </w:rPr>
-              <w:drawing>
-                <wp:anchor distT="0" distB="0" distL="114300" distR="114300" simplePos="0" relativeHeight="251666432" behindDoc="0" locked="0" layoutInCell="1" allowOverlap="1">
-                  <wp:simplePos x="0" y="0"/>
-                  <wp:positionH relativeFrom="column">
-                    <wp:posOffset>55245</wp:posOffset>
-                  </wp:positionH>
-                  <wp:positionV relativeFrom="paragraph">
-                    <wp:posOffset>-635</wp:posOffset>
-                  </wp:positionV>
-                  <wp:extent cx="1278890" cy="1259840"/>
-                  <wp:effectExtent l="0" t="0" r="0" b="0"/>
-                  <wp:wrapNone/>
-                  <wp:docPr id="13" name="Picture 4" descr="Description: http://bintankab.go.id/master/wp-content/uploads/2013/05/bintan.png"/>
-                  <wp:cNvGraphicFramePr/>
-                  <a:graphic xmlns:a="http://schemas.openxmlformats.org/drawingml/2006/main">
-                    <a:graphicData uri="http://schemas.openxmlformats.org/drawingml/2006/picture">
-                      <pic:pic xmlns:pic="http://schemas.openxmlformats.org/drawingml/2006/picture">
-                        <pic:nvPicPr>
-                          <pic:cNvPr id="13" name="Picture 4" descr="Description: http://bintankab.go.id/master/wp-content/uploads/2013/05/bintan.png"/>
-                          <pic:cNvPicPr/>
-                        </pic:nvPicPr>
-                        <pic:blipFill>
-                          <a:blip r:embed="rId6" r:link="rId7">
-                            <a:extLst>
-                              <a:ext uri="{28A0092B-C50C-407E-A947-70E740481C1C}">
-                                <a14:useLocalDpi xmlns:a14="http://schemas.microsoft.com/office/drawing/2010/main" val="0"/>
-                              </a:ext>
-                            </a:extLst>
-                          </a:blip>
-                          <a:srcRect/>
-                          <a:stretch>
-                            <a:fillRect/>
-                          </a:stretch>
-                        </pic:blipFill>
-                        <pic:spPr>
-                          <a:xfrm>
-                            <a:off x="0" y="0"/>
-                            <a:ext cx="1278890" cy="1259840"/>
-                          </a:xfrm>
-                          <a:prstGeom prst="rect">
-                            <a:avLst/>
-                          </a:prstGeom>
-                          <a:noFill/>
-                          <a:ln>
-                            <a:noFill/>
-                          </a:ln>
-                        </pic:spPr>
-                      </pic:pic>
-                    </a:graphicData>
-                  </a:graphic>
-                </wp:anchor>
-              </w:drawing>
-            </w:r>
-          </w:p>
-        </w:tc>
-        <w:tc>
-          <w:tcPr>
-            <w:tcW w:w="4820" w:type="dxa"/>
-          </w:tcPr>
-          <w:p>
-            <w:pPr>
-              <w:jc w:val="center"/>
-              <w:rPr>
-                <w:rFonts w:ascii="Arial" w:hAnsi="Arial" w:cs="Arial"/>
-              </w:rPr>
-            </w:pPr>
-          </w:p>
-          <w:p>
-            <w:pPr>
-              <w:jc w:val="center"/>
-              <w:rPr>
-                <w:rFonts w:ascii="Arial" w:hAnsi="Arial" w:cs="Arial"/>
-              </w:rPr>
-            </w:pPr>
-          </w:p>
-          <w:p>
-            <w:pPr>
-              <w:jc w:val="center"/>
-              <w:rPr>
-                <w:rFonts w:ascii="Arial" w:hAnsi="Arial" w:cs="Arial"/>
-              </w:rPr>
-            </w:pPr>
-          </w:p>
-          <w:p>
-            <w:pPr>
-              <w:jc w:val="center"/>
-              <w:rPr>
-                <w:rFonts w:ascii="Arial" w:hAnsi="Arial" w:cs="Arial"/>
-              </w:rPr>
-            </w:pPr>
-          </w:p>
-        </w:tc>
-        <w:tc>
-          <w:tcPr>
-            <w:tcW w:w="2047" w:type="dxa"/>
-          </w:tcPr>
-          <w:p>
-            <w:pPr>
-              <w:jc w:val="center"/>
-              <w:rPr>
-                <w:rFonts w:ascii="Arial" w:hAnsi="Arial" w:cs="Arial"/>
-              </w:rPr>
-            </w:pPr>
-            <w:r>
-              <w:drawing>
-                <wp:anchor distT="0" distB="0" distL="114300" distR="114300" simplePos="0" relativeHeight="251672576" behindDoc="1" locked="0" layoutInCell="1" allowOverlap="1">
-                  <wp:simplePos x="0" y="0"/>
-                  <wp:positionH relativeFrom="column">
-                    <wp:posOffset>-62230</wp:posOffset>
-                  </wp:positionH>
-                  <wp:positionV relativeFrom="paragraph">
-                    <wp:posOffset>0</wp:posOffset>
-                  </wp:positionV>
-                  <wp:extent cx="1268095" cy="1224280"/>
-                  <wp:effectExtent l="0" t="0" r="0" b="0"/>
-                  <wp:wrapNone/>
-                  <wp:docPr id="6" name="Picture 6"/>
-                  <wp:cNvGraphicFramePr>
-                    <a:graphicFrameLocks xmlns:a="http://schemas.openxmlformats.org/drawingml/2006/main" noChangeAspect="1"/>
-                  </wp:cNvGraphicFramePr>
-                  <a:graphic xmlns:a="http://schemas.openxmlformats.org/drawingml/2006/main">
-                    <a:graphicData uri="http://schemas.openxmlformats.org/drawingml/2006/picture">
-                      <pic:pic xmlns:pic="http://schemas.openxmlformats.org/drawingml/2006/picture">
-                        <pic:nvPicPr>
-                          <pic:cNvPr id="6" name="Picture 6"/>
-                          <pic:cNvPicPr>
-                            <a:picLocks noChangeAspect="1"/>
-                          </pic:cNvPicPr>
-                        </pic:nvPicPr>
-                        <pic:blipFill>
-                          <a:blip r:embed="rId8">
-                            <a:extLst>
-                              <a:ext uri="{28A0092B-C50C-407E-A947-70E740481C1C}">
-                                <a14:useLocalDpi xmlns:a14="http://schemas.microsoft.com/office/drawing/2010/main" val="0"/>
-                              </a:ext>
-                            </a:extLst>
-                          </a:blip>
-                          <a:stretch>
-                            <a:fillRect/>
-                          </a:stretch>
-                        </pic:blipFill>
-                        <pic:spPr>
-                          <a:xfrm>
-                            <a:off x="0" y="0"/>
-                            <a:ext cx="1268027" cy="1224000"/>
-                          </a:xfrm>
-                          <a:prstGeom prst="rect">
-                            <a:avLst/>
-                          </a:prstGeom>
-                        </pic:spPr>
-                      </pic:pic>
-                    </a:graphicData>
-                  </a:graphic>
-                </wp:anchor>
-              </w:drawing>
-            </w:r>
-          </w:p>
-        </w:tc>
-      </w:tr>
-    </w:tbl>
-    <w:p>
-      <w:pPr>
-        <w:jc w:val="center"/>
-        <w:rPr>
-          <w:rFonts w:ascii="Arial" w:hAnsi="Arial" w:cs="Arial"/>
-          <w:b/>
-          <w:bCs/>
-          <w:sz w:val="40"/>
-        </w:rPr>
-      </w:pPr>
-    </w:p>
-    <w:p>
-      <w:pPr>
-        <w:spacing w:line="240" w:lineRule="auto"/>
-        <w:jc w:val="center"/>
-        <w:rPr>
-          <w:rFonts w:ascii="Bookman Old Style" w:hAnsi="Bookman Old Style" w:cs="Arial"/>
-          <w:b/>
-          <w:bCs/>
-          <w:sz w:val="40"/>
-        </w:rPr>
-      </w:pPr>
-      <w:r>
-        <w:rPr>
-          <w:rFonts w:ascii="Bookman Old Style" w:hAnsi="Bookman Old Style" w:cs="Arial"/>
-          <w:b/>
-          <w:bCs/>
-          <w:sz w:val="40"/>
-        </w:rPr>
-        <w:t>Standard Operasional Procedure (SOP)</w:t>
-      </w:r>
-    </w:p>
-    <w:p>
-      <w:pPr>
-        <w:spacing w:line="240" w:lineRule="auto"/>
-        <w:ind w:left="0" w:firstLine="0"/>
-        <w:jc w:val="center"/>
-        <w:rPr>
-          <w:rFonts w:ascii="Bookman Old Style" w:hAnsi="Bookman Old Style" w:cs="Arial"/>
-          <w:b/>
-          <w:sz w:val="40"/>
-        </w:rPr>
-      </w:pPr>
-      <w:r>
-        <w:rPr>
-          <w:rFonts w:ascii="Bookman Old Style" w:hAnsi="Bookman Old Style" w:cs="Arial"/>
-          <w:b/>
-          <w:sz w:val="40"/>
-        </w:rPr>
-        <w:t>Dispensing Obat</w:t>
-      </w:r>
-    </w:p>
-    <w:p>
-      <w:pPr>
-        <w:spacing w:line="240" w:lineRule="auto"/>
-        <w:ind w:left="0" w:firstLine="0"/>
-        <w:jc w:val="center"/>
-        <w:rPr>
-          <w:rFonts w:ascii="Bookman Old Style" w:hAnsi="Bookman Old Style" w:cs="Arial"/>
-          <w:b/>
-          <w:sz w:val="40"/>
-        </w:rPr>
-      </w:pPr>
-    </w:p>
-    <w:tbl>
-      <w:tblPr>
-        <w:tblStyle w:val="3"/>
-        <w:tblW w:w="0" w:type="auto"/>
-        <w:jc w:val="center"/>
-        <w:tblBorders>
-          <w:top w:val="single" w:color="000000" w:sz="4" w:space="0"/>
-          <w:left w:val="single" w:color="000000" w:sz="4" w:space="0"/>
-          <w:bottom w:val="single" w:color="000000" w:sz="4" w:space="0"/>
-          <w:right w:val="single" w:color="000000" w:sz="4" w:space="0"/>
-          <w:insideH w:val="single" w:color="000000" w:sz="4" w:space="0"/>
-          <w:insideV w:val="single" w:color="000000" w:sz="4" w:space="0"/>
-        </w:tblBorders>
-        <w:tblLayout w:type="autofit"/>
-        <w:tblCellMar>
-          <w:top w:w="0" w:type="dxa"/>
-          <w:left w:w="108" w:type="dxa"/>
-          <w:bottom w:w="0" w:type="dxa"/>
-          <w:right w:w="108" w:type="dxa"/>
-        </w:tblCellMar>
-      </w:tblPr>
-      <w:tblGrid>
-        <w:gridCol w:w="2511"/>
-        <w:gridCol w:w="2693"/>
-      </w:tblGrid>
-      <w:tr>
-        <w:tblPrEx>
-          <w:tblBorders>
-            <w:top w:val="single" w:color="000000" w:sz="4" w:space="0"/>
-            <w:left w:val="single" w:color="000000" w:sz="4" w:space="0"/>
-            <w:bottom w:val="single" w:color="000000" w:sz="4" w:space="0"/>
-            <w:right w:val="single" w:color="000000" w:sz="4" w:space="0"/>
-            <w:insideH w:val="single" w:color="000000" w:sz="4" w:space="0"/>
-            <w:insideV w:val="single" w:color="000000" w:sz="4" w:space="0"/>
-          </w:tblBorders>
-          <w:tblCellMar>
-            <w:top w:w="0" w:type="dxa"/>
-            <w:left w:w="108" w:type="dxa"/>
-            <w:bottom w:w="0" w:type="dxa"/>
-            <w:right w:w="108" w:type="dxa"/>
-          </w:tblCellMar>
-        </w:tblPrEx>
-        <w:trPr>
-          <w:jc w:val="center"/>
-        </w:trPr>
-        <w:tc>
-          <w:tcPr>
-            <w:tcW w:w="1418" w:type="dxa"/>
-          </w:tcPr>
-          <w:p>
-            <w:pPr>
-              <w:spacing w:after="0" w:line="240" w:lineRule="auto"/>
-              <w:rPr>
-                <w:rFonts w:ascii="Bookman Old Style" w:hAnsi="Bookman Old Style" w:cs="Arial"/>
-                <w:b/>
-                <w:sz w:val="20"/>
-                <w:szCs w:val="20"/>
-                <w:lang w:val="id-ID"/>
-              </w:rPr>
-            </w:pPr>
-            <w:r>
-              <w:rPr>
-                <w:rFonts w:ascii="Bookman Old Style" w:hAnsi="Bookman Old Style" w:cs="Arial"/>
-                <w:b/>
-                <w:sz w:val="20"/>
-                <w:szCs w:val="20"/>
-              </w:rPr>
-              <w:t>Nomor        :</w:t>
-            </w:r>
-          </w:p>
-        </w:tc>
-        <w:tc>
-          <w:tcPr>
-            <w:tcW w:w="2693" w:type="dxa"/>
-          </w:tcPr>
-          <w:p>
-            <w:pPr>
-              <w:spacing w:line="240" w:lineRule="auto"/>
-              <w:ind w:left="45" w:firstLine="0"/>
-              <w:rPr>
-                <w:rFonts w:ascii="Bookman Old Style" w:hAnsi="Bookman Old Style" w:cs="Arial"/>
-              </w:rPr>
-            </w:pPr>
-            <w:r>
-              <w:rPr>
-                <w:rFonts w:ascii="Bookman Old Style" w:hAnsi="Bookman Old Style" w:cs="Arial"/>
-              </w:rPr>
-              <w:t>XXX/XXX</w:t>
-            </w:r>
-          </w:p>
-        </w:tc>
-      </w:tr>
-      <w:tr>
-        <w:tblPrEx>
-          <w:tblBorders>
-            <w:top w:val="single" w:color="000000" w:sz="4" w:space="0"/>
-            <w:left w:val="single" w:color="000000" w:sz="4" w:space="0"/>
-            <w:bottom w:val="single" w:color="000000" w:sz="4" w:space="0"/>
-            <w:right w:val="single" w:color="000000" w:sz="4" w:space="0"/>
-            <w:insideH w:val="single" w:color="000000" w:sz="4" w:space="0"/>
-            <w:insideV w:val="single" w:color="000000" w:sz="4" w:space="0"/>
-          </w:tblBorders>
-          <w:tblCellMar>
-            <w:top w:w="0" w:type="dxa"/>
-            <w:left w:w="108" w:type="dxa"/>
-            <w:bottom w:w="0" w:type="dxa"/>
-            <w:right w:w="108" w:type="dxa"/>
-          </w:tblCellMar>
-        </w:tblPrEx>
-        <w:trPr>
-          <w:jc w:val="center"/>
-        </w:trPr>
-        <w:tc>
-          <w:tcPr>
-            <w:tcW w:w="1418" w:type="dxa"/>
-          </w:tcPr>
-          <w:p>
-            <w:pPr>
-              <w:spacing w:after="0" w:line="240" w:lineRule="auto"/>
-              <w:rPr>
-                <w:rFonts w:ascii="Bookman Old Style" w:hAnsi="Bookman Old Style" w:cs="Arial"/>
-                <w:b/>
-                <w:sz w:val="20"/>
-                <w:szCs w:val="20"/>
-              </w:rPr>
-            </w:pPr>
-            <w:r>
-              <w:rPr>
-                <w:rFonts w:ascii="Bookman Old Style" w:hAnsi="Bookman Old Style" w:cs="Arial"/>
-                <w:b/>
-                <w:sz w:val="20"/>
-                <w:szCs w:val="20"/>
-              </w:rPr>
-              <w:t>Revisi Ke    :</w:t>
-            </w:r>
-          </w:p>
-        </w:tc>
-        <w:tc>
-          <w:tcPr>
-            <w:tcW w:w="2693" w:type="dxa"/>
-          </w:tcPr>
-          <w:p>
-            <w:pPr>
-              <w:spacing w:line="240" w:lineRule="auto"/>
-              <w:ind w:left="45" w:firstLine="317"/>
-              <w:rPr>
-                <w:rFonts w:ascii="Bookman Old Style" w:hAnsi="Bookman Old Style" w:cs="Arial"/>
-              </w:rPr>
-            </w:pPr>
-            <w:r>
-              <w:rPr>
-                <w:rFonts w:ascii="Bookman Old Style" w:hAnsi="Bookman Old Style" w:cs="Arial"/>
-              </w:rPr>
-              <w:t>1</w:t>
-            </w:r>
-          </w:p>
-        </w:tc>
-      </w:tr>
-      <w:tr>
-        <w:tblPrEx>
-          <w:tblBorders>
-            <w:top w:val="single" w:color="000000" w:sz="4" w:space="0"/>
-            <w:left w:val="single" w:color="000000" w:sz="4" w:space="0"/>
-            <w:bottom w:val="single" w:color="000000" w:sz="4" w:space="0"/>
-            <w:right w:val="single" w:color="000000" w:sz="4" w:space="0"/>
-            <w:insideH w:val="single" w:color="000000" w:sz="4" w:space="0"/>
-            <w:insideV w:val="single" w:color="000000" w:sz="4" w:space="0"/>
-          </w:tblBorders>
-          <w:tblCellMar>
-            <w:top w:w="0" w:type="dxa"/>
-            <w:left w:w="108" w:type="dxa"/>
-            <w:bottom w:w="0" w:type="dxa"/>
-            <w:right w:w="108" w:type="dxa"/>
-          </w:tblCellMar>
-        </w:tblPrEx>
-        <w:trPr>
-          <w:jc w:val="center"/>
-        </w:trPr>
-        <w:tc>
-          <w:tcPr>
-            <w:tcW w:w="1418" w:type="dxa"/>
-          </w:tcPr>
-          <w:p>
-            <w:pPr>
-              <w:spacing w:after="0" w:line="240" w:lineRule="auto"/>
-              <w:rPr>
-                <w:rFonts w:ascii="Bookman Old Style" w:hAnsi="Bookman Old Style" w:cs="Arial"/>
-                <w:b/>
-                <w:sz w:val="20"/>
-                <w:szCs w:val="20"/>
-              </w:rPr>
-            </w:pPr>
-            <w:r>
-              <w:rPr>
-                <w:rFonts w:ascii="Bookman Old Style" w:hAnsi="Bookman Old Style" w:cs="Arial"/>
-                <w:b/>
-                <w:sz w:val="20"/>
-                <w:szCs w:val="20"/>
-              </w:rPr>
-              <w:t>Berlaku Tgl:</w:t>
-            </w:r>
-          </w:p>
-        </w:tc>
-        <w:tc>
-          <w:tcPr>
-            <w:tcW w:w="2693" w:type="dxa"/>
-          </w:tcPr>
-          <w:p>
-            <w:pPr>
-              <w:spacing w:line="240" w:lineRule="auto"/>
-              <w:ind w:left="45" w:firstLine="0"/>
-              <w:rPr>
-                <w:rFonts w:ascii="Bookman Old Style" w:hAnsi="Bookman Old Style" w:cs="Arial"/>
-              </w:rPr>
-            </w:pPr>
-            <w:r>
-              <w:rPr>
-                <w:rFonts w:ascii="Bookman Old Style" w:hAnsi="Bookman Old Style" w:cs="Arial"/>
-              </w:rPr>
-              <w:t>XX XXXX XXXX</w:t>
-            </w:r>
-          </w:p>
-        </w:tc>
-      </w:tr>
-    </w:tbl>
-    <w:p>
-      <w:pPr>
-        <w:spacing w:after="0" w:line="240" w:lineRule="auto"/>
-        <w:jc w:val="center"/>
-        <w:rPr>
-          <w:rFonts w:ascii="Bookman Old Style" w:hAnsi="Bookman Old Style" w:cs="Arial"/>
-        </w:rPr>
-      </w:pPr>
-    </w:p>
-    <w:tbl>
-      <w:tblPr>
-        <w:tblStyle w:val="3"/>
-        <w:tblW w:w="0" w:type="auto"/>
-        <w:tblInd w:w="1908" w:type="dxa"/>
-        <w:tblBorders>
-          <w:top w:val="single" w:color="000000" w:sz="4" w:space="0"/>
-          <w:left w:val="single" w:color="000000" w:sz="4" w:space="0"/>
-          <w:bottom w:val="single" w:color="000000" w:sz="4" w:space="0"/>
-          <w:right w:val="single" w:color="000000" w:sz="4" w:space="0"/>
-          <w:insideH w:val="single" w:color="000000" w:sz="4" w:space="0"/>
-          <w:insideV w:val="single" w:color="000000" w:sz="4" w:space="0"/>
-        </w:tblBorders>
-        <w:tblLayout w:type="autofit"/>
-        <w:tblCellMar>
-          <w:top w:w="0" w:type="dxa"/>
-          <w:left w:w="108" w:type="dxa"/>
-          <w:bottom w:w="0" w:type="dxa"/>
-          <w:right w:w="108" w:type="dxa"/>
-        </w:tblCellMar>
-      </w:tblPr>
-      <w:tblGrid>
-        <w:gridCol w:w="5400"/>
-      </w:tblGrid>
-      <w:tr>
-        <w:tblPrEx>
-          <w:tblBorders>
-            <w:top w:val="single" w:color="000000" w:sz="4" w:space="0"/>
-            <w:left w:val="single" w:color="000000" w:sz="4" w:space="0"/>
-            <w:bottom w:val="single" w:color="000000" w:sz="4" w:space="0"/>
-            <w:right w:val="single" w:color="000000" w:sz="4" w:space="0"/>
-            <w:insideH w:val="single" w:color="000000" w:sz="4" w:space="0"/>
-            <w:insideV w:val="single" w:color="000000" w:sz="4" w:space="0"/>
-          </w:tblBorders>
-          <w:tblCellMar>
-            <w:top w:w="0" w:type="dxa"/>
-            <w:left w:w="108" w:type="dxa"/>
-            <w:bottom w:w="0" w:type="dxa"/>
-            <w:right w:w="108" w:type="dxa"/>
-          </w:tblCellMar>
-        </w:tblPrEx>
-        <w:tc>
-          <w:tcPr>
-            <w:tcW w:w="5400" w:type="dxa"/>
-          </w:tcPr>
-          <w:p>
-            <w:pPr>
-              <w:spacing w:line="240" w:lineRule="auto"/>
-              <w:ind w:left="-31" w:firstLine="31"/>
-              <w:jc w:val="center"/>
-              <w:rPr>
-                <w:rFonts w:ascii="Bookman Old Style" w:hAnsi="Bookman Old Style" w:cs="Arial"/>
-                <w:b/>
-                <w:sz w:val="28"/>
-              </w:rPr>
-            </w:pPr>
-            <w:r>
-              <w:rPr>
-                <w:rFonts w:ascii="Bookman Old Style" w:hAnsi="Bookman Old Style" w:cs="Arial"/>
-                <w:b/>
-                <w:sz w:val="28"/>
-              </w:rPr>
-              <w:t>Ditetapkan</w:t>
-            </w:r>
-          </w:p>
-          <w:p>
-            <w:pPr>
-              <w:spacing w:line="240" w:lineRule="auto"/>
-              <w:ind w:left="-31" w:firstLine="31"/>
-              <w:jc w:val="center"/>
-              <w:rPr>
-                <w:rFonts w:ascii="Bookman Old Style" w:hAnsi="Bookman Old Style" w:cs="Arial"/>
-                <w:b/>
-                <w:sz w:val="28"/>
-                <w:lang w:val="id-ID"/>
-              </w:rPr>
-            </w:pPr>
-            <w:r>
-              <w:rPr>
-                <w:rFonts w:ascii="Bookman Old Style" w:hAnsi="Bookman Old Style" w:cs="Arial"/>
-                <w:b/>
-                <w:sz w:val="28"/>
-              </w:rPr>
-              <w:t>Kepala UPTD Puskesmas Berakit</w:t>
-            </w:r>
-          </w:p>
-          <w:p>
-            <w:pPr>
-              <w:spacing w:line="240" w:lineRule="auto"/>
-              <w:ind w:left="-31" w:firstLine="31"/>
-              <w:jc w:val="center"/>
-              <w:rPr>
-                <w:rFonts w:ascii="Bookman Old Style" w:hAnsi="Bookman Old Style" w:cs="Arial"/>
-                <w:b/>
-                <w:sz w:val="28"/>
-                <w:lang w:val="id-ID"/>
-              </w:rPr>
-            </w:pPr>
-          </w:p>
-          <w:p>
-            <w:pPr>
-              <w:spacing w:line="240" w:lineRule="auto"/>
-              <w:ind w:left="-31" w:firstLine="31"/>
-              <w:jc w:val="center"/>
-              <w:rPr>
-                <w:rFonts w:ascii="Bookman Old Style" w:hAnsi="Bookman Old Style" w:cs="Arial"/>
-                <w:b/>
-                <w:sz w:val="28"/>
-                <w:lang w:val="id-ID"/>
-              </w:rPr>
-            </w:pPr>
-          </w:p>
-          <w:p>
-            <w:pPr>
-              <w:spacing w:line="240" w:lineRule="auto"/>
-              <w:ind w:left="-31" w:firstLine="31"/>
-              <w:jc w:val="center"/>
-              <w:rPr>
-                <w:rFonts w:ascii="Bookman Old Style" w:hAnsi="Bookman Old Style" w:cs="Arial"/>
-                <w:b/>
-                <w:sz w:val="28"/>
-                <w:lang w:val="id-ID"/>
-              </w:rPr>
-            </w:pPr>
-          </w:p>
-          <w:p>
-            <w:pPr>
-              <w:spacing w:line="240" w:lineRule="auto"/>
-              <w:ind w:left="-31" w:firstLine="31"/>
-              <w:jc w:val="center"/>
-              <w:rPr>
-                <w:rFonts w:ascii="Bookman Old Style" w:hAnsi="Bookman Old Style" w:cs="Arial"/>
-                <w:b/>
-                <w:sz w:val="28"/>
-                <w:lang w:val="id-ID"/>
-              </w:rPr>
-            </w:pPr>
-          </w:p>
-          <w:p>
-            <w:pPr>
-              <w:spacing w:after="0" w:line="240" w:lineRule="auto"/>
-              <w:ind w:left="-31" w:firstLine="31"/>
-              <w:jc w:val="center"/>
-              <w:rPr>
-                <w:rFonts w:ascii="Bookman Old Style" w:hAnsi="Bookman Old Style" w:cs="Arial"/>
-                <w:b/>
-                <w:sz w:val="28"/>
-                <w:u w:val="single"/>
-              </w:rPr>
-            </w:pPr>
-            <w:r>
-              <w:rPr>
-                <w:rFonts w:ascii="Bookman Old Style" w:hAnsi="Bookman Old Style" w:cs="Arial"/>
-                <w:b/>
-                <w:sz w:val="28"/>
-                <w:u w:val="single"/>
-              </w:rPr>
-              <w:t>ZULYADI, S.Kep</w:t>
-            </w:r>
-          </w:p>
-          <w:p>
-            <w:pPr>
-              <w:spacing w:after="0" w:line="240" w:lineRule="auto"/>
-              <w:ind w:left="-31" w:firstLine="31"/>
-              <w:jc w:val="center"/>
-              <w:rPr>
-                <w:rFonts w:ascii="Bookman Old Style" w:hAnsi="Bookman Old Style" w:cs="Arial"/>
-                <w:b/>
-                <w:sz w:val="28"/>
-              </w:rPr>
-            </w:pPr>
-            <w:r>
-              <w:rPr>
-                <w:rFonts w:ascii="Bookman Old Style" w:hAnsi="Bookman Old Style" w:cs="Arial"/>
-                <w:b/>
-                <w:sz w:val="28"/>
-                <w:lang w:val="id-ID"/>
-              </w:rPr>
-              <w:t>NIP</w:t>
-            </w:r>
-            <w:r>
-              <w:rPr>
-                <w:rFonts w:ascii="Bookman Old Style" w:hAnsi="Bookman Old Style" w:cs="Arial"/>
-                <w:b/>
-                <w:sz w:val="28"/>
-              </w:rPr>
-              <w:t xml:space="preserve"> 197410201996031004</w:t>
-            </w:r>
-          </w:p>
-          <w:p>
-            <w:pPr>
-              <w:spacing w:after="0" w:line="240" w:lineRule="auto"/>
-              <w:jc w:val="center"/>
-              <w:rPr>
-                <w:rFonts w:ascii="Bookman Old Style" w:hAnsi="Bookman Old Style" w:cs="Arial"/>
-              </w:rPr>
-            </w:pPr>
-          </w:p>
-        </w:tc>
-      </w:tr>
-    </w:tbl>
-    <w:p>
-      <w:pPr>
-        <w:spacing w:line="240" w:lineRule="auto"/>
-        <w:jc w:val="center"/>
-        <w:rPr>
-          <w:rFonts w:ascii="Bookman Old Style" w:hAnsi="Bookman Old Style" w:cs="Arial"/>
-          <w:b/>
-          <w:sz w:val="32"/>
-        </w:rPr>
-      </w:pPr>
-    </w:p>
-    <w:p>
-      <w:pPr>
-        <w:spacing w:line="240" w:lineRule="auto"/>
-        <w:jc w:val="center"/>
-        <w:rPr>
-          <w:rFonts w:ascii="Bookman Old Style" w:hAnsi="Bookman Old Style" w:cs="Arial"/>
-          <w:b/>
-          <w:sz w:val="32"/>
-        </w:rPr>
-      </w:pPr>
-    </w:p>
-    <w:p>
-      <w:pPr>
-        <w:spacing w:line="240" w:lineRule="auto"/>
-        <w:jc w:val="center"/>
-        <w:rPr>
-          <w:rFonts w:ascii="Bookman Old Style" w:hAnsi="Bookman Old Style" w:cs="Arial"/>
-          <w:b/>
-          <w:sz w:val="32"/>
-        </w:rPr>
-      </w:pPr>
-    </w:p>
-    <w:p>
-      <w:pPr>
-        <w:spacing w:line="240" w:lineRule="auto"/>
-        <w:jc w:val="center"/>
-        <w:rPr>
-          <w:rFonts w:ascii="Bookman Old Style" w:hAnsi="Bookman Old Style" w:cs="Arial"/>
-          <w:b/>
-          <w:sz w:val="32"/>
-        </w:rPr>
-      </w:pPr>
-      <w:r>
-        <w:rPr>
-          <w:rFonts w:ascii="Bookman Old Style" w:hAnsi="Bookman Old Style" w:cs="Arial"/>
-          <w:b/>
-          <w:sz w:val="32"/>
-        </w:rPr>
-        <w:pict>
-          <v:shape id="AutoShape 9" o:spid="_x0000_s1026" o:spt="10" type="#_x0000_t10" style="position:absolute;left:0pt;margin-left:423.95pt;margin-top:9.55pt;height:40.3pt;width:36pt;z-index:251661312;mso-width-relative:page;mso-height-relative:page;" coordsize="21600,21600" o:gfxdata="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">
-            <v:path/>
-            <v:fill focussize="0,0"/>
-            <v:stroke joinstyle="miter"/>
-            <v:imagedata o:title=""/>
-            <o:lock v:ext="edit"/>
-          </v:shape>
-        </w:pict>
-      </w:r>
-      <w:r>
-        <w:rPr>
-          <w:rFonts w:ascii="Bookman Old Style" w:hAnsi="Bookman Old Style" w:cs="Arial"/>
-          <w:b/>
-          <w:sz w:val="28"/>
-        </w:rPr>
-        <w:pict>
-          <v:shape id="Text Box 10" o:spid="_x0000_s1029" o:spt="202" type="#_x0000_t202" style="position:absolute;left:0pt;margin-left:430.6pt;margin-top:15.1pt;height:27.35pt;width:29.55pt;z-index:251662336;mso-width-relative:page;mso-height-relative:page;" coordsize="21600,21600" o:gfxdata="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">
-            <v:path/>
-            <v:fill focussize="0,0"/>
-            <v:stroke joinstyle="miter"/>
-            <v:imagedata o:title=""/>
-            <o:lock v:ext="edit"/>
-            <v:textbox>
-              <w:txbxContent>
-                <w:p>
-                  <w:pPr>
-                    <w:rPr>
-                      <w:sz w:val="40"/>
-                    </w:rPr>
-                  </w:pPr>
-                  <w:r>
-                    <w:rPr>
-                      <w:rFonts w:ascii="Arial Black" w:hAnsi="Arial Black"/>
-                      <w:sz w:val="20"/>
-                    </w:rPr>
-                    <w:t>2</w:t>
-                  </w:r>
-                </w:p>
-              </w:txbxContent>
-            </v:textbox>
-          </v:shape>
-        </w:pict>
-      </w:r>
-    </w:p>
-    <w:p>
-      <w:pPr>
-        <w:spacing w:line="240" w:lineRule="auto"/>
-        <w:jc w:val="center"/>
-        <w:rPr>
-          <w:rFonts w:ascii="Bookman Old Style" w:hAnsi="Bookman Old Style" w:cs="Arial"/>
-          <w:b/>
-          <w:sz w:val="32"/>
-        </w:rPr>
-      </w:pPr>
-      <w:r>
-        <w:rPr>
-          <w:rFonts w:ascii="Bookman Old Style" w:hAnsi="Bookman Old Style" w:cs="Arial"/>
-          <w:b/>
-          <w:sz w:val="32"/>
-        </w:rPr>
-        <w:t>PEMERINTAH KABUPATEN BINTAN</w:t>
-      </w:r>
-    </w:p>
-    <w:p>
-      <w:pPr>
-        <w:spacing w:line="240" w:lineRule="auto"/>
-        <w:jc w:val="center"/>
-        <w:rPr>
-          <w:rFonts w:ascii="Bookman Old Style" w:hAnsi="Bookman Old Style" w:cs="Arial"/>
-          <w:b/>
-          <w:sz w:val="28"/>
-        </w:rPr>
-      </w:pPr>
-      <w:r>
-        <w:rPr>
-          <w:rFonts w:ascii="Bookman Old Style" w:hAnsi="Bookman Old Style" w:cs="Arial"/>
-          <w:b/>
-          <w:sz w:val="44"/>
-        </w:rPr>
-        <w:pict>
-          <v:shape id="Text Box 12" o:spid="_x0000_s1028" o:spt="202" type="#_x0000_t202" style="position:absolute;left:0pt;margin-left:411.2pt;margin-top:7.95pt;height:34pt;width:66.6pt;z-index:251670528;mso-width-relative:page;mso-height-relative:page;" coordsize="21600,21600" o:gfxdata="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">
-            <v:path/>
-            <v:fill focussize="0,0"/>
-            <v:stroke joinstyle="miter"/>
-            <v:imagedata o:title=""/>
-            <o:lock v:ext="edit"/>
-            <v:textbox>
-              <w:txbxContent>
-                <w:p>
-                  <w:pPr>
-                    <w:rPr>
-                      <w:rFonts w:ascii="Arial" w:hAnsi="Arial" w:cs="Arial"/>
-                    </w:rPr>
-                  </w:pPr>
-                  <w:r>
-                    <w:rPr>
-                      <w:rFonts w:ascii="Arial" w:hAnsi="Arial" w:cs="Arial"/>
-                      <w:b/>
-                      <w:sz w:val="24"/>
-                      <w:szCs w:val="24"/>
-                    </w:rPr>
-                    <w:t>Halaman</w:t>
-                  </w:r>
-                </w:p>
-              </w:txbxContent>
-            </v:textbox>
-          </v:shape>
-        </w:pict>
-      </w:r>
-      <w:r>
-        <w:rPr>
-          <w:rFonts w:ascii="Bookman Old Style" w:hAnsi="Bookman Old Style" w:cs="Arial"/>
-          <w:b/>
-          <w:sz w:val="44"/>
-        </w:rPr>
-        <w:pict>
-          <v:shape id="AutoShape 11" o:spid="_x0000_s1027" o:spt="68" type="#_x0000_t68" style="position:absolute;left:0pt;margin-left:387.55pt;margin-top:1.85pt;height:36pt;width:109.6pt;z-index:251669504;mso-width-relative:page;mso-height-relative:page;" coordsize="21600,21600" o:gfxdata="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">
-            <v:path/>
-            <v:fill focussize="0,0"/>
-            <v:stroke joinstyle="miter"/>
-            <v:imagedata o:title=""/>
-            <o:lock v:ext="edit"/>
-            <v:textbox style="layout-flow:vertical-ideographic;"/>
-          </v:shape>
-        </w:pict>
-      </w:r>
-      <w:r>
-        <w:rPr>
-          <w:rFonts w:ascii="Bookman Old Style" w:hAnsi="Bookman Old Style" w:cs="Arial"/>
-          <w:b/>
-          <w:sz w:val="28"/>
-        </w:rPr>
-        <w:t xml:space="preserve">DINAS KESEHATAN </w:t>
-      </w:r>
-    </w:p>
-    <w:p>
-      <w:pPr>
-        <w:spacing w:line="240" w:lineRule="auto"/>
-        <w:jc w:val="center"/>
-        <w:rPr>
-          <w:rFonts w:ascii="Bookman Old Style" w:hAnsi="Bookman Old Style" w:cs="Arial"/>
-          <w:b/>
-          <w:sz w:val="44"/>
-        </w:rPr>
-      </w:pPr>
-      <w:r>
-        <w:rPr>
-          <w:rFonts w:ascii="Bookman Old Style" w:hAnsi="Bookman Old Style" w:cs="Arial"/>
-          <w:b/>
-          <w:sz w:val="44"/>
-        </w:rPr>
-        <w:t>UPTD PUSKESMAS BERAKIT</w:t>
-      </w:r>
-    </w:p>
-    <w:p>
-      <w:pPr>
-        <w:framePr w:hSpace="180" w:wrap="around" w:vAnchor="page" w:hAnchor="margin" w:y="1132"/>
-        <w:spacing w:after="0" w:line="240" w:lineRule="auto"/>
-        <w:ind w:right="175"/>
-        <w:rPr>
-          <w:rFonts w:ascii="Bookman Old Style" w:hAnsi="Bookman Old Style" w:cs="Arial"/>
-          <w:b/>
-          <w:sz w:val="36"/>
-          <w:szCs w:val="36"/>
-        </w:rPr>
-      </w:pPr>
-      <w:r>
-        <w:rPr>
-          <w:rFonts w:ascii="Bookman Old Style" w:hAnsi="Bookman Old Style" w:cs="Arial"/>
-        </w:rPr>
-        <w:t>Jalan Bathin Muhammad Ali Desa Berakit Kecamatan Teluk Sebong</w:t>
-      </w:r>
-    </w:p>
-    <w:p>
-      <w:pPr>
-        <w:framePr w:hSpace="180" w:wrap="around" w:vAnchor="page" w:hAnchor="margin" w:y="1132"/>
-        <w:spacing w:after="0" w:line="240" w:lineRule="auto"/>
-        <w:ind w:right="175"/>
-        <w:rPr>
-          <w:rFonts w:ascii="Bookman Old Style" w:hAnsi="Bookman Old Style" w:cs="Arial"/>
-          <w:b/>
-          <w:sz w:val="36"/>
-          <w:szCs w:val="36"/>
-        </w:rPr>
-      </w:pPr>
-      <w:r>
-        <w:rPr>
-          <w:rFonts w:ascii="Bookman Old Style" w:hAnsi="Bookman Old Style" w:cs="Arial"/>
-        </w:rPr>
-        <w:t>Jalan Bathin Muhammad Ali Desa Berakit Kecamatan Teluk Sebong</w:t>
-      </w:r>
-    </w:p>
-    <w:p>
-      <w:pPr>
-        <w:spacing w:after="0" w:line="240" w:lineRule="auto"/>
-        <w:ind w:right="175"/>
-        <w:jc w:val="center"/>
-        <w:rPr>
-          <w:rFonts w:ascii="Bookman Old Style" w:hAnsi="Bookman Old Style" w:cs="Arial"/>
-          <w:b/>
-          <w:sz w:val="36"/>
-          <w:szCs w:val="36"/>
-        </w:rPr>
-      </w:pPr>
-      <w:r>
-        <w:rPr>
-          <w:rFonts w:ascii="Bookman Old Style" w:hAnsi="Bookman Old Style" w:cs="Arial"/>
-        </w:rPr>
-        <w:t>Jalan Bathin Muhammad Ali Desa Berakit Kecamatan Teluk Sebong</w:t>
-      </w:r>
-    </w:p>
-    <w:p>
-      <w:pPr>
-        <w:spacing w:after="0" w:line="240" w:lineRule="auto"/>
-        <w:ind w:right="175"/>
-        <w:jc w:val="center"/>
-        <w:rPr>
-          <w:rFonts w:ascii="Bookman Old Style" w:hAnsi="Bookman Old Style" w:cs="Arial"/>
-          <w:color w:val="000000" w:themeColor="text1"/>
-        </w:rPr>
-      </w:pPr>
-      <w:r>
-        <w:rPr>
-          <w:rFonts w:ascii="Bookman Old Style" w:hAnsi="Bookman Old Style" w:cs="Arial"/>
-        </w:rPr>
-        <w:t xml:space="preserve">Email: </w:t>
-      </w:r>
-      <w:r>
-        <w:fldChar w:fldCharType="begin"/>
-      </w:r>
-      <w:r>
-        <w:instrText xml:space="preserve"> HYPERLINK "mailto:pkm.berakit@gmail.com" </w:instrText>
-      </w:r>
-      <w:r>
-        <w:fldChar w:fldCharType="separate"/>
-      </w:r>
-      <w:r>
-        <w:rPr>
-          <w:rStyle w:val="5"/>
-          <w:rFonts w:ascii="Bookman Old Style" w:hAnsi="Bookman Old Style" w:cs="Arial"/>
-          <w:color w:val="000000" w:themeColor="text1"/>
-          <w:u w:val="none"/>
-        </w:rPr>
-        <w:t>pkm.berakit@gmail.com</w:t>
-      </w:r>
-      <w:r>
-        <w:rPr>
-          <w:rStyle w:val="5"/>
-          <w:rFonts w:ascii="Bookman Old Style" w:hAnsi="Bookman Old Style" w:cs="Arial"/>
-          <w:color w:val="000000" w:themeColor="text1"/>
-          <w:u w:val="none"/>
-        </w:rPr>
-        <w:fldChar w:fldCharType="end"/>
-      </w:r>
-    </w:p>
-    <w:p/>
     <w:tbl>
       <w:tblPr>
         <w:tblStyle w:val="3"/>
@@ -1074,32 +66,33 @@
               </w:rPr>
             </w:pPr>
             <w:r>
-              <w:rPr>
-                <w:rFonts w:ascii="Bookman Old Style" w:hAnsi="Bookman Old Style" w:eastAsia="Times New Roman"/>
-              </w:rPr>
               <w:drawing>
-                <wp:anchor distT="0" distB="0" distL="114300" distR="114300" simplePos="0" relativeHeight="251659264" behindDoc="0" locked="0" layoutInCell="1" allowOverlap="1">
+                <wp:anchor distT="0" distB="0" distL="0" distR="0" simplePos="0" relativeHeight="251672576" behindDoc="1" locked="0" layoutInCell="1" allowOverlap="1">
                   <wp:simplePos x="0" y="0"/>
                   <wp:positionH relativeFrom="column">
-                    <wp:posOffset>-41910</wp:posOffset>
+                    <wp:posOffset>10160</wp:posOffset>
                   </wp:positionH>
                   <wp:positionV relativeFrom="paragraph">
-                    <wp:posOffset>56515</wp:posOffset>
+                    <wp:posOffset>46355</wp:posOffset>
                   </wp:positionV>
-                  <wp:extent cx="1189990" cy="1223645"/>
-                  <wp:effectExtent l="0" t="0" r="0" b="0"/>
+                  <wp:extent cx="1188720" cy="1170940"/>
+                  <wp:effectExtent l="0" t="0" r="11430" b="10160"/>
                   <wp:wrapNone/>
-                  <wp:docPr id="35" name="Picture 6" descr="Description: Description: G:\LOGO Bintan.jpg"/>
-                  <wp:cNvGraphicFramePr/>
+                  <wp:docPr id="1818388071" name="Picture 1"/>
+                  <wp:cNvGraphicFramePr>
+                    <a:graphicFrameLocks xmlns:a="http://schemas.openxmlformats.org/drawingml/2006/main" noChangeAspect="1"/>
+                  </wp:cNvGraphicFramePr>
                   <a:graphic xmlns:a="http://schemas.openxmlformats.org/drawingml/2006/main">
                     <a:graphicData uri="http://schemas.openxmlformats.org/drawingml/2006/picture">
                       <pic:pic xmlns:pic="http://schemas.openxmlformats.org/drawingml/2006/picture">
                         <pic:nvPicPr>
-                          <pic:cNvPr id="35" name="Picture 6" descr="Description: Description: G:\LOGO Bintan.jpg"/>
-                          <pic:cNvPicPr/>
+                          <pic:cNvPr id="1818388071" name="Picture 1"/>
+                          <pic:cNvPicPr>
+                            <a:picLocks noChangeAspect="1" noChangeArrowheads="1"/>
+                          </pic:cNvPicPr>
                         </pic:nvPicPr>
                         <pic:blipFill>
-                          <a:blip r:embed="rId9">
+                          <a:blip r:embed="rId6">
                             <a:extLst>
                               <a:ext uri="{28A0092B-C50C-407E-A947-70E740481C1C}">
                                 <a14:useLocalDpi xmlns:a14="http://schemas.microsoft.com/office/drawing/2010/main" val="0"/>
@@ -1114,7 +107,7 @@
                         <pic:spPr>
                           <a:xfrm>
                             <a:off x="0" y="0"/>
-                            <a:ext cx="1189990" cy="1223645"/>
+                            <a:ext cx="1188720" cy="1170940"/>
                           </a:xfrm>
                           <a:prstGeom prst="rect">
                             <a:avLst/>
@@ -1137,27 +130,28 @@
             <w:tcW w:w="4961" w:type="dxa"/>
             <w:gridSpan w:val="2"/>
             <w:shd w:val="clear" w:color="auto" w:fill="auto"/>
+            <w:vAlign w:val="top"/>
           </w:tcPr>
           <w:p>
             <w:pPr>
               <w:spacing w:after="240" w:line="240" w:lineRule="auto"/>
-              <w:ind w:left="0" w:right="0" w:firstLine="0"/>
+              <w:ind w:left="0" w:leftChars="0" w:right="0" w:rightChars="0" w:firstLine="0" w:firstLineChars="0"/>
               <w:jc w:val="center"/>
               <w:rPr>
-                <w:rFonts w:ascii="Bookman Old Style" w:hAnsi="Bookman Old Style" w:eastAsia="Times New Roman" w:cs="Arial"/>
+                <w:rFonts w:hint="default" w:ascii="Bookman Old Style" w:hAnsi="Bookman Old Style" w:eastAsia="Times New Roman" w:cs="Arial"/>
                 <w:b/>
                 <w:sz w:val="28"/>
                 <w:szCs w:val="28"/>
-                <w:lang w:eastAsia="en-GB"/>
-              </w:rPr>
-            </w:pPr>
-            <w:r>
-              <w:rPr>
-                <w:rFonts w:ascii="Bookman Old Style" w:hAnsi="Bookman Old Style" w:eastAsia="Times New Roman" w:cs="Arial"/>
+                <w:lang w:val="en-US" w:eastAsia="en-GB"/>
+              </w:rPr>
+            </w:pPr>
+            <w:r>
+              <w:rPr>
+                <w:rFonts w:hint="default" w:ascii="Arial" w:hAnsi="Arial" w:eastAsia="Times New Roman" w:cs="Arial"/>
                 <w:b/>
                 <w:sz w:val="28"/>
                 <w:szCs w:val="28"/>
-                <w:lang w:eastAsia="en-GB"/>
+                <w:lang w:val="en-US" w:eastAsia="en-GB"/>
               </w:rPr>
               <w:t>Dispensing Obat</w:t>
             </w:r>
@@ -1180,17 +174,20 @@
               </w:rPr>
             </w:pPr>
             <w:r>
+              <w:rPr>
+                <w:rFonts w:ascii="Bookman Old Style" w:hAnsi="Bookman Old Style"/>
+              </w:rPr>
               <w:drawing>
-                <wp:anchor distT="0" distB="0" distL="114300" distR="114300" simplePos="0" relativeHeight="251660288" behindDoc="1" locked="0" layoutInCell="1" allowOverlap="1">
+                <wp:anchor distT="0" distB="0" distL="114300" distR="114300" simplePos="0" relativeHeight="251673600" behindDoc="1" locked="0" layoutInCell="1" allowOverlap="1">
                   <wp:simplePos x="0" y="0"/>
                   <wp:positionH relativeFrom="column">
-                    <wp:posOffset>104140</wp:posOffset>
+                    <wp:posOffset>130810</wp:posOffset>
                   </wp:positionH>
                   <wp:positionV relativeFrom="paragraph">
-                    <wp:posOffset>57150</wp:posOffset>
+                    <wp:posOffset>11430</wp:posOffset>
                   </wp:positionV>
-                  <wp:extent cx="1268095" cy="1224280"/>
-                  <wp:effectExtent l="0" t="0" r="0" b="0"/>
+                  <wp:extent cx="1188720" cy="1147445"/>
+                  <wp:effectExtent l="0" t="0" r="0" b="15240"/>
                   <wp:wrapNone/>
                   <wp:docPr id="1" name="Picture 1"/>
                   <wp:cNvGraphicFramePr>
@@ -1206,7 +203,7 @@
                           </pic:cNvPicPr>
                         </pic:nvPicPr>
                         <pic:blipFill>
-                          <a:blip r:embed="rId8">
+                          <a:blip r:embed="rId7">
                             <a:extLst>
                               <a:ext uri="{28A0092B-C50C-407E-A947-70E740481C1C}">
                                 <a14:useLocalDpi xmlns:a14="http://schemas.microsoft.com/office/drawing/2010/main" val="0"/>
@@ -1220,7 +217,7 @@
                         <pic:spPr>
                           <a:xfrm>
                             <a:off x="0" y="0"/>
-                            <a:ext cx="1268027" cy="1224000"/>
+                            <a:ext cx="1188720" cy="1147445"/>
                           </a:xfrm>
                           <a:prstGeom prst="rect">
                             <a:avLst/>
@@ -1285,7 +282,7 @@
           <w:p>
             <w:pPr>
               <w:spacing w:after="100" w:afterAutospacing="1" w:line="276" w:lineRule="auto"/>
-              <w:ind w:left="0" w:right="0" w:firstLine="0"/>
+              <w:ind w:left="0" w:leftChars="0" w:right="0" w:rightChars="0" w:firstLine="0" w:firstLineChars="0"/>
               <w:jc w:val="center"/>
               <w:rPr>
                 <w:rFonts w:ascii="Bookman Old Style" w:hAnsi="Bookman Old Style" w:eastAsia="Times New Roman" w:cs="Arial"/>
@@ -1311,11 +308,12 @@
           <w:tcPr>
             <w:tcW w:w="4253" w:type="dxa"/>
             <w:shd w:val="clear" w:color="auto" w:fill="auto"/>
+            <w:vAlign w:val="top"/>
           </w:tcPr>
           <w:p>
             <w:pPr>
               <w:spacing w:after="100" w:afterAutospacing="1" w:line="276" w:lineRule="auto"/>
-              <w:ind w:left="0" w:right="0" w:firstLine="0"/>
+              <w:ind w:left="0" w:leftChars="0" w:right="0" w:rightChars="0" w:firstLine="0" w:firstLineChars="0"/>
               <w:jc w:val="left"/>
               <w:rPr>
                 <w:rFonts w:ascii="Bookman Old Style" w:hAnsi="Bookman Old Style" w:eastAsia="Times New Roman" w:cs="Arial"/>
@@ -1335,12 +333,12 @@
             </w:r>
             <w:r>
               <w:rPr>
-                <w:rFonts w:ascii="Bookman Old Style" w:hAnsi="Bookman Old Style" w:eastAsia="Times New Roman" w:cs="Arial"/>
+                <w:rFonts w:hint="default" w:ascii="Bookman Old Style" w:hAnsi="Bookman Old Style" w:eastAsia="Times New Roman" w:cs="Arial"/>
                 <w:sz w:val="18"/>
                 <w:szCs w:val="18"/>
-                <w:lang w:eastAsia="en-GB"/>
-              </w:rPr>
-              <w:t>XXX/XXX</w:t>
+                <w:lang w:val="en-US" w:eastAsia="en-GB"/>
+              </w:rPr>
+              <w:t>366/SOP/3/2024</w:t>
             </w:r>
           </w:p>
         </w:tc>
@@ -1410,11 +408,12 @@
             <w:tcW w:w="708" w:type="dxa"/>
             <w:vMerge w:val="continue"/>
             <w:shd w:val="clear" w:color="auto" w:fill="auto"/>
+            <w:vAlign w:val="top"/>
           </w:tcPr>
           <w:p>
             <w:pPr>
               <w:spacing w:after="100" w:afterAutospacing="1" w:line="276" w:lineRule="auto"/>
-              <w:ind w:left="0" w:right="0" w:firstLine="0"/>
+              <w:ind w:left="0" w:leftChars="0" w:right="0" w:rightChars="0" w:firstLine="0" w:firstLineChars="0"/>
               <w:jc w:val="left"/>
               <w:rPr>
                 <w:rFonts w:ascii="Bookman Old Style" w:hAnsi="Bookman Old Style" w:eastAsia="Times New Roman" w:cs="Arial"/>
@@ -1429,11 +428,12 @@
           <w:tcPr>
             <w:tcW w:w="4253" w:type="dxa"/>
             <w:shd w:val="clear" w:color="auto" w:fill="auto"/>
+            <w:vAlign w:val="top"/>
           </w:tcPr>
           <w:p>
             <w:pPr>
               <w:spacing w:after="100" w:afterAutospacing="1" w:line="276" w:lineRule="auto"/>
-              <w:ind w:left="0" w:right="0" w:firstLine="0"/>
+              <w:ind w:left="0" w:leftChars="0" w:right="0" w:rightChars="0" w:firstLine="0" w:firstLineChars="0"/>
               <w:jc w:val="left"/>
               <w:rPr>
                 <w:rFonts w:ascii="Bookman Old Style" w:hAnsi="Bookman Old Style" w:eastAsia="Times New Roman" w:cs="Arial"/>
@@ -1449,7 +449,34 @@
                 <w:szCs w:val="18"/>
                 <w:lang w:val="en-GB" w:eastAsia="en-GB"/>
               </w:rPr>
-              <w:t>No. Revisi          : 01</w:t>
+              <w:t xml:space="preserve">No. Revisi         </w:t>
+            </w:r>
+            <w:r>
+              <w:rPr>
+                <w:rFonts w:hint="default" w:ascii="Bookman Old Style" w:hAnsi="Bookman Old Style" w:eastAsia="Times New Roman" w:cs="Arial"/>
+                <w:sz w:val="18"/>
+                <w:szCs w:val="18"/>
+                <w:lang w:val="en-US" w:eastAsia="en-GB"/>
+              </w:rPr>
+              <w:t xml:space="preserve"> </w:t>
+            </w:r>
+            <w:r>
+              <w:rPr>
+                <w:rFonts w:ascii="Bookman Old Style" w:hAnsi="Bookman Old Style" w:eastAsia="Times New Roman" w:cs="Arial"/>
+                <w:sz w:val="18"/>
+                <w:szCs w:val="18"/>
+                <w:lang w:val="en-GB" w:eastAsia="en-GB"/>
+              </w:rPr>
+              <w:t xml:space="preserve"> : 0</w:t>
+            </w:r>
+            <w:r>
+              <w:rPr>
+                <w:rFonts w:hint="default" w:ascii="Bookman Old Style" w:hAnsi="Bookman Old Style" w:eastAsia="Times New Roman" w:cs="Arial"/>
+                <w:sz w:val="18"/>
+                <w:szCs w:val="18"/>
+                <w:lang w:val="en-US" w:eastAsia="en-GB"/>
+              </w:rPr>
+              <w:t>0</w:t>
             </w:r>
           </w:p>
         </w:tc>
@@ -1519,11 +546,12 @@
             <w:tcW w:w="708" w:type="dxa"/>
             <w:vMerge w:val="continue"/>
             <w:shd w:val="clear" w:color="auto" w:fill="auto"/>
+            <w:vAlign w:val="top"/>
           </w:tcPr>
           <w:p>
             <w:pPr>
               <w:spacing w:after="100" w:afterAutospacing="1" w:line="276" w:lineRule="auto"/>
-              <w:ind w:left="0" w:right="0" w:firstLine="0"/>
+              <w:ind w:left="0" w:leftChars="0" w:right="0" w:rightChars="0" w:firstLine="0" w:firstLineChars="0"/>
               <w:jc w:val="left"/>
               <w:rPr>
                 <w:rFonts w:ascii="Bookman Old Style" w:hAnsi="Bookman Old Style" w:eastAsia="Times New Roman" w:cs="Arial"/>
@@ -1538,11 +566,12 @@
           <w:tcPr>
             <w:tcW w:w="4253" w:type="dxa"/>
             <w:shd w:val="clear" w:color="auto" w:fill="auto"/>
+            <w:vAlign w:val="top"/>
           </w:tcPr>
           <w:p>
             <w:pPr>
               <w:spacing w:after="100" w:afterAutospacing="1" w:line="276" w:lineRule="auto"/>
-              <w:ind w:left="0" w:right="0" w:firstLine="0"/>
+              <w:ind w:left="0" w:leftChars="0" w:right="0" w:rightChars="0" w:firstLine="0" w:firstLineChars="0"/>
               <w:jc w:val="left"/>
               <w:rPr>
                 <w:rFonts w:ascii="Bookman Old Style" w:hAnsi="Bookman Old Style" w:eastAsia="Times New Roman" w:cs="Arial"/>
@@ -1565,9 +594,18 @@
                 <w:rFonts w:ascii="Bookman Old Style" w:hAnsi="Bookman Old Style" w:eastAsia="Times New Roman" w:cs="Arial"/>
                 <w:sz w:val="18"/>
                 <w:szCs w:val="18"/>
-                <w:lang w:eastAsia="en-GB"/>
-              </w:rPr>
-              <w:t>XX XXXXX XXXX</w:t>
+                <w:lang w:val="id-ID" w:eastAsia="en-GB"/>
+              </w:rPr>
+              <w:t xml:space="preserve"> </w:t>
+            </w:r>
+            <w:r>
+              <w:rPr>
+                <w:rFonts w:hint="default" w:ascii="Bookman Old Style" w:hAnsi="Bookman Old Style" w:eastAsia="Times New Roman" w:cs="Arial"/>
+                <w:sz w:val="18"/>
+                <w:szCs w:val="18"/>
+                <w:lang w:val="en-US" w:eastAsia="en-GB"/>
+              </w:rPr>
+              <w:t>11 Januari 2024</w:t>
             </w:r>
           </w:p>
         </w:tc>
@@ -1610,7 +648,7 @@
           </w:tblCellMar>
         </w:tblPrEx>
         <w:trPr>
-          <w:trHeight w:val="125" w:hRule="atLeast"/>
+          <w:trHeight w:val="538" w:hRule="atLeast"/>
         </w:trPr>
         <w:tc>
           <w:tcPr>
@@ -1637,11 +675,12 @@
             <w:tcW w:w="708" w:type="dxa"/>
             <w:vMerge w:val="continue"/>
             <w:shd w:val="clear" w:color="auto" w:fill="auto"/>
+            <w:vAlign w:val="top"/>
           </w:tcPr>
           <w:p>
             <w:pPr>
               <w:spacing w:after="100" w:afterAutospacing="1" w:line="276" w:lineRule="auto"/>
-              <w:ind w:left="0" w:right="0" w:firstLine="0"/>
+              <w:ind w:left="0" w:leftChars="0" w:right="0" w:rightChars="0" w:firstLine="0" w:firstLineChars="0"/>
               <w:jc w:val="left"/>
               <w:rPr>
                 <w:rFonts w:ascii="Bookman Old Style" w:hAnsi="Bookman Old Style" w:eastAsia="Times New Roman" w:cs="Arial"/>
@@ -1656,6 +695,7 @@
           <w:tcPr>
             <w:tcW w:w="4253" w:type="dxa"/>
             <w:shd w:val="clear" w:color="auto" w:fill="auto"/>
+            <w:vAlign w:val="top"/>
           </w:tcPr>
           <w:p>
             <w:pPr>
@@ -1663,7 +703,7 @@
                 <w:tab w:val="left" w:pos="1593"/>
               </w:tabs>
               <w:spacing w:after="100" w:afterAutospacing="1" w:line="276" w:lineRule="auto"/>
-              <w:ind w:left="0" w:right="0" w:firstLine="0"/>
+              <w:ind w:left="0" w:leftChars="0" w:right="0" w:rightChars="0" w:firstLine="0" w:firstLineChars="0"/>
               <w:jc w:val="left"/>
               <w:rPr>
                 <w:rFonts w:ascii="Bookman Old Style" w:hAnsi="Bookman Old Style" w:eastAsia="Times New Roman" w:cs="Arial"/>
@@ -1677,21 +717,41 @@
               <w:rPr>
                 <w:rFonts w:ascii="Bookman Old Style" w:hAnsi="Bookman Old Style" w:eastAsia="Times New Roman" w:cs="Arial"/>
                 <w:color w:val="000000"/>
-                <w:sz w:val="20"/>
-                <w:szCs w:val="20"/>
-                <w:lang w:val="en-GB" w:eastAsia="en-GB"/>
-              </w:rPr>
-              <w:t xml:space="preserve">Halaman         : </w:t>
-            </w:r>
-            <w:r>
-              <w:rPr>
-                <w:rFonts w:ascii="Bookman Old Style" w:hAnsi="Bookman Old Style" w:eastAsia="Times New Roman" w:cs="Arial"/>
+                <w:sz w:val="18"/>
+                <w:szCs w:val="18"/>
+                <w:lang w:val="en-GB" w:eastAsia="en-GB"/>
+              </w:rPr>
+              <w:t xml:space="preserve">Halaman        </w:t>
+            </w:r>
+            <w:r>
+              <w:rPr>
+                <w:rFonts w:hint="default" w:ascii="Bookman Old Style" w:hAnsi="Bookman Old Style" w:eastAsia="Times New Roman" w:cs="Arial"/>
                 <w:color w:val="000000"/>
                 <w:sz w:val="18"/>
                 <w:szCs w:val="18"/>
-                <w:lang w:val="en-GB" w:eastAsia="en-GB"/>
-              </w:rPr>
-              <w:t>1/2</w:t>
+                <w:lang w:val="en-US" w:eastAsia="en-GB"/>
+              </w:rPr>
+              <w:t xml:space="preserve">    </w:t>
+            </w:r>
+            <w:r>
+              <w:rPr>
+                <w:rFonts w:ascii="Bookman Old Style" w:hAnsi="Bookman Old Style" w:eastAsia="Times New Roman" w:cs="Arial"/>
+                <w:color w:val="000000"/>
+                <w:sz w:val="18"/>
+                <w:szCs w:val="18"/>
+                <w:lang w:val="en-GB" w:eastAsia="en-GB"/>
+              </w:rPr>
+              <w:t xml:space="preserve"> : 1/</w:t>
+            </w:r>
+            <w:r>
+              <w:rPr>
+                <w:rFonts w:hint="default" w:ascii="Bookman Old Style" w:hAnsi="Bookman Old Style" w:eastAsia="Times New Roman" w:cs="Arial"/>
+                <w:color w:val="000000"/>
+                <w:sz w:val="18"/>
+                <w:szCs w:val="18"/>
+                <w:lang w:val="en-US" w:eastAsia="en-GB"/>
+              </w:rPr>
+              <w:t>3</w:t>
             </w:r>
           </w:p>
         </w:tc>
@@ -2158,8 +1218,8 @@
               <w:ind w:left="0" w:right="0" w:firstLine="0"/>
               <w:jc w:val="left"/>
               <w:rPr>
-                <w:rFonts w:ascii="Bookman Old Style" w:hAnsi="Bookman Old Style" w:eastAsia="Times New Roman" w:cs="Arial"/>
-                <w:lang w:val="id-ID" w:eastAsia="en-GB"/>
+                <w:rFonts w:hint="default" w:ascii="Bookman Old Style" w:hAnsi="Bookman Old Style" w:eastAsia="Times New Roman" w:cs="Arial"/>
+                <w:lang w:val="en-US" w:eastAsia="en-GB"/>
               </w:rPr>
             </w:pPr>
             <w:r>
@@ -2171,10 +1231,10 @@
             </w:r>
             <w:r>
               <w:rPr>
-                <w:rFonts w:ascii="Bookman Old Style" w:hAnsi="Bookman Old Style" w:eastAsia="Times New Roman" w:cs="Arial"/>
-                <w:lang w:eastAsia="en-GB"/>
-              </w:rPr>
-              <w:t>XXXX</w:t>
+                <w:rFonts w:hint="default" w:ascii="Bookman Old Style" w:hAnsi="Bookman Old Style" w:eastAsia="Times New Roman" w:cs="Arial"/>
+                <w:lang w:val="en-US" w:eastAsia="en-GB"/>
+              </w:rPr>
+              <w:t>nomor 030 Tahun 2024</w:t>
             </w:r>
             <w:r>
               <w:rPr>
@@ -2182,6 +1242,13 @@
                 <w:lang w:val="en-GB" w:eastAsia="en-GB"/>
               </w:rPr>
               <w:t xml:space="preserve"> tentang Pelayanan Kefarmasian</w:t>
+            </w:r>
+            <w:r>
+              <w:rPr>
+                <w:rFonts w:hint="default" w:ascii="Bookman Old Style" w:hAnsi="Bookman Old Style" w:eastAsia="Times New Roman" w:cs="Arial"/>
+                <w:lang w:val="en-US" w:eastAsia="en-GB"/>
+              </w:rPr>
+              <w:t>.</w:t>
             </w:r>
           </w:p>
         </w:tc>
@@ -2285,7 +1352,7 @@
           </w:tblCellMar>
         </w:tblPrEx>
         <w:trPr>
-          <w:trHeight w:val="608" w:hRule="atLeast"/>
+          <w:trHeight w:val="2259" w:hRule="atLeast"/>
         </w:trPr>
         <w:tc>
           <w:tcPr>
@@ -2309,9 +1376,9 @@
             <w:r>
               <w:rPr>
                 <w:rFonts w:ascii="Bookman Old Style" w:hAnsi="Bookman Old Style" w:eastAsia="Times New Roman" w:cs="Arial"/>
-                <w:lang w:val="id-ID" w:eastAsia="en-GB"/>
-              </w:rPr>
-              <w:t>Alat dan Bahan</w:t>
+                <w:lang w:val="en-GB" w:eastAsia="en-GB"/>
+              </w:rPr>
+              <w:t>Langkah-langkah</w:t>
             </w:r>
           </w:p>
         </w:tc>
@@ -2324,19 +1391,269 @@
           <w:p>
             <w:pPr>
               <w:spacing w:after="0" w:line="360" w:lineRule="auto"/>
+              <w:ind w:left="68" w:right="0" w:firstLine="0"/>
+              <w:rPr>
+                <w:rFonts w:ascii="Bookman Old Style" w:hAnsi="Bookman Old Style" w:eastAsia="Times New Roman" w:cs="Arial"/>
+                <w:b/>
+                <w:lang w:eastAsia="en-GB"/>
+              </w:rPr>
+            </w:pPr>
+            <w:r>
+              <w:rPr>
+                <w:rFonts w:ascii="Bookman Old Style" w:hAnsi="Bookman Old Style" w:eastAsia="Times New Roman" w:cs="Arial"/>
+                <w:b/>
+                <w:lang w:eastAsia="en-GB"/>
+              </w:rPr>
+              <w:t>DISPENSING PUYER</w:t>
+            </w:r>
+          </w:p>
+          <w:p>
+            <w:pPr>
+              <w:pStyle w:val="6"/>
+              <w:numPr>
+                <w:ilvl w:val="0"/>
+                <w:numId w:val="2"/>
+              </w:numPr>
+              <w:spacing w:after="0" w:line="360" w:lineRule="auto"/>
+              <w:ind w:left="375" w:right="0"/>
+              <w:rPr>
+                <w:rFonts w:ascii="Bookman Old Style" w:hAnsi="Bookman Old Style" w:eastAsia="Times New Roman" w:cs="Arial"/>
+                <w:lang w:eastAsia="en-GB"/>
+              </w:rPr>
+            </w:pPr>
+            <w:r>
+              <w:rPr>
+                <w:rFonts w:ascii="Bookman Old Style" w:hAnsi="Bookman Old Style" w:eastAsia="Times New Roman" w:cs="Arial"/>
+                <w:lang w:eastAsia="en-GB"/>
+              </w:rPr>
+              <w:t>Petugas farmasi menyiapkan alat (lumping, stamper, sudip, kertas perkamen) sebelum digunakan lumping dalam keadaan bersih dan kering;</w:t>
+            </w:r>
+          </w:p>
+          <w:p>
+            <w:pPr>
+              <w:pStyle w:val="6"/>
+              <w:numPr>
+                <w:ilvl w:val="0"/>
+                <w:numId w:val="2"/>
+              </w:numPr>
+              <w:spacing w:after="0" w:line="360" w:lineRule="auto"/>
+              <w:ind w:left="375" w:right="0"/>
+              <w:rPr>
+                <w:rFonts w:ascii="Bookman Old Style" w:hAnsi="Bookman Old Style" w:eastAsia="Times New Roman" w:cs="Arial"/>
+                <w:lang w:eastAsia="en-GB"/>
+              </w:rPr>
+            </w:pPr>
+            <w:r>
+              <w:rPr>
+                <w:rFonts w:ascii="Bookman Old Style" w:hAnsi="Bookman Old Style" w:eastAsia="Times New Roman" w:cs="Arial"/>
+                <w:lang w:eastAsia="en-GB"/>
+              </w:rPr>
+              <w:t>Petugas farmasi menyiapkan obat yang dakan dipuyer sesuai permintaan resep;</w:t>
+            </w:r>
+          </w:p>
+          <w:p>
+            <w:pPr>
+              <w:pStyle w:val="6"/>
+              <w:numPr>
+                <w:ilvl w:val="0"/>
+                <w:numId w:val="2"/>
+              </w:numPr>
+              <w:spacing w:after="0" w:line="360" w:lineRule="auto"/>
+              <w:ind w:left="375" w:right="0"/>
+              <w:rPr>
+                <w:rFonts w:ascii="Bookman Old Style" w:hAnsi="Bookman Old Style" w:eastAsia="Times New Roman" w:cs="Arial"/>
+                <w:lang w:eastAsia="en-GB"/>
+              </w:rPr>
+            </w:pPr>
+            <w:r>
+              <w:rPr>
+                <w:rFonts w:ascii="Bookman Old Style" w:hAnsi="Bookman Old Style" w:eastAsia="Times New Roman" w:cs="Arial"/>
+                <w:lang w:eastAsia="en-GB"/>
+              </w:rPr>
+              <w:t>Petugas farmasi menggerus obat sampai homogen;</w:t>
+            </w:r>
+          </w:p>
+          <w:p>
+            <w:pPr>
+              <w:pStyle w:val="6"/>
+              <w:numPr>
+                <w:ilvl w:val="0"/>
+                <w:numId w:val="2"/>
+              </w:numPr>
+              <w:spacing w:after="0" w:line="360" w:lineRule="auto"/>
+              <w:ind w:left="375" w:right="0"/>
+              <w:rPr>
+                <w:rFonts w:ascii="Bookman Old Style" w:hAnsi="Bookman Old Style" w:eastAsia="Times New Roman" w:cs="Arial"/>
+                <w:lang w:eastAsia="en-GB"/>
+              </w:rPr>
+            </w:pPr>
+            <w:r>
+              <w:rPr>
+                <w:rFonts w:ascii="Bookman Old Style" w:hAnsi="Bookman Old Style" w:eastAsia="Times New Roman" w:cs="Arial"/>
+                <w:lang w:eastAsia="en-GB"/>
+              </w:rPr>
+              <w:t>Petugas farmasi membagi obat dalam kertas puyer sesuai dengan jumlah yang tertera dalam resep sampai terlihat sama rata;</w:t>
+            </w:r>
+          </w:p>
+          <w:p>
+            <w:pPr>
+              <w:pStyle w:val="6"/>
+              <w:numPr>
+                <w:ilvl w:val="0"/>
+                <w:numId w:val="2"/>
+              </w:numPr>
+              <w:spacing w:after="0" w:line="360" w:lineRule="auto"/>
+              <w:ind w:left="375" w:right="0"/>
+              <w:rPr>
+                <w:rFonts w:ascii="Bookman Old Style" w:hAnsi="Bookman Old Style" w:eastAsia="Times New Roman" w:cs="Arial"/>
+                <w:lang w:eastAsia="en-GB"/>
+              </w:rPr>
+            </w:pPr>
+            <w:r>
+              <w:rPr>
+                <w:rFonts w:ascii="Bookman Old Style" w:hAnsi="Bookman Old Style" w:eastAsia="Times New Roman" w:cs="Arial"/>
+                <w:lang w:eastAsia="en-GB"/>
+              </w:rPr>
+              <w:t>Petugas farmasi melipat kertas puyer dan dimasukkan dalam plastik obat;</w:t>
+            </w:r>
+          </w:p>
+          <w:p>
+            <w:pPr>
+              <w:pStyle w:val="6"/>
+              <w:numPr>
+                <w:ilvl w:val="0"/>
+                <w:numId w:val="2"/>
+              </w:numPr>
+              <w:spacing w:after="0" w:line="360" w:lineRule="auto"/>
+              <w:ind w:left="375" w:right="0"/>
+              <w:rPr>
+                <w:rFonts w:ascii="Bookman Old Style" w:hAnsi="Bookman Old Style" w:eastAsia="Times New Roman" w:cs="Arial"/>
+                <w:lang w:eastAsia="en-GB"/>
+              </w:rPr>
+            </w:pPr>
+            <w:r>
+              <w:rPr>
+                <w:rFonts w:ascii="Bookman Old Style" w:hAnsi="Bookman Old Style" w:eastAsia="Times New Roman" w:cs="Arial"/>
+                <w:lang w:eastAsia="en-GB"/>
+              </w:rPr>
+              <w:t>Petugas farmasi member etiket putih, menuliskan nama, aturan pakai serta informasi lain sesuai resep.</w:t>
+            </w:r>
+          </w:p>
+          <w:p>
+            <w:pPr>
+              <w:spacing w:after="0" w:line="360" w:lineRule="auto"/>
               <w:ind w:right="0"/>
-              <w:jc w:val="left"/>
-              <w:rPr>
-                <w:rFonts w:hint="default" w:ascii="Bookman Old Style" w:hAnsi="Bookman Old Style" w:eastAsia="Times New Roman" w:cs="Arial"/>
-                <w:lang w:val="en-US" w:eastAsia="en-GB"/>
-              </w:rPr>
-            </w:pPr>
-            <w:r>
-              <w:rPr>
-                <w:rFonts w:hint="default" w:ascii="Bookman Old Style" w:hAnsi="Bookman Old Style" w:eastAsia="Times New Roman" w:cs="Arial"/>
-                <w:lang w:val="en-US" w:eastAsia="en-GB"/>
-              </w:rPr>
-              <w:t>-</w:t>
+              <w:rPr>
+                <w:rFonts w:ascii="Bookman Old Style" w:hAnsi="Bookman Old Style" w:eastAsia="Times New Roman" w:cs="Arial"/>
+                <w:lang w:eastAsia="en-GB"/>
+              </w:rPr>
+            </w:pPr>
+          </w:p>
+          <w:p>
+            <w:pPr>
+              <w:spacing w:after="0" w:line="360" w:lineRule="auto"/>
+              <w:ind w:right="0"/>
+              <w:rPr>
+                <w:rFonts w:ascii="Bookman Old Style" w:hAnsi="Bookman Old Style" w:eastAsia="Times New Roman" w:cs="Arial"/>
+                <w:b/>
+                <w:lang w:eastAsia="en-GB"/>
+              </w:rPr>
+            </w:pPr>
+            <w:r>
+              <w:rPr>
+                <w:rFonts w:ascii="Bookman Old Style" w:hAnsi="Bookman Old Style" w:eastAsia="Times New Roman" w:cs="Arial"/>
+                <w:b/>
+                <w:lang w:eastAsia="en-GB"/>
+              </w:rPr>
+              <w:t>DISPENSING SIRUP KERING</w:t>
+            </w:r>
+          </w:p>
+          <w:p>
+            <w:pPr>
+              <w:pStyle w:val="6"/>
+              <w:numPr>
+                <w:ilvl w:val="0"/>
+                <w:numId w:val="3"/>
+              </w:numPr>
+              <w:spacing w:after="0" w:line="360" w:lineRule="auto"/>
+              <w:ind w:left="375" w:right="0"/>
+              <w:rPr>
+                <w:rFonts w:ascii="Bookman Old Style" w:hAnsi="Bookman Old Style" w:eastAsia="Times New Roman" w:cs="Arial"/>
+                <w:lang w:eastAsia="en-GB"/>
+              </w:rPr>
+            </w:pPr>
+            <w:r>
+              <w:rPr>
+                <w:rFonts w:ascii="Bookman Old Style" w:hAnsi="Bookman Old Style" w:eastAsia="Times New Roman" w:cs="Arial"/>
+                <w:lang w:eastAsia="en-GB"/>
+              </w:rPr>
+              <w:t>Petugas farmasi menyiapkan sirup kering antibiotik sesuai resep dokter;</w:t>
+            </w:r>
+          </w:p>
+          <w:p>
+            <w:pPr>
+              <w:pStyle w:val="6"/>
+              <w:numPr>
+                <w:ilvl w:val="0"/>
+                <w:numId w:val="3"/>
+              </w:numPr>
+              <w:spacing w:after="0" w:line="360" w:lineRule="auto"/>
+              <w:ind w:left="375" w:right="0"/>
+              <w:rPr>
+                <w:rFonts w:ascii="Bookman Old Style" w:hAnsi="Bookman Old Style" w:eastAsia="Times New Roman" w:cs="Arial"/>
+                <w:lang w:eastAsia="en-GB"/>
+              </w:rPr>
+            </w:pPr>
+            <w:r>
+              <w:rPr>
+                <w:rFonts w:ascii="Bookman Old Style" w:hAnsi="Bookman Old Style" w:eastAsia="Times New Roman" w:cs="Arial"/>
+                <w:lang w:eastAsia="en-GB"/>
+              </w:rPr>
+              <w:t>Petugas farmasi menakar air di gelas ukur sesuai dengan takaran yang tertera pada brosur sirup antibiotik;</w:t>
+            </w:r>
+          </w:p>
+          <w:p>
+            <w:pPr>
+              <w:pStyle w:val="6"/>
+              <w:numPr>
+                <w:ilvl w:val="0"/>
+                <w:numId w:val="3"/>
+              </w:numPr>
+              <w:spacing w:after="0" w:line="360" w:lineRule="auto"/>
+              <w:ind w:left="375" w:right="0"/>
+              <w:rPr>
+                <w:rFonts w:ascii="Bookman Old Style" w:hAnsi="Bookman Old Style" w:eastAsia="Times New Roman" w:cs="Arial"/>
+                <w:lang w:eastAsia="en-GB"/>
+              </w:rPr>
+            </w:pPr>
+            <w:r>
+              <w:rPr>
+                <w:rFonts w:ascii="Bookman Old Style" w:hAnsi="Bookman Old Style" w:eastAsia="Times New Roman" w:cs="Arial"/>
+                <w:lang w:eastAsia="en-GB"/>
+              </w:rPr>
+              <w:t>Petugas farmasi melarutkan sirup kering antibiotik dengan cara menambahkan air yang sudah ditakar dan dikocok sampai larut dan homogen;</w:t>
+            </w:r>
+          </w:p>
+          <w:p>
+            <w:pPr>
+              <w:pStyle w:val="6"/>
+              <w:numPr>
+                <w:ilvl w:val="0"/>
+                <w:numId w:val="3"/>
+              </w:numPr>
+              <w:spacing w:after="0" w:line="360" w:lineRule="auto"/>
+              <w:ind w:left="375" w:right="0"/>
+              <w:rPr>
+                <w:rFonts w:ascii="Bookman Old Style" w:hAnsi="Bookman Old Style" w:eastAsia="Times New Roman" w:cs="Arial"/>
+                <w:lang w:eastAsia="en-GB"/>
+              </w:rPr>
+            </w:pPr>
+            <w:r>
+              <w:rPr>
+                <w:rFonts w:ascii="Bookman Old Style" w:hAnsi="Bookman Old Style" w:eastAsia="Times New Roman" w:cs="Arial"/>
+                <w:lang w:eastAsia="en-GB"/>
+              </w:rPr>
+              <w:t>Petugas farmasi memberikan etiket putih dan menuliskan nama, aturan pakai serta informasi lain sesuai resep.</w:t>
             </w:r>
           </w:p>
         </w:tc>
@@ -2359,7 +1676,7 @@
           </w:tblCellMar>
         </w:tblPrEx>
         <w:trPr>
-          <w:trHeight w:val="2259" w:hRule="atLeast"/>
+          <w:trHeight w:val="524" w:hRule="atLeast"/>
         </w:trPr>
         <w:tc>
           <w:tcPr>
@@ -2382,10 +1699,10 @@
             </w:pPr>
             <w:r>
               <w:rPr>
-                <w:rFonts w:ascii="Bookman Old Style" w:hAnsi="Bookman Old Style" w:eastAsia="Times New Roman" w:cs="Arial"/>
-                <w:lang w:val="en-GB" w:eastAsia="en-GB"/>
-              </w:rPr>
-              <w:t>Langkah-langkah</w:t>
+                <w:rFonts w:hint="default" w:ascii="Bookman Old Style" w:hAnsi="Bookman Old Style" w:eastAsia="Times New Roman" w:cs="Arial"/>
+                <w:lang w:val="en-US" w:eastAsia="en-GB"/>
+              </w:rPr>
+              <w:t>Unit terkait</w:t>
             </w:r>
           </w:p>
         </w:tc>
@@ -2397,270 +1714,23 @@
           </w:tcPr>
           <w:p>
             <w:pPr>
-              <w:spacing w:after="0" w:line="360" w:lineRule="auto"/>
-              <w:ind w:left="68" w:right="0" w:firstLine="0"/>
-              <w:rPr>
-                <w:rFonts w:ascii="Bookman Old Style" w:hAnsi="Bookman Old Style" w:eastAsia="Times New Roman" w:cs="Arial"/>
-                <w:b/>
-                <w:lang w:eastAsia="en-GB"/>
-              </w:rPr>
-            </w:pPr>
-            <w:r>
-              <w:rPr>
-                <w:rFonts w:ascii="Bookman Old Style" w:hAnsi="Bookman Old Style" w:eastAsia="Times New Roman" w:cs="Arial"/>
-                <w:b/>
-                <w:lang w:eastAsia="en-GB"/>
-              </w:rPr>
-              <w:t>DISPENSING PUYER</w:t>
-            </w:r>
-          </w:p>
-          <w:p>
-            <w:pPr>
               <w:pStyle w:val="6"/>
               <w:numPr>
-                <w:ilvl w:val="0"/>
-                <w:numId w:val="2"/>
+                <w:numId w:val="0"/>
               </w:numPr>
               <w:spacing w:after="0" w:line="360" w:lineRule="auto"/>
-              <w:ind w:left="375" w:right="0"/>
-              <w:rPr>
-                <w:rFonts w:ascii="Bookman Old Style" w:hAnsi="Bookman Old Style" w:eastAsia="Times New Roman" w:cs="Arial"/>
-                <w:lang w:eastAsia="en-GB"/>
-              </w:rPr>
-            </w:pPr>
-            <w:r>
-              <w:rPr>
-                <w:rFonts w:ascii="Bookman Old Style" w:hAnsi="Bookman Old Style" w:eastAsia="Times New Roman" w:cs="Arial"/>
-                <w:lang w:eastAsia="en-GB"/>
-              </w:rPr>
-              <w:t>Petugas farmasi menyiapkan alat (lumping, stamper, sudip, kertas perkamen) sebelum digunakan lumping dalam keadaan bersih dan kering;</w:t>
-            </w:r>
-          </w:p>
-          <w:p>
-            <w:pPr>
-              <w:pStyle w:val="6"/>
-              <w:numPr>
-                <w:ilvl w:val="0"/>
-                <w:numId w:val="2"/>
-              </w:numPr>
-              <w:spacing w:after="0" w:line="360" w:lineRule="auto"/>
-              <w:ind w:left="375" w:right="0"/>
-              <w:rPr>
-                <w:rFonts w:ascii="Bookman Old Style" w:hAnsi="Bookman Old Style" w:eastAsia="Times New Roman" w:cs="Arial"/>
-                <w:lang w:eastAsia="en-GB"/>
-              </w:rPr>
-            </w:pPr>
-            <w:r>
-              <w:rPr>
-                <w:rFonts w:ascii="Bookman Old Style" w:hAnsi="Bookman Old Style" w:eastAsia="Times New Roman" w:cs="Arial"/>
-                <w:lang w:eastAsia="en-GB"/>
-              </w:rPr>
-              <w:t>Petugas farmasi menyiapkan obat yang dakan dipuyer sesuai permintaan resep;</w:t>
-            </w:r>
-          </w:p>
-          <w:p>
-            <w:pPr>
-              <w:pStyle w:val="6"/>
-              <w:numPr>
-                <w:ilvl w:val="0"/>
-                <w:numId w:val="2"/>
-              </w:numPr>
-              <w:spacing w:after="0" w:line="360" w:lineRule="auto"/>
-              <w:ind w:left="375" w:right="0"/>
-              <w:rPr>
-                <w:rFonts w:ascii="Bookman Old Style" w:hAnsi="Bookman Old Style" w:eastAsia="Times New Roman" w:cs="Arial"/>
-                <w:lang w:eastAsia="en-GB"/>
-              </w:rPr>
-            </w:pPr>
-            <w:r>
-              <w:rPr>
-                <w:rFonts w:ascii="Bookman Old Style" w:hAnsi="Bookman Old Style" w:eastAsia="Times New Roman" w:cs="Arial"/>
-                <w:lang w:eastAsia="en-GB"/>
-              </w:rPr>
-              <w:t>Petugas farmasi menggerus obat sampai homogen;</w:t>
-            </w:r>
-          </w:p>
-          <w:p>
-            <w:pPr>
-              <w:pStyle w:val="6"/>
-              <w:numPr>
-                <w:ilvl w:val="0"/>
-                <w:numId w:val="2"/>
-              </w:numPr>
-              <w:spacing w:after="0" w:line="360" w:lineRule="auto"/>
-              <w:ind w:left="375" w:right="0"/>
-              <w:rPr>
-                <w:rFonts w:ascii="Bookman Old Style" w:hAnsi="Bookman Old Style" w:eastAsia="Times New Roman" w:cs="Arial"/>
-                <w:lang w:eastAsia="en-GB"/>
-              </w:rPr>
-            </w:pPr>
-            <w:r>
-              <w:rPr>
-                <w:rFonts w:ascii="Bookman Old Style" w:hAnsi="Bookman Old Style" w:eastAsia="Times New Roman" w:cs="Arial"/>
-                <w:lang w:eastAsia="en-GB"/>
-              </w:rPr>
-              <w:t>Petugas farmasi membagi obat dalam kertas puyer sesuai dengan jumlah yang tertera dalam resep sampai terlihat sama rata;</w:t>
-            </w:r>
-          </w:p>
-          <w:p>
-            <w:pPr>
-              <w:pStyle w:val="6"/>
-              <w:numPr>
-                <w:ilvl w:val="0"/>
-                <w:numId w:val="2"/>
-              </w:numPr>
-              <w:spacing w:after="0" w:line="360" w:lineRule="auto"/>
-              <w:ind w:left="375" w:right="0"/>
-              <w:rPr>
-                <w:rFonts w:ascii="Bookman Old Style" w:hAnsi="Bookman Old Style" w:eastAsia="Times New Roman" w:cs="Arial"/>
-                <w:lang w:eastAsia="en-GB"/>
-              </w:rPr>
-            </w:pPr>
-            <w:r>
-              <w:rPr>
-                <w:rFonts w:ascii="Bookman Old Style" w:hAnsi="Bookman Old Style" w:eastAsia="Times New Roman" w:cs="Arial"/>
-                <w:lang w:eastAsia="en-GB"/>
-              </w:rPr>
-              <w:t>Petugas farmasi melipat kertas puyer dan dimasukkan dalam plastik obat;</w:t>
-            </w:r>
-          </w:p>
-          <w:p>
-            <w:pPr>
-              <w:pStyle w:val="6"/>
-              <w:numPr>
-                <w:ilvl w:val="0"/>
-                <w:numId w:val="2"/>
-              </w:numPr>
-              <w:spacing w:after="0" w:line="360" w:lineRule="auto"/>
-              <w:ind w:left="375" w:right="0"/>
-              <w:rPr>
-                <w:rFonts w:ascii="Bookman Old Style" w:hAnsi="Bookman Old Style" w:eastAsia="Times New Roman" w:cs="Arial"/>
-                <w:lang w:eastAsia="en-GB"/>
-              </w:rPr>
-            </w:pPr>
-            <w:r>
-              <w:rPr>
-                <w:rFonts w:ascii="Bookman Old Style" w:hAnsi="Bookman Old Style" w:eastAsia="Times New Roman" w:cs="Arial"/>
-                <w:lang w:eastAsia="en-GB"/>
-              </w:rPr>
-              <w:t>Petugas farmasi member etiket putih, menuliskan nama, aturan pakai serta informasi lain sesuai resep.</w:t>
-            </w:r>
-          </w:p>
-          <w:p>
-            <w:pPr>
-              <w:spacing w:after="0" w:line="360" w:lineRule="auto"/>
-              <w:ind w:right="0"/>
-              <w:rPr>
-                <w:rFonts w:ascii="Bookman Old Style" w:hAnsi="Bookman Old Style" w:eastAsia="Times New Roman" w:cs="Arial"/>
-                <w:lang w:eastAsia="en-GB"/>
-              </w:rPr>
-            </w:pPr>
-          </w:p>
-          <w:p>
-            <w:pPr>
-              <w:spacing w:after="0" w:line="360" w:lineRule="auto"/>
-              <w:ind w:right="0"/>
-              <w:rPr>
-                <w:rFonts w:ascii="Bookman Old Style" w:hAnsi="Bookman Old Style" w:eastAsia="Times New Roman" w:cs="Arial"/>
-                <w:b/>
-                <w:lang w:eastAsia="en-GB"/>
-              </w:rPr>
-            </w:pPr>
-            <w:r>
-              <w:rPr>
-                <w:rFonts w:ascii="Bookman Old Style" w:hAnsi="Bookman Old Style" w:eastAsia="Times New Roman" w:cs="Arial"/>
-                <w:b/>
-                <w:lang w:eastAsia="en-GB"/>
-              </w:rPr>
-              <w:t>DISPENSING SIRUP KERING</w:t>
-            </w:r>
-          </w:p>
-          <w:p>
-            <w:pPr>
-              <w:pStyle w:val="6"/>
-              <w:numPr>
-                <w:ilvl w:val="0"/>
-                <w:numId w:val="3"/>
-              </w:numPr>
-              <w:spacing w:after="0" w:line="360" w:lineRule="auto"/>
-              <w:ind w:left="375" w:right="0"/>
-              <w:rPr>
-                <w:rFonts w:ascii="Bookman Old Style" w:hAnsi="Bookman Old Style" w:eastAsia="Times New Roman" w:cs="Arial"/>
-                <w:lang w:eastAsia="en-GB"/>
-              </w:rPr>
-            </w:pPr>
-            <w:r>
-              <w:rPr>
-                <w:rFonts w:ascii="Bookman Old Style" w:hAnsi="Bookman Old Style" w:eastAsia="Times New Roman" w:cs="Arial"/>
-                <w:lang w:eastAsia="en-GB"/>
-              </w:rPr>
-              <w:t>Petugas farmasi menyiapkan sirup kering antibiotik sesuai resep dokter;</w:t>
-            </w:r>
-          </w:p>
-          <w:p>
-            <w:pPr>
-              <w:pStyle w:val="6"/>
-              <w:numPr>
-                <w:ilvl w:val="0"/>
-                <w:numId w:val="3"/>
-              </w:numPr>
-              <w:spacing w:after="0" w:line="360" w:lineRule="auto"/>
-              <w:ind w:left="375" w:right="0"/>
-              <w:rPr>
-                <w:rFonts w:ascii="Bookman Old Style" w:hAnsi="Bookman Old Style" w:eastAsia="Times New Roman" w:cs="Arial"/>
-                <w:lang w:eastAsia="en-GB"/>
-              </w:rPr>
-            </w:pPr>
-            <w:r>
-              <w:rPr>
-                <w:rFonts w:ascii="Bookman Old Style" w:hAnsi="Bookman Old Style" w:eastAsia="Times New Roman" w:cs="Arial"/>
-                <w:lang w:eastAsia="en-GB"/>
-              </w:rPr>
-              <w:t>Petugas farmasi menakar air di gelas ukur sesuai dengan takaran yang tertera pada brosur sirup antibiotik;</w:t>
-            </w:r>
-          </w:p>
-          <w:p>
-            <w:pPr>
-              <w:pStyle w:val="6"/>
-              <w:numPr>
-                <w:ilvl w:val="0"/>
-                <w:numId w:val="3"/>
-              </w:numPr>
-              <w:spacing w:after="0" w:line="360" w:lineRule="auto"/>
-              <w:ind w:left="375" w:right="0"/>
-              <w:rPr>
-                <w:rFonts w:ascii="Bookman Old Style" w:hAnsi="Bookman Old Style" w:eastAsia="Times New Roman" w:cs="Arial"/>
-                <w:lang w:eastAsia="en-GB"/>
-              </w:rPr>
-            </w:pPr>
-            <w:r>
-              <w:rPr>
-                <w:rFonts w:ascii="Bookman Old Style" w:hAnsi="Bookman Old Style" w:eastAsia="Times New Roman" w:cs="Arial"/>
-                <w:lang w:eastAsia="en-GB"/>
-              </w:rPr>
-              <w:t>Petugas farmasi melarutkan sirup kering antibiotik dengan cara menambahkan air yang sudah ditakar dan dikocok sampai larut dan homogen;</w:t>
-            </w:r>
-          </w:p>
-          <w:p>
-            <w:pPr>
-              <w:pStyle w:val="6"/>
-              <w:numPr>
-                <w:ilvl w:val="0"/>
-                <w:numId w:val="3"/>
-              </w:numPr>
-              <w:spacing w:after="0" w:line="360" w:lineRule="auto"/>
-              <w:ind w:left="375" w:right="0"/>
-              <w:rPr>
-                <w:rFonts w:ascii="Bookman Old Style" w:hAnsi="Bookman Old Style" w:eastAsia="Times New Roman" w:cs="Arial"/>
-                <w:lang w:eastAsia="en-GB"/>
-              </w:rPr>
-            </w:pPr>
-            <w:r>
-              <w:rPr>
-                <w:rFonts w:ascii="Bookman Old Style" w:hAnsi="Bookman Old Style" w:eastAsia="Times New Roman" w:cs="Arial"/>
-                <w:lang w:eastAsia="en-GB"/>
-              </w:rPr>
-              <w:t>Petugas farmasi memberikan etiket putih dan menuliskan nama, aturan pakai serta informasi lain sesuai resep.</w:t>
+              <w:ind w:left="15" w:leftChars="0" w:right="0" w:rightChars="0"/>
+              <w:rPr>
+                <w:rFonts w:ascii="Bookman Old Style" w:hAnsi="Bookman Old Style" w:eastAsia="Times New Roman" w:cs="Arial"/>
+                <w:lang w:eastAsia="en-GB"/>
+              </w:rPr>
+            </w:pPr>
+            <w:r>
+              <w:rPr>
+                <w:rFonts w:hint="default" w:ascii="Bookman Old Style" w:hAnsi="Bookman Old Style" w:eastAsia="Times New Roman" w:cs="Arial"/>
+                <w:lang w:val="en-US" w:eastAsia="en-GB"/>
+              </w:rPr>
+              <w:t>Ruang farmasi</w:t>
             </w:r>
           </w:p>
         </w:tc>
@@ -2759,7 +1829,7 @@
                 <w:sz w:val="22"/>
               </w:rPr>
               <w:pict>
-                <v:shape id="Oval 15" o:spid="_x0000_s1033" o:spt="3" type="#_x0000_t3" style="position:absolute;left:0pt;margin-left:0.5pt;margin-top:7.7pt;height:57.3pt;width:354.15pt;z-index:251663360;mso-width-relative:page;mso-height-relative:page;" fillcolor="#FFFFFF" filled="t" stroked="t" coordsize="21600,21600">
+                <v:shape id="Oval 15" o:spid="_x0000_s2054" o:spt="3" type="#_x0000_t3" style="position:absolute;left:0pt;margin-left:0.5pt;margin-top:7.7pt;height:57.3pt;width:354.15pt;z-index:251659264;mso-width-relative:page;mso-height-relative:page;" fillcolor="#FFFFFF" filled="t" stroked="t" coordsize="21600,21600">
                   <v:path/>
                   <v:fill on="t" color2="#FFFFFF" focussize="0,0"/>
                   <v:stroke color="#000000"/>
@@ -2837,7 +1907,7 @@
                 <w:sz w:val="22"/>
               </w:rPr>
               <w:pict>
-                <v:shape id="_x0000_s1038" o:spid="_x0000_s1038" o:spt="32" type="#_x0000_t32" style="position:absolute;left:0pt;margin-left:176.65pt;margin-top:6.15pt;height:19.05pt;width:0pt;z-index:251668480;mso-width-relative:page;mso-height-relative:page;" filled="f" stroked="t" coordsize="21600,21600">
+                <v:shape id="_x0000_s2055" o:spid="_x0000_s2055" o:spt="32" type="#_x0000_t32" style="position:absolute;left:0pt;margin-left:176.65pt;margin-top:6.15pt;height:19.05pt;width:0pt;z-index:251664384;mso-width-relative:page;mso-height-relative:page;" filled="f" stroked="t" coordsize="21600,21600">
                   <v:path arrowok="t"/>
                   <v:fill on="f" focussize="0,0"/>
                   <v:stroke color="#000000" endarrow="block"/>
@@ -2861,7 +1931,7 @@
                 <w:sz w:val="22"/>
               </w:rPr>
               <w:pict>
-                <v:rect id="Rectangle 8" o:spid="_x0000_s1034" o:spt="1" style="position:absolute;left:0pt;margin-left:11.4pt;margin-top:10.4pt;height:28.8pt;width:338.2pt;z-index:251664384;v-text-anchor:middle;mso-width-relative:page;mso-height-relative:page;" fillcolor="#FFFFFF" filled="t" stroked="t" coordsize="21600,21600">
+                <v:rect id="Rectangle 8" o:spid="_x0000_s2056" o:spt="1" style="position:absolute;left:0pt;margin-left:11.4pt;margin-top:10.4pt;height:28.8pt;width:338.2pt;z-index:251660288;v-text-anchor:middle;mso-width-relative:page;mso-height-relative:page;" fillcolor="#FFFFFF" filled="t" stroked="t" coordsize="21600,21600">
                   <v:path/>
                   <v:fill on="t" color2="#FFFFFF" focussize="0,0"/>
                   <v:stroke weight="0.25pt" color="#000000" joinstyle="round"/>
@@ -2920,7 +1990,7 @@
                 <w:sz w:val="22"/>
               </w:rPr>
               <w:pict>
-                <v:shape id="_x0000_s1039" o:spid="_x0000_s1039" o:spt="32" type="#_x0000_t32" style="position:absolute;left:0pt;margin-left:176.65pt;margin-top:8.8pt;height:19.05pt;width:0pt;z-index:251669504;mso-width-relative:page;mso-height-relative:page;" filled="f" stroked="t" coordsize="21600,21600">
+                <v:shape id="_x0000_s2057" o:spid="_x0000_s2057" o:spt="32" type="#_x0000_t32" style="position:absolute;left:0pt;margin-left:176.65pt;margin-top:8.8pt;height:19.05pt;width:0pt;z-index:251665408;mso-width-relative:page;mso-height-relative:page;" filled="f" stroked="t" coordsize="21600,21600">
                   <v:path arrowok="t"/>
                   <v:fill on="f" focussize="0,0"/>
                   <v:stroke color="#000000" endarrow="block"/>
@@ -2944,7 +2014,7 @@
                 <w:sz w:val="22"/>
               </w:rPr>
               <w:pict>
-                <v:rect id="_x0000_s1035" o:spid="_x0000_s1035" o:spt="1" style="position:absolute;left:0pt;margin-left:11.4pt;margin-top:13.1pt;height:28.8pt;width:338.2pt;z-index:251665408;v-text-anchor:middle;mso-width-relative:page;mso-height-relative:page;" fillcolor="#FFFFFF" filled="t" stroked="t" coordsize="21600,21600">
+                <v:rect id="_x0000_s2058" o:spid="_x0000_s2058" o:spt="1" style="position:absolute;left:0pt;margin-left:11.4pt;margin-top:13.1pt;height:28.8pt;width:338.2pt;z-index:251661312;v-text-anchor:middle;mso-width-relative:page;mso-height-relative:page;" fillcolor="#FFFFFF" filled="t" stroked="t" coordsize="21600,21600">
                   <v:path/>
                   <v:fill on="t" color2="#FFFFFF" focussize="0,0"/>
                   <v:stroke weight="0.25pt" color="#000000" joinstyle="round"/>
@@ -3003,7 +2073,7 @@
                 <w:sz w:val="22"/>
               </w:rPr>
               <w:pict>
-                <v:shape id="_x0000_s1040" o:spid="_x0000_s1040" o:spt="32" type="#_x0000_t32" style="position:absolute;left:0pt;margin-left:176.65pt;margin-top:9.2pt;height:19.05pt;width:0pt;z-index:251670528;mso-width-relative:page;mso-height-relative:page;" filled="f" stroked="t" coordsize="21600,21600">
+                <v:shape id="_x0000_s2059" o:spid="_x0000_s2059" o:spt="32" type="#_x0000_t32" style="position:absolute;left:0pt;margin-left:176.65pt;margin-top:9.2pt;height:19.05pt;width:0pt;z-index:251666432;mso-width-relative:page;mso-height-relative:page;" filled="f" stroked="t" coordsize="21600,21600">
                   <v:path arrowok="t"/>
                   <v:fill on="f" focussize="0,0"/>
                   <v:stroke color="#000000" endarrow="block"/>
@@ -3027,7 +2097,7 @@
                 <w:sz w:val="22"/>
               </w:rPr>
               <w:pict>
-                <v:rect id="_x0000_s1036" o:spid="_x0000_s1036" o:spt="1" style="position:absolute;left:0pt;margin-left:11.4pt;margin-top:13.45pt;height:28.8pt;width:338.2pt;z-index:251666432;v-text-anchor:middle;mso-width-relative:page;mso-height-relative:page;" fillcolor="#FFFFFF" filled="t" stroked="t" coordsize="21600,21600">
+                <v:rect id="_x0000_s2060" o:spid="_x0000_s2060" o:spt="1" style="position:absolute;left:0pt;margin-left:11.4pt;margin-top:13.45pt;height:28.8pt;width:338.2pt;z-index:251662336;v-text-anchor:middle;mso-width-relative:page;mso-height-relative:page;" fillcolor="#FFFFFF" filled="t" stroked="t" coordsize="21600,21600">
                   <v:path/>
                   <v:fill on="t" color2="#FFFFFF" focussize="0,0"/>
                   <v:stroke weight="0.25pt" color="#000000" joinstyle="round"/>
@@ -3086,7 +2156,7 @@
                 <w:sz w:val="22"/>
               </w:rPr>
               <w:pict>
-                <v:shape id="_x0000_s1041" o:spid="_x0000_s1041" o:spt="32" type="#_x0000_t32" style="position:absolute;left:0pt;margin-left:176.65pt;margin-top:12.85pt;height:19.05pt;width:0pt;z-index:251671552;mso-width-relative:page;mso-height-relative:page;" filled="f" stroked="t" coordsize="21600,21600">
+                <v:shape id="_x0000_s2061" o:spid="_x0000_s2061" o:spt="32" type="#_x0000_t32" style="position:absolute;left:0pt;margin-left:176.65pt;margin-top:12.85pt;height:19.05pt;width:0pt;z-index:251667456;mso-width-relative:page;mso-height-relative:page;" filled="f" stroked="t" coordsize="21600,21600">
                   <v:path arrowok="t"/>
                   <v:fill on="f" focussize="0,0"/>
                   <v:stroke color="#000000" endarrow="block"/>
@@ -3120,7 +2190,7 @@
                 <w:sz w:val="22"/>
               </w:rPr>
               <w:pict>
-                <v:shape id="_x0000_s1037" o:spid="_x0000_s1037" o:spt="3" type="#_x0000_t3" style="position:absolute;left:0pt;margin-left:5.95pt;margin-top:4.55pt;height:57.3pt;width:354.15pt;z-index:251667456;mso-width-relative:page;mso-height-relative:page;" fillcolor="#FFFFFF" filled="t" stroked="t" coordsize="21600,21600">
+                <v:shape id="_x0000_s2062" o:spid="_x0000_s2062" o:spt="3" type="#_x0000_t3" style="position:absolute;left:0pt;margin-left:5.95pt;margin-top:4.55pt;height:57.3pt;width:354.15pt;z-index:251663360;mso-width-relative:page;mso-height-relative:page;" fillcolor="#FFFFFF" filled="t" stroked="t" coordsize="21600,21600">
                   <v:path/>
                   <v:fill on="t" color2="#FFFFFF" focussize="0,0"/>
                   <v:stroke color="#000000"/>
@@ -3241,7 +2311,7 @@
                 <w:sz w:val="22"/>
               </w:rPr>
               <w:pict>
-                <v:shape id="_x0000_s2070" o:spid="_x0000_s2070" o:spt="3" type="#_x0000_t3" style="position:absolute;left:0pt;margin-left:5pt;margin-top:14.85pt;height:49.85pt;width:339.15pt;z-index:251673600;mso-width-relative:page;mso-height-relative:page;" fillcolor="#FFFFFF" filled="t" stroked="t" coordsize="21600,21600">
+                <v:shape id="_x0000_s2070" o:spid="_x0000_s2070" o:spt="3" type="#_x0000_t3" style="position:absolute;left:0pt;margin-left:5pt;margin-top:14.85pt;height:49.85pt;width:339.15pt;z-index:251668480;mso-width-relative:page;mso-height-relative:page;" fillcolor="#FFFFFF" filled="t" stroked="t" coordsize="21600,21600">
                   <v:path/>
                   <v:fill on="t" color2="#FFFFFF" focussize="0,0"/>
                   <v:stroke color="#000000"/>
@@ -3332,6 +2402,20 @@
                 <w:lang w:val="en-US" w:eastAsia="en-GB"/>
               </w:rPr>
             </w:pPr>
+            <w:r>
+              <w:rPr>
+                <w:sz w:val="22"/>
+              </w:rPr>
+              <w:pict>
+                <v:shape id="_x0000_s2063" o:spid="_x0000_s2063" o:spt="32" type="#_x0000_t32" style="position:absolute;left:0pt;margin-left:172.75pt;margin-top:5.15pt;height:19.05pt;width:0pt;z-index:251674624;mso-width-relative:page;mso-height-relative:page;" filled="f" stroked="t" coordsize="21600,21600">
+                  <v:path arrowok="t"/>
+                  <v:fill on="f" focussize="0,0"/>
+                  <v:stroke color="#000000" endarrow="block"/>
+                  <v:imagedata o:title=""/>
+                  <o:lock v:ext="edit" aspectratio="f"/>
+                </v:shape>
+              </w:pict>
+            </w:r>
           </w:p>
           <w:p>
             <w:pPr>
@@ -3349,7 +2433,7 @@
                 <w:sz w:val="22"/>
               </w:rPr>
               <w:pict>
-                <v:rect id="_x0000_s2071" o:spid="_x0000_s2071" o:spt="1" style="position:absolute;left:0pt;margin-left:10.55pt;margin-top:8.35pt;height:28.8pt;width:338.2pt;z-index:251674624;v-text-anchor:middle;mso-width-relative:page;mso-height-relative:page;" fillcolor="#FFFFFF" filled="t" stroked="t" coordsize="21600,21600">
+                <v:rect id="_x0000_s2071" o:spid="_x0000_s2071" o:spt="1" style="position:absolute;left:0pt;margin-left:10.55pt;margin-top:8.35pt;height:28.8pt;width:338.2pt;z-index:251669504;v-text-anchor:middle;mso-width-relative:page;mso-height-relative:page;" fillcolor="#FFFFFF" filled="t" stroked="t" coordsize="21600,21600">
                   <v:path/>
                   <v:fill on="t" color2="#FFFFFF" focussize="0,0"/>
                   <v:stroke weight="0.25pt" color="#000000" joinstyle="round"/>
@@ -3408,6 +2492,20 @@
                 <w:lang w:val="en-US" w:eastAsia="en-GB"/>
               </w:rPr>
             </w:pPr>
+            <w:r>
+              <w:rPr>
+                <w:sz w:val="22"/>
+              </w:rPr>
+              <w:pict>
+                <v:shape id="_x0000_s2064" o:spid="_x0000_s2064" o:spt="32" type="#_x0000_t32" style="position:absolute;left:0pt;margin-left:171.75pt;margin-top:9.4pt;height:19.05pt;width:0pt;z-index:251675648;mso-width-relative:page;mso-height-relative:page;" filled="f" stroked="t" coordsize="21600,21600">
+                  <v:path arrowok="t"/>
+                  <v:fill on="f" focussize="0,0"/>
+                  <v:stroke color="#000000" endarrow="block"/>
+                  <v:imagedata o:title=""/>
+                  <o:lock v:ext="edit" aspectratio="f"/>
+                </v:shape>
+              </w:pict>
+            </w:r>
           </w:p>
           <w:p>
             <w:pPr>
@@ -3437,7 +2535,7 @@
                 <w:sz w:val="22"/>
               </w:rPr>
               <w:pict>
-                <v:rect id="_x0000_s2072" o:spid="_x0000_s2072" o:spt="1" style="position:absolute;left:0pt;margin-left:11.8pt;margin-top:2.65pt;height:36.25pt;width:338.2pt;z-index:251675648;v-text-anchor:middle;mso-width-relative:page;mso-height-relative:page;" fillcolor="#FFFFFF" filled="t" stroked="t" coordsize="21600,21600">
+                <v:rect id="_x0000_s2072" o:spid="_x0000_s2072" o:spt="1" style="position:absolute;left:0pt;margin-left:11.8pt;margin-top:2.65pt;height:36.25pt;width:338.2pt;z-index:251670528;v-text-anchor:middle;mso-width-relative:page;mso-height-relative:page;" fillcolor="#FFFFFF" filled="t" stroked="t" coordsize="21600,21600">
                   <v:path/>
                   <v:fill on="t" color2="#FFFFFF" focussize="0,0"/>
                   <v:stroke weight="0.25pt" color="#000000" joinstyle="round"/>
@@ -3513,7 +2611,33 @@
                 <w:sz w:val="22"/>
               </w:rPr>
               <w:pict>
-                <v:shape id="_x0000_s2073" o:spid="_x0000_s2073" o:spt="3" type="#_x0000_t3" style="position:absolute;left:0pt;margin-left:1.85pt;margin-top:9.25pt;height:57.3pt;width:354.15pt;z-index:251676672;mso-width-relative:page;mso-height-relative:page;" fillcolor="#FFFFFF" filled="t" stroked="t" coordsize="21600,21600">
+                <v:shape id="_x0000_s2065" o:spid="_x0000_s2065" o:spt="32" type="#_x0000_t32" style="position:absolute;left:0pt;margin-left:164.4pt;margin-top:0.4pt;height:19.05pt;width:0pt;z-index:251676672;mso-width-relative:page;mso-height-relative:page;" filled="f" stroked="t" coordsize="21600,21600">
+                  <v:path arrowok="t"/>
+                  <v:fill on="f" focussize="0,0"/>
+                  <v:stroke color="#000000" endarrow="block"/>
+                  <v:imagedata o:title=""/>
+                  <o:lock v:ext="edit" aspectratio="f"/>
+                </v:shape>
+              </w:pict>
+            </w:r>
+          </w:p>
+          <w:p>
+            <w:pPr>
+              <w:spacing w:after="0" w:line="276" w:lineRule="auto"/>
+              <w:ind w:left="0" w:right="0" w:firstLine="0"/>
+              <w:rPr>
+                <w:rFonts w:hint="default" w:ascii="Bookman Old Style" w:hAnsi="Bookman Old Style" w:eastAsia="Times New Roman"/>
+                <w:b/>
+                <w:bCs/>
+                <w:lang w:val="en-US" w:eastAsia="en-GB"/>
+              </w:rPr>
+            </w:pPr>
+            <w:r>
+              <w:rPr>
+                <w:sz w:val="22"/>
+              </w:rPr>
+              <w:pict>
+                <v:shape id="_x0000_s2073" o:spid="_x0000_s2073" o:spt="3" type="#_x0000_t3" style="position:absolute;left:0pt;margin-left:1.85pt;margin-top:6.1pt;height:57.3pt;width:354.15pt;z-index:251671552;mso-width-relative:page;mso-height-relative:page;" fillcolor="#FFFFFF" filled="t" stroked="t" coordsize="21600,21600">
                   <v:path/>
                   <v:fill on="t" color2="#FFFFFF" focussize="0,0"/>
                   <v:stroke color="#000000"/>
@@ -3595,166 +2719,6 @@
               </w:rPr>
             </w:pPr>
           </w:p>
-          <w:p>
-            <w:pPr>
-              <w:spacing w:after="0" w:line="276" w:lineRule="auto"/>
-              <w:ind w:left="0" w:right="0" w:firstLine="0"/>
-              <w:rPr>
-                <w:rFonts w:hint="default" w:ascii="Bookman Old Style" w:hAnsi="Bookman Old Style" w:eastAsia="Times New Roman"/>
-                <w:b/>
-                <w:bCs/>
-                <w:lang w:val="en-US" w:eastAsia="en-GB"/>
-              </w:rPr>
-            </w:pPr>
-          </w:p>
-        </w:tc>
-      </w:tr>
-      <w:tr>
-        <w:tblPrEx>
-          <w:tblBorders>
-            <w:top w:val="single" w:color="auto" w:sz="4" w:space="0"/>
-            <w:left w:val="single" w:color="auto" w:sz="4" w:space="0"/>
-            <w:bottom w:val="single" w:color="auto" w:sz="4" w:space="0"/>
-            <w:right w:val="single" w:color="auto" w:sz="4" w:space="0"/>
-            <w:insideH w:val="single" w:color="auto" w:sz="4" w:space="0"/>
-            <w:insideV w:val="single" w:color="auto" w:sz="4" w:space="0"/>
-          </w:tblBorders>
-          <w:tblCellMar>
-            <w:top w:w="0" w:type="dxa"/>
-            <w:left w:w="108" w:type="dxa"/>
-            <w:bottom w:w="0" w:type="dxa"/>
-            <w:right w:w="108" w:type="dxa"/>
-          </w:tblCellMar>
-        </w:tblPrEx>
-        <w:trPr>
-          <w:trHeight w:val="660" w:hRule="atLeast"/>
-        </w:trPr>
-        <w:tc>
-          <w:tcPr>
-            <w:tcW w:w="2127" w:type="dxa"/>
-            <w:shd w:val="clear" w:color="auto" w:fill="auto"/>
-          </w:tcPr>
-          <w:p>
-            <w:pPr>
-              <w:numPr>
-                <w:ilvl w:val="0"/>
-                <w:numId w:val="4"/>
-              </w:numPr>
-              <w:spacing w:after="0" w:line="240" w:lineRule="auto"/>
-              <w:ind w:left="460" w:right="0"/>
-              <w:jc w:val="left"/>
-              <w:rPr>
-                <w:rFonts w:ascii="Bookman Old Style" w:hAnsi="Bookman Old Style" w:eastAsia="Times New Roman" w:cs="Arial"/>
-                <w:lang w:val="en-GB" w:eastAsia="en-GB"/>
-              </w:rPr>
-            </w:pPr>
-            <w:r>
-              <w:rPr>
-                <w:rFonts w:ascii="Bookman Old Style" w:hAnsi="Bookman Old Style" w:eastAsia="Times New Roman" w:cs="Arial"/>
-                <w:lang w:val="en-GB" w:eastAsia="en-GB"/>
-              </w:rPr>
-              <w:t>Hal-hal yang perlu diperhatikan</w:t>
-            </w:r>
-          </w:p>
-        </w:tc>
-        <w:tc>
-          <w:tcPr>
-            <w:tcW w:w="7512" w:type="dxa"/>
-            <w:gridSpan w:val="3"/>
-            <w:shd w:val="clear" w:color="auto" w:fill="auto"/>
-          </w:tcPr>
-          <w:p>
-            <w:pPr>
-              <w:spacing w:after="0" w:line="360" w:lineRule="auto"/>
-              <w:ind w:left="0" w:right="0" w:firstLine="0"/>
-              <w:jc w:val="left"/>
-              <w:rPr>
-                <w:rFonts w:hint="default" w:ascii="Bookman Old Style" w:hAnsi="Bookman Old Style" w:eastAsia="Times New Roman" w:cs="Arial"/>
-                <w:lang w:val="en-US" w:eastAsia="en-GB"/>
-              </w:rPr>
-            </w:pPr>
-            <w:r>
-              <w:rPr>
-                <w:rFonts w:hint="default" w:ascii="Bookman Old Style" w:hAnsi="Bookman Old Style" w:eastAsia="Times New Roman" w:cs="Arial"/>
-                <w:lang w:val="en-US" w:eastAsia="en-GB"/>
-              </w:rPr>
-              <w:t>-</w:t>
-            </w:r>
-          </w:p>
-        </w:tc>
-      </w:tr>
-      <w:tr>
-        <w:tblPrEx>
-          <w:tblBorders>
-            <w:top w:val="single" w:color="auto" w:sz="4" w:space="0"/>
-            <w:left w:val="single" w:color="auto" w:sz="4" w:space="0"/>
-            <w:bottom w:val="single" w:color="auto" w:sz="4" w:space="0"/>
-            <w:right w:val="single" w:color="auto" w:sz="4" w:space="0"/>
-            <w:insideH w:val="single" w:color="auto" w:sz="4" w:space="0"/>
-            <w:insideV w:val="single" w:color="auto" w:sz="4" w:space="0"/>
-          </w:tblBorders>
-          <w:tblCellMar>
-            <w:top w:w="0" w:type="dxa"/>
-            <w:left w:w="108" w:type="dxa"/>
-            <w:bottom w:w="0" w:type="dxa"/>
-            <w:right w:w="108" w:type="dxa"/>
-          </w:tblCellMar>
-        </w:tblPrEx>
-        <w:trPr>
-          <w:trHeight w:val="646" w:hRule="atLeast"/>
-        </w:trPr>
-        <w:tc>
-          <w:tcPr>
-            <w:tcW w:w="2127" w:type="dxa"/>
-            <w:shd w:val="clear" w:color="auto" w:fill="auto"/>
-          </w:tcPr>
-          <w:p>
-            <w:pPr>
-              <w:numPr>
-                <w:ilvl w:val="0"/>
-                <w:numId w:val="4"/>
-              </w:numPr>
-              <w:spacing w:after="0" w:line="360" w:lineRule="auto"/>
-              <w:ind w:left="426" w:right="0"/>
-              <w:jc w:val="left"/>
-              <w:rPr>
-                <w:rFonts w:ascii="Bookman Old Style" w:hAnsi="Bookman Old Style" w:eastAsia="Times New Roman" w:cs="Arial"/>
-                <w:lang w:val="en-GB" w:eastAsia="en-GB"/>
-              </w:rPr>
-            </w:pPr>
-            <w:r>
-              <w:rPr>
-                <w:rFonts w:ascii="Bookman Old Style" w:hAnsi="Bookman Old Style" w:eastAsia="Times New Roman" w:cs="Arial"/>
-                <w:lang w:val="en-GB" w:eastAsia="en-GB"/>
-              </w:rPr>
-              <w:t>Unit terkait</w:t>
-            </w:r>
-          </w:p>
-        </w:tc>
-        <w:tc>
-          <w:tcPr>
-            <w:tcW w:w="7512" w:type="dxa"/>
-            <w:gridSpan w:val="3"/>
-            <w:shd w:val="clear" w:color="auto" w:fill="auto"/>
-          </w:tcPr>
-          <w:p>
-            <w:pPr>
-              <w:spacing w:after="0" w:line="360" w:lineRule="auto"/>
-              <w:ind w:left="64" w:right="0" w:firstLine="0"/>
-              <w:jc w:val="left"/>
-              <w:rPr>
-                <w:rFonts w:hint="default" w:ascii="Bookman Old Style" w:hAnsi="Bookman Old Style" w:eastAsia="Times New Roman" w:cs="Arial"/>
-                <w:lang w:val="en-US" w:eastAsia="en-GB"/>
-              </w:rPr>
-            </w:pPr>
-            <w:r>
-              <w:rPr>
-                <w:rFonts w:hint="default" w:ascii="Bookman Old Style" w:hAnsi="Bookman Old Style" w:eastAsia="Times New Roman" w:cs="Arial"/>
-                <w:lang w:val="en-US" w:eastAsia="en-GB"/>
-              </w:rPr>
-              <w:t>Ruang farmasi</w:t>
-            </w:r>
-          </w:p>
         </w:tc>
       </w:tr>
       <w:tr>
@@ -3814,6 +2778,7 @@
           <w:p>
             <w:pPr>
               <w:numPr>
+                <w:ilvl w:val="0"/>
                 <w:numId w:val="0"/>
               </w:numPr>
               <w:spacing w:after="0" w:line="360" w:lineRule="auto"/>
@@ -3831,8 +2796,6 @@
               </w:rPr>
               <w:t>-</w:t>
             </w:r>
-            <w:bookmarkStart w:id="0" w:name="_GoBack"/>
-            <w:bookmarkEnd w:id="0"/>
           </w:p>
         </w:tc>
       </w:tr>
@@ -4172,7 +3135,10 @@
       </w:tr>
     </w:tbl>
     <w:p/>
-    <w:p/>
+    <w:p>
+      <w:bookmarkStart w:id="0" w:name="_GoBack"/>
+      <w:bookmarkEnd w:id="0"/>
+    </w:p>
     <w:p/>
     <w:p/>
     <w:p/>
@@ -4786,7 +3752,7 @@
     <w:lsdException w:unhideWhenUsed="0" w:uiPriority="63" w:semiHidden="0" w:name="Medium Shading 1 Accent 1"/>
     <w:lsdException w:unhideWhenUsed="0" w:uiPriority="64" w:semiHidden="0" w:name="Medium Shading 2 Accent 1"/>
     <w:lsdException w:unhideWhenUsed="0" w:uiPriority="65" w:semiHidden="0" w:name="Medium List 1 Accent 1"/>
-    <w:lsdException w:uiPriority="99" w:semiHidden="0" w:name="List Paragraph"/>
+    <w:lsdException w:qFormat="1" w:uiPriority="99" w:semiHidden="0" w:name="List Paragraph"/>
     <w:lsdException w:unhideWhenUsed="0" w:uiPriority="66" w:semiHidden="0" w:name="Medium List 2 Accent 1"/>
     <w:lsdException w:unhideWhenUsed="0" w:uiPriority="67" w:semiHidden="0" w:name="Medium Grid 1 Accent 1"/>
     <w:lsdException w:unhideWhenUsed="0" w:uiPriority="68" w:semiHidden="0" w:name="Medium Grid 2 Accent 1"/>
@@ -4935,6 +3901,7 @@
     <w:name w:val="List Paragraph"/>
     <w:basedOn w:val="1"/>
     <w:unhideWhenUsed/>
+    <w:qFormat/>
     <w:uiPriority w:val="99"/>
     <w:pPr>
       <w:ind w:left="720"/>
@@ -5218,22 +4185,21 @@
     <customSectPr/>
   </customSectProps>
   <customShpExts>
-    <customShpInfo spid="_x0000_s1026"/>
-    <customShpInfo spid="_x0000_s1029"/>
-    <customShpInfo spid="_x0000_s1028"/>
-    <customShpInfo spid="_x0000_s1027"/>
-    <customShpInfo spid="_x0000_s1033"/>
-    <customShpInfo spid="_x0000_s1038"/>
-    <customShpInfo spid="_x0000_s1034"/>
-    <customShpInfo spid="_x0000_s1039"/>
-    <customShpInfo spid="_x0000_s1035"/>
-    <customShpInfo spid="_x0000_s1040"/>
-    <customShpInfo spid="_x0000_s1036"/>
-    <customShpInfo spid="_x0000_s1041"/>
-    <customShpInfo spid="_x0000_s1037"/>
+    <customShpInfo spid="_x0000_s2054"/>
+    <customShpInfo spid="_x0000_s2055"/>
+    <customShpInfo spid="_x0000_s2056"/>
+    <customShpInfo spid="_x0000_s2057"/>
+    <customShpInfo spid="_x0000_s2058"/>
+    <customShpInfo spid="_x0000_s2059"/>
+    <customShpInfo spid="_x0000_s2060"/>
+    <customShpInfo spid="_x0000_s2061"/>
+    <customShpInfo spid="_x0000_s2062"/>
     <customShpInfo spid="_x0000_s2070"/>
+    <customShpInfo spid="_x0000_s2063"/>
     <customShpInfo spid="_x0000_s2071"/>
+    <customShpInfo spid="_x0000_s2064"/>
     <customShpInfo spid="_x0000_s2072"/>
+    <customShpInfo spid="_x0000_s2065"/>
     <customShpInfo spid="_x0000_s2073"/>
   </customShpExts>
 </s:customData>

</xml_diff>

<commit_message>
tambah cover: EP03 SOP Dispensing Obat dan SOP Farmasi Klinis
</commit_message>
<xml_diff>
--- a/ukp/3.10_Kefarmasian/EP 03/SOP Dispensing Obat.docx
+++ b/ukp/3.10_Kefarmasian/EP 03/SOP Dispensing Obat.docx
@@ -2,6 +2,680 @@
 <file path=word/document.xml><?xml version="1.0" encoding="utf-8"?>
 <w:document xmlns:wpc="http://schemas.microsoft.com/office/word/2010/wordprocessingCanvas" xmlns:mc="http://schemas.openxmlformats.org/markup-compatibility/2006" xmlns:o="urn:schemas-microsoft-com:office:office" xmlns:r="http://schemas.openxmlformats.org/officeDocument/2006/relationships" xmlns:m="http://schemas.openxmlformats.org/officeDocument/2006/math" xmlns:v="urn:schemas-microsoft-com:vml" xmlns:wp14="http://schemas.microsoft.com/office/word/2010/wordprocessingDrawing" xmlns:wp="http://schemas.openxmlformats.org/drawingml/2006/wordprocessingDrawing" xmlns:w="http://schemas.openxmlformats.org/wordprocessingml/2006/main" xmlns:w14="http://schemas.microsoft.com/office/word/2010/wordml" xmlns:w10="urn:schemas-microsoft-com:office:word" xmlns:w15="http://schemas.microsoft.com/office/word/2012/wordml" xmlns:wpg="http://schemas.microsoft.com/office/word/2010/wordprocessingGroup" xmlns:wpi="http://schemas.microsoft.com/office/word/2010/wordprocessingInk" xmlns:wne="http://schemas.microsoft.com/office/word/2006/wordml" xmlns:wps="http://schemas.microsoft.com/office/word/2010/wordprocessingShape" xmlns:wpsCustomData="http://www.wps.cn/officeDocument/2013/wpsCustomData" mc:Ignorable="w14 w15 wp14">
   <w:body>
+    <w:tbl>
+      <w:tblPr>
+        <w:tblStyle w:val="3"/>
+        <w:tblW w:w="0" w:type="auto"/>
+        <w:tblInd w:w="0" w:type="dxa"/>
+        <w:tblLayout w:type="autofit"/>
+        <w:tblCellMar>
+          <w:top w:w="0" w:type="dxa"/>
+          <w:left w:w="108" w:type="dxa"/>
+          <w:bottom w:w="0" w:type="dxa"/>
+          <w:right w:w="108" w:type="dxa"/>
+        </w:tblCellMar>
+      </w:tblPr>
+      <w:tblGrid>
+        <w:gridCol w:w="2376"/>
+        <w:gridCol w:w="4820"/>
+        <w:gridCol w:w="2047"/>
+      </w:tblGrid>
+      <w:tr>
+        <w:tc>
+          <w:tcPr>
+            <w:tcW w:w="2376" w:type="dxa"/>
+            <w:noWrap w:val="0"/>
+            <w:vAlign w:val="top"/>
+          </w:tcPr>
+          <w:p>
+            <w:pPr>
+              <w:spacing w:after="0" w:line="240" w:lineRule="auto"/>
+              <w:ind w:left="0" w:right="0" w:firstLine="0"/>
+              <w:jc w:val="left"/>
+              <w:rPr>
+                <w:rFonts w:ascii="Bookman Old Style" w:hAnsi="Bookman Old Style" w:cs="Arial"/>
+              </w:rPr>
+            </w:pPr>
+            <w:r>
+              <w:rPr>
+                <w:rFonts w:ascii="Bookman Old Style" w:hAnsi="Bookman Old Style" w:eastAsia="Times New Roman" w:cs="Arial"/>
+                <w:lang w:val="en-GB" w:eastAsia="en-GB"/>
+              </w:rPr>
+              <w:br w:type="page"/>
+            </w:r>
+            <w:r>
+              <w:rPr>
+                <w:rFonts w:ascii="Arial" w:hAnsi="Arial" w:cs="Arial"/>
+              </w:rPr>
+              <w:drawing>
+                <wp:anchor distT="0" distB="0" distL="114300" distR="114300" simplePos="0" relativeHeight="251677696" behindDoc="0" locked="0" layoutInCell="1" allowOverlap="1">
+                  <wp:simplePos x="0" y="0"/>
+                  <wp:positionH relativeFrom="column">
+                    <wp:posOffset>123825</wp:posOffset>
+                  </wp:positionH>
+                  <wp:positionV relativeFrom="paragraph">
+                    <wp:posOffset>294005</wp:posOffset>
+                  </wp:positionV>
+                  <wp:extent cx="1278890" cy="1259840"/>
+                  <wp:effectExtent l="0" t="0" r="16510" b="16510"/>
+                  <wp:wrapNone/>
+                  <wp:docPr id="5" name="Picture 4" descr="Description: http://bintankab.go.id/master/wp-content/uploads/2013/05/bintan.png"/>
+                  <wp:cNvGraphicFramePr>
+                    <a:graphicFrameLocks xmlns:a="http://schemas.openxmlformats.org/drawingml/2006/main" noChangeAspect="1"/>
+                  </wp:cNvGraphicFramePr>
+                  <a:graphic xmlns:a="http://schemas.openxmlformats.org/drawingml/2006/main">
+                    <a:graphicData uri="http://schemas.openxmlformats.org/drawingml/2006/picture">
+                      <pic:pic xmlns:pic="http://schemas.openxmlformats.org/drawingml/2006/picture">
+                        <pic:nvPicPr>
+                          <pic:cNvPr id="5" name="Picture 4" descr="Description: http://bintankab.go.id/master/wp-content/uploads/2013/05/bintan.png"/>
+                          <pic:cNvPicPr>
+                            <a:picLocks noChangeAspect="1"/>
+                          </pic:cNvPicPr>
+                        </pic:nvPicPr>
+                        <pic:blipFill>
+                          <a:blip r:embed="rId6" r:link="rId7"/>
+                          <a:stretch>
+                            <a:fillRect/>
+                          </a:stretch>
+                        </pic:blipFill>
+                        <pic:spPr>
+                          <a:xfrm>
+                            <a:off x="0" y="0"/>
+                            <a:ext cx="1278890" cy="1259840"/>
+                          </a:xfrm>
+                          <a:prstGeom prst="rect">
+                            <a:avLst/>
+                          </a:prstGeom>
+                          <a:noFill/>
+                          <a:ln>
+                            <a:noFill/>
+                          </a:ln>
+                        </pic:spPr>
+                      </pic:pic>
+                    </a:graphicData>
+                  </a:graphic>
+                </wp:anchor>
+              </w:drawing>
+            </w:r>
+          </w:p>
+        </w:tc>
+        <w:tc>
+          <w:tcPr>
+            <w:tcW w:w="4820" w:type="dxa"/>
+            <w:noWrap w:val="0"/>
+            <w:vAlign w:val="top"/>
+          </w:tcPr>
+          <w:p>
+            <w:pPr>
+              <w:jc w:val="center"/>
+              <w:rPr>
+                <w:rFonts w:ascii="Bookman Old Style" w:hAnsi="Bookman Old Style" w:cs="Arial"/>
+              </w:rPr>
+            </w:pPr>
+          </w:p>
+        </w:tc>
+        <w:tc>
+          <w:tcPr>
+            <w:tcW w:w="2047" w:type="dxa"/>
+            <w:noWrap w:val="0"/>
+            <w:vAlign w:val="top"/>
+          </w:tcPr>
+          <w:p>
+            <w:pPr>
+              <w:jc w:val="center"/>
+              <w:rPr>
+                <w:rFonts w:ascii="Bookman Old Style" w:hAnsi="Bookman Old Style" w:cs="Arial"/>
+              </w:rPr>
+            </w:pPr>
+            <w:r>
+              <w:rPr>
+                <w:rFonts w:ascii="Arial" w:hAnsi="Arial" w:cs="Arial"/>
+              </w:rPr>
+              <w:drawing>
+                <wp:anchor distT="0" distB="0" distL="114300" distR="114300" simplePos="0" relativeHeight="251678720" behindDoc="0" locked="0" layoutInCell="1" allowOverlap="1">
+                  <wp:simplePos x="0" y="0"/>
+                  <wp:positionH relativeFrom="column">
+                    <wp:posOffset>42545</wp:posOffset>
+                  </wp:positionH>
+                  <wp:positionV relativeFrom="paragraph">
+                    <wp:posOffset>105410</wp:posOffset>
+                  </wp:positionV>
+                  <wp:extent cx="1095375" cy="1133475"/>
+                  <wp:effectExtent l="0" t="0" r="9525" b="9525"/>
+                  <wp:wrapSquare wrapText="bothSides"/>
+                  <wp:docPr id="6" name="Picture 1"/>
+                  <wp:cNvGraphicFramePr>
+                    <a:graphicFrameLocks xmlns:a="http://schemas.openxmlformats.org/drawingml/2006/main" noChangeAspect="1"/>
+                  </wp:cNvGraphicFramePr>
+                  <a:graphic xmlns:a="http://schemas.openxmlformats.org/drawingml/2006/main">
+                    <a:graphicData uri="http://schemas.openxmlformats.org/drawingml/2006/picture">
+                      <pic:pic xmlns:pic="http://schemas.openxmlformats.org/drawingml/2006/picture">
+                        <pic:nvPicPr>
+                          <pic:cNvPr id="6" name="Picture 1"/>
+                          <pic:cNvPicPr>
+                            <a:picLocks noChangeAspect="1"/>
+                          </pic:cNvPicPr>
+                        </pic:nvPicPr>
+                        <pic:blipFill>
+                          <a:blip r:embed="rId8"/>
+                          <a:stretch>
+                            <a:fillRect/>
+                          </a:stretch>
+                        </pic:blipFill>
+                        <pic:spPr>
+                          <a:xfrm>
+                            <a:off x="0" y="0"/>
+                            <a:ext cx="1095375" cy="1133475"/>
+                          </a:xfrm>
+                          <a:prstGeom prst="rect">
+                            <a:avLst/>
+                          </a:prstGeom>
+                          <a:noFill/>
+                          <a:ln>
+                            <a:noFill/>
+                          </a:ln>
+                        </pic:spPr>
+                      </pic:pic>
+                    </a:graphicData>
+                  </a:graphic>
+                </wp:anchor>
+              </w:drawing>
+            </w:r>
+          </w:p>
+        </w:tc>
+      </w:tr>
+    </w:tbl>
+    <w:p>
+      <w:pPr>
+        <w:jc w:val="center"/>
+        <w:rPr>
+          <w:rFonts w:ascii="Bookman Old Style" w:hAnsi="Bookman Old Style" w:cs="Arial"/>
+        </w:rPr>
+      </w:pPr>
+    </w:p>
+    <w:p>
+      <w:pPr>
+        <w:jc w:val="center"/>
+        <w:rPr>
+          <w:rFonts w:ascii="Bookman Old Style" w:hAnsi="Bookman Old Style" w:cs="Arial"/>
+        </w:rPr>
+      </w:pPr>
+    </w:p>
+    <w:p>
+      <w:pPr>
+        <w:jc w:val="center"/>
+        <w:rPr>
+          <w:rFonts w:ascii="Bookman Old Style" w:hAnsi="Bookman Old Style" w:cs="Arial"/>
+          <w:b/>
+          <w:bCs/>
+          <w:sz w:val="40"/>
+        </w:rPr>
+      </w:pPr>
+    </w:p>
+    <w:p>
+      <w:pPr>
+        <w:jc w:val="center"/>
+        <w:rPr>
+          <w:rFonts w:ascii="Bookman Old Style" w:hAnsi="Bookman Old Style" w:cs="Arial"/>
+          <w:b/>
+          <w:bCs/>
+          <w:sz w:val="40"/>
+        </w:rPr>
+      </w:pPr>
+      <w:r>
+        <w:rPr>
+          <w:rFonts w:ascii="Bookman Old Style" w:hAnsi="Bookman Old Style" w:cs="Arial"/>
+          <w:b/>
+          <w:bCs/>
+          <w:sz w:val="40"/>
+        </w:rPr>
+        <w:t>Standard Operasional Procedure (SOP)</w:t>
+      </w:r>
+    </w:p>
+    <w:p>
+      <w:pPr>
+        <w:jc w:val="center"/>
+        <w:rPr>
+          <w:rFonts w:ascii="Bookman Old Style" w:hAnsi="Bookman Old Style" w:cs="Arial"/>
+          <w:b/>
+          <w:sz w:val="40"/>
+          <w:szCs w:val="40"/>
+        </w:rPr>
+      </w:pPr>
+      <w:r>
+        <w:rPr>
+          <w:rFonts w:hint="default" w:ascii="Bookman Old Style" w:hAnsi="Bookman Old Style" w:cs="Arial"/>
+          <w:b/>
+          <w:sz w:val="40"/>
+          <w:szCs w:val="40"/>
+        </w:rPr>
+        <w:t>Dispensing Obat</w:t>
+      </w:r>
+    </w:p>
+    <w:tbl>
+      <w:tblPr>
+        <w:tblStyle w:val="3"/>
+        <w:tblW w:w="0" w:type="auto"/>
+        <w:tblInd w:w="2093" w:type="dxa"/>
+        <w:tblBorders>
+          <w:top w:val="single" w:color="000000" w:sz="4" w:space="0"/>
+          <w:left w:val="single" w:color="000000" w:sz="4" w:space="0"/>
+          <w:bottom w:val="single" w:color="000000" w:sz="4" w:space="0"/>
+          <w:right w:val="single" w:color="000000" w:sz="4" w:space="0"/>
+          <w:insideH w:val="single" w:color="000000" w:sz="4" w:space="0"/>
+          <w:insideV w:val="single" w:color="000000" w:sz="4" w:space="0"/>
+        </w:tblBorders>
+        <w:tblLayout w:type="autofit"/>
+        <w:tblCellMar>
+          <w:top w:w="0" w:type="dxa"/>
+          <w:left w:w="108" w:type="dxa"/>
+          <w:bottom w:w="0" w:type="dxa"/>
+          <w:right w:w="108" w:type="dxa"/>
+        </w:tblCellMar>
+      </w:tblPr>
+      <w:tblGrid>
+        <w:gridCol w:w="2511"/>
+        <w:gridCol w:w="2693"/>
+      </w:tblGrid>
+      <w:tr>
+        <w:tblPrEx>
+          <w:tblBorders>
+            <w:top w:val="single" w:color="000000" w:sz="4" w:space="0"/>
+            <w:left w:val="single" w:color="000000" w:sz="4" w:space="0"/>
+            <w:bottom w:val="single" w:color="000000" w:sz="4" w:space="0"/>
+            <w:right w:val="single" w:color="000000" w:sz="4" w:space="0"/>
+            <w:insideH w:val="single" w:color="000000" w:sz="4" w:space="0"/>
+            <w:insideV w:val="single" w:color="000000" w:sz="4" w:space="0"/>
+          </w:tblBorders>
+        </w:tblPrEx>
+        <w:tc>
+          <w:tcPr>
+            <w:tcW w:w="1796" w:type="dxa"/>
+            <w:noWrap w:val="0"/>
+            <w:vAlign w:val="top"/>
+          </w:tcPr>
+          <w:p>
+            <w:pPr>
+              <w:spacing w:after="0" w:line="240" w:lineRule="auto"/>
+              <w:rPr>
+                <w:rFonts w:ascii="Bookman Old Style" w:hAnsi="Bookman Old Style" w:cs="Arial"/>
+                <w:b/>
+                <w:sz w:val="20"/>
+                <w:szCs w:val="20"/>
+              </w:rPr>
+            </w:pPr>
+            <w:r>
+              <w:rPr>
+                <w:rFonts w:ascii="Bookman Old Style" w:hAnsi="Bookman Old Style" w:cs="Arial"/>
+                <w:b/>
+                <w:sz w:val="20"/>
+                <w:szCs w:val="20"/>
+              </w:rPr>
+              <w:t>Nomor        :</w:t>
+            </w:r>
+          </w:p>
+        </w:tc>
+        <w:tc>
+          <w:tcPr>
+            <w:tcW w:w="2693" w:type="dxa"/>
+            <w:noWrap w:val="0"/>
+            <w:vAlign w:val="top"/>
+          </w:tcPr>
+          <w:p>
+            <w:pPr>
+              <w:spacing w:line="240" w:lineRule="auto"/>
+              <w:rPr>
+                <w:rFonts w:hint="default" w:ascii="Bookman Old Style" w:hAnsi="Bookman Old Style" w:cs="Arial"/>
+                <w:lang w:val="en-US"/>
+              </w:rPr>
+            </w:pPr>
+            <w:r>
+              <w:rPr>
+                <w:rFonts w:hint="default" w:ascii="Bookman Old Style" w:hAnsi="Bookman Old Style" w:cs="Arial"/>
+                <w:lang w:val="en-US"/>
+              </w:rPr>
+              <w:t>366/SOP/3/2024</w:t>
+            </w:r>
+          </w:p>
+        </w:tc>
+      </w:tr>
+      <w:tr>
+        <w:tblPrEx>
+          <w:tblBorders>
+            <w:top w:val="single" w:color="000000" w:sz="4" w:space="0"/>
+            <w:left w:val="single" w:color="000000" w:sz="4" w:space="0"/>
+            <w:bottom w:val="single" w:color="000000" w:sz="4" w:space="0"/>
+            <w:right w:val="single" w:color="000000" w:sz="4" w:space="0"/>
+            <w:insideH w:val="single" w:color="000000" w:sz="4" w:space="0"/>
+            <w:insideV w:val="single" w:color="000000" w:sz="4" w:space="0"/>
+          </w:tblBorders>
+        </w:tblPrEx>
+        <w:tc>
+          <w:tcPr>
+            <w:tcW w:w="1796" w:type="dxa"/>
+            <w:noWrap w:val="0"/>
+            <w:vAlign w:val="top"/>
+          </w:tcPr>
+          <w:p>
+            <w:pPr>
+              <w:spacing w:after="0" w:line="240" w:lineRule="auto"/>
+              <w:rPr>
+                <w:rFonts w:ascii="Bookman Old Style" w:hAnsi="Bookman Old Style" w:cs="Arial"/>
+                <w:b/>
+                <w:sz w:val="20"/>
+                <w:szCs w:val="20"/>
+              </w:rPr>
+            </w:pPr>
+            <w:r>
+              <w:rPr>
+                <w:rFonts w:ascii="Bookman Old Style" w:hAnsi="Bookman Old Style" w:cs="Arial"/>
+                <w:b/>
+                <w:sz w:val="20"/>
+                <w:szCs w:val="20"/>
+              </w:rPr>
+              <w:t>Revisi Ke    :</w:t>
+            </w:r>
+          </w:p>
+        </w:tc>
+        <w:tc>
+          <w:tcPr>
+            <w:tcW w:w="2693" w:type="dxa"/>
+            <w:noWrap w:val="0"/>
+            <w:vAlign w:val="top"/>
+          </w:tcPr>
+          <w:p>
+            <w:pPr>
+              <w:spacing w:line="240" w:lineRule="auto"/>
+              <w:rPr>
+                <w:rFonts w:hint="default" w:ascii="Bookman Old Style" w:hAnsi="Bookman Old Style" w:cs="Arial"/>
+                <w:lang w:val="en-US"/>
+              </w:rPr>
+            </w:pPr>
+            <w:r>
+              <w:rPr>
+                <w:rFonts w:hint="default" w:ascii="Bookman Old Style" w:hAnsi="Bookman Old Style" w:cs="Arial"/>
+                <w:lang w:val="en-US"/>
+              </w:rPr>
+              <w:t>00</w:t>
+            </w:r>
+          </w:p>
+        </w:tc>
+      </w:tr>
+      <w:tr>
+        <w:tblPrEx>
+          <w:tblBorders>
+            <w:top w:val="single" w:color="000000" w:sz="4" w:space="0"/>
+            <w:left w:val="single" w:color="000000" w:sz="4" w:space="0"/>
+            <w:bottom w:val="single" w:color="000000" w:sz="4" w:space="0"/>
+            <w:right w:val="single" w:color="000000" w:sz="4" w:space="0"/>
+            <w:insideH w:val="single" w:color="000000" w:sz="4" w:space="0"/>
+            <w:insideV w:val="single" w:color="000000" w:sz="4" w:space="0"/>
+          </w:tblBorders>
+        </w:tblPrEx>
+        <w:tc>
+          <w:tcPr>
+            <w:tcW w:w="1796" w:type="dxa"/>
+            <w:noWrap w:val="0"/>
+            <w:vAlign w:val="top"/>
+          </w:tcPr>
+          <w:p>
+            <w:pPr>
+              <w:spacing w:after="0" w:line="240" w:lineRule="auto"/>
+              <w:rPr>
+                <w:rFonts w:ascii="Bookman Old Style" w:hAnsi="Bookman Old Style" w:cs="Arial"/>
+                <w:b/>
+                <w:sz w:val="20"/>
+                <w:szCs w:val="20"/>
+              </w:rPr>
+            </w:pPr>
+            <w:r>
+              <w:rPr>
+                <w:rFonts w:ascii="Bookman Old Style" w:hAnsi="Bookman Old Style" w:cs="Arial"/>
+                <w:b/>
+                <w:sz w:val="20"/>
+                <w:szCs w:val="20"/>
+              </w:rPr>
+              <w:t>Berlaku Tgl:</w:t>
+            </w:r>
+          </w:p>
+        </w:tc>
+        <w:tc>
+          <w:tcPr>
+            <w:tcW w:w="2693" w:type="dxa"/>
+            <w:noWrap w:val="0"/>
+            <w:vAlign w:val="top"/>
+          </w:tcPr>
+          <w:p>
+            <w:pPr>
+              <w:spacing w:line="240" w:lineRule="auto"/>
+              <w:rPr>
+                <w:rFonts w:hint="default" w:ascii="Bookman Old Style" w:hAnsi="Bookman Old Style" w:cs="Arial"/>
+                <w:lang w:val="en-US"/>
+              </w:rPr>
+            </w:pPr>
+            <w:r>
+              <w:rPr>
+                <w:rFonts w:hint="default" w:ascii="Bookman Old Style" w:hAnsi="Bookman Old Style" w:cs="Arial"/>
+                <w:lang w:val="en-US"/>
+              </w:rPr>
+              <w:t>11 Januari 2024</w:t>
+            </w:r>
+          </w:p>
+        </w:tc>
+      </w:tr>
+    </w:tbl>
+    <w:p>
+      <w:pPr>
+        <w:spacing w:after="0" w:line="240" w:lineRule="auto"/>
+        <w:jc w:val="center"/>
+        <w:rPr>
+          <w:rFonts w:ascii="Bookman Old Style" w:hAnsi="Bookman Old Style" w:cs="Arial"/>
+        </w:rPr>
+      </w:pPr>
+    </w:p>
+    <w:p>
+      <w:pPr>
+        <w:spacing w:after="0" w:line="240" w:lineRule="auto"/>
+        <w:jc w:val="center"/>
+        <w:rPr>
+          <w:rFonts w:ascii="Bookman Old Style" w:hAnsi="Bookman Old Style" w:cs="Arial"/>
+          <w:b/>
+          <w:sz w:val="32"/>
+        </w:rPr>
+      </w:pPr>
+    </w:p>
+    <w:p>
+      <w:pPr>
+        <w:spacing w:after="0" w:line="240" w:lineRule="auto"/>
+        <w:jc w:val="center"/>
+        <w:rPr>
+          <w:rFonts w:ascii="Bookman Old Style" w:hAnsi="Bookman Old Style" w:cs="Arial"/>
+          <w:b/>
+          <w:sz w:val="32"/>
+        </w:rPr>
+      </w:pPr>
+    </w:p>
+    <w:p>
+      <w:pPr>
+        <w:spacing w:after="0" w:line="240" w:lineRule="auto"/>
+        <w:jc w:val="center"/>
+        <w:rPr>
+          <w:rFonts w:ascii="Bookman Old Style" w:hAnsi="Bookman Old Style" w:cs="Arial"/>
+          <w:b/>
+          <w:sz w:val="32"/>
+        </w:rPr>
+      </w:pPr>
+    </w:p>
+    <w:p>
+      <w:pPr>
+        <w:spacing w:after="0" w:line="240" w:lineRule="auto"/>
+        <w:jc w:val="center"/>
+        <w:rPr>
+          <w:rFonts w:ascii="Bookman Old Style" w:hAnsi="Bookman Old Style" w:cs="Arial"/>
+          <w:b/>
+          <w:sz w:val="32"/>
+        </w:rPr>
+      </w:pPr>
+    </w:p>
+    <w:p>
+      <w:pPr>
+        <w:spacing w:after="0" w:line="240" w:lineRule="auto"/>
+        <w:jc w:val="center"/>
+        <w:rPr>
+          <w:rFonts w:ascii="Bookman Old Style" w:hAnsi="Bookman Old Style" w:cs="Arial"/>
+          <w:b/>
+          <w:sz w:val="32"/>
+        </w:rPr>
+      </w:pPr>
+    </w:p>
+    <w:p>
+      <w:pPr>
+        <w:spacing w:after="0" w:line="240" w:lineRule="auto"/>
+        <w:jc w:val="center"/>
+        <w:rPr>
+          <w:rFonts w:ascii="Bookman Old Style" w:hAnsi="Bookman Old Style" w:cs="Arial"/>
+          <w:b/>
+          <w:sz w:val="32"/>
+        </w:rPr>
+      </w:pPr>
+    </w:p>
+    <w:p>
+      <w:pPr>
+        <w:spacing w:after="0" w:line="240" w:lineRule="auto"/>
+        <w:jc w:val="center"/>
+        <w:rPr>
+          <w:rFonts w:ascii="Bookman Old Style" w:hAnsi="Bookman Old Style" w:cs="Arial"/>
+          <w:b/>
+          <w:sz w:val="32"/>
+        </w:rPr>
+      </w:pPr>
+    </w:p>
+    <w:p>
+      <w:pPr>
+        <w:spacing w:after="0" w:line="240" w:lineRule="auto"/>
+        <w:jc w:val="center"/>
+        <w:rPr>
+          <w:rFonts w:ascii="Bookman Old Style" w:hAnsi="Bookman Old Style" w:cs="Arial"/>
+          <w:b/>
+          <w:sz w:val="32"/>
+        </w:rPr>
+      </w:pPr>
+    </w:p>
+    <w:p>
+      <w:pPr>
+        <w:spacing w:after="0" w:line="240" w:lineRule="auto"/>
+        <w:jc w:val="center"/>
+        <w:rPr>
+          <w:rFonts w:ascii="Bookman Old Style" w:hAnsi="Bookman Old Style" w:cs="Arial"/>
+          <w:b/>
+          <w:sz w:val="32"/>
+        </w:rPr>
+      </w:pPr>
+    </w:p>
+    <w:p>
+      <w:pPr>
+        <w:spacing w:after="0" w:line="240" w:lineRule="auto"/>
+        <w:jc w:val="center"/>
+        <w:rPr>
+          <w:rFonts w:ascii="Bookman Old Style" w:hAnsi="Bookman Old Style" w:cs="Arial"/>
+          <w:b/>
+          <w:sz w:val="32"/>
+        </w:rPr>
+      </w:pPr>
+    </w:p>
+    <w:p>
+      <w:pPr>
+        <w:spacing w:after="0" w:line="240" w:lineRule="auto"/>
+        <w:jc w:val="center"/>
+        <w:rPr>
+          <w:rFonts w:ascii="Bookman Old Style" w:hAnsi="Bookman Old Style" w:cs="Arial"/>
+          <w:b/>
+          <w:sz w:val="32"/>
+        </w:rPr>
+      </w:pPr>
+      <w:r>
+        <w:rPr>
+          <w:rFonts w:hint="default" w:ascii="Bookman Old Style" w:hAnsi="Bookman Old Style" w:cs="Arial"/>
+          <w:b/>
+          <w:sz w:val="32"/>
+          <w:lang w:val="en-US"/>
+        </w:rPr>
+        <w:t>P</w:t>
+      </w:r>
+      <w:r>
+        <w:rPr>
+          <w:rFonts w:ascii="Bookman Old Style" w:hAnsi="Bookman Old Style" w:cs="Arial"/>
+          <w:b/>
+          <w:sz w:val="32"/>
+        </w:rPr>
+        <w:t>EMERINTAH KABUPATEN BINTAN</w:t>
+      </w:r>
+    </w:p>
+    <w:p>
+      <w:pPr>
+        <w:spacing w:after="0" w:line="240" w:lineRule="auto"/>
+        <w:jc w:val="center"/>
+        <w:rPr>
+          <w:rFonts w:ascii="Bookman Old Style" w:hAnsi="Bookman Old Style" w:cs="Arial"/>
+          <w:b/>
+          <w:sz w:val="28"/>
+        </w:rPr>
+      </w:pPr>
+      <w:r>
+        <w:rPr>
+          <w:rFonts w:hint="default" w:ascii="Bookman Old Style" w:hAnsi="Bookman Old Style" w:cs="Arial"/>
+          <w:b/>
+          <w:sz w:val="28"/>
+          <w:lang w:val="en-US"/>
+        </w:rPr>
+        <w:t>D</w:t>
+      </w:r>
+      <w:r>
+        <w:rPr>
+          <w:rFonts w:ascii="Bookman Old Style" w:hAnsi="Bookman Old Style" w:cs="Arial"/>
+          <w:b/>
+          <w:sz w:val="28"/>
+        </w:rPr>
+        <w:t xml:space="preserve">INAS KESEHATAN </w:t>
+      </w:r>
+    </w:p>
+    <w:p>
+      <w:pPr>
+        <w:spacing w:after="0" w:line="240" w:lineRule="auto"/>
+        <w:jc w:val="center"/>
+        <w:rPr>
+          <w:rFonts w:ascii="Bookman Old Style" w:hAnsi="Bookman Old Style" w:cs="Arial"/>
+          <w:b/>
+          <w:sz w:val="44"/>
+        </w:rPr>
+      </w:pPr>
+      <w:r>
+        <w:rPr>
+          <w:rFonts w:ascii="Bookman Old Style" w:hAnsi="Bookman Old Style" w:cs="Arial"/>
+          <w:b/>
+          <w:sz w:val="44"/>
+        </w:rPr>
+        <w:t>UPTD PUSKESMAS BERAKIT</w:t>
+      </w:r>
+    </w:p>
+    <w:p>
+      <w:pPr>
+        <w:spacing w:after="0" w:line="240" w:lineRule="auto"/>
+        <w:ind w:left="0" w:right="0" w:firstLine="0"/>
+        <w:jc w:val="left"/>
+        <w:rPr>
+          <w:rFonts w:ascii="Bookman Old Style" w:hAnsi="Bookman Old Style" w:eastAsia="Times New Roman" w:cs="Arial"/>
+          <w:lang w:val="en-GB" w:eastAsia="en-GB"/>
+        </w:rPr>
+      </w:pPr>
+      <w:r>
+        <w:rPr>
+          <w:rFonts w:ascii="Bookman Old Style" w:hAnsi="Bookman Old Style" w:eastAsia="Times New Roman" w:cs="Arial"/>
+          <w:lang w:val="en-GB" w:eastAsia="en-GB"/>
+        </w:rPr>
+        <w:br w:type="page"/>
+      </w:r>
+    </w:p>
     <w:tbl>
       <w:tblPr>
         <w:tblStyle w:val="3"/>
@@ -39,12 +713,6 @@
             <w:insideH w:val="single" w:color="auto" w:sz="4" w:space="0"/>
             <w:insideV w:val="single" w:color="auto" w:sz="4" w:space="0"/>
           </w:tblBorders>
-          <w:tblCellMar>
-            <w:top w:w="0" w:type="dxa"/>
-            <w:left w:w="108" w:type="dxa"/>
-            <w:bottom w:w="0" w:type="dxa"/>
-            <w:right w:w="108" w:type="dxa"/>
-          </w:tblCellMar>
         </w:tblPrEx>
         <w:trPr>
           <w:trHeight w:val="125" w:hRule="atLeast"/>
@@ -92,7 +760,7 @@
                           </pic:cNvPicPr>
                         </pic:nvPicPr>
                         <pic:blipFill>
-                          <a:blip r:embed="rId6">
+                          <a:blip r:embed="rId9">
                             <a:extLst>
                               <a:ext uri="{28A0092B-C50C-407E-A947-70E740481C1C}">
                                 <a14:useLocalDpi xmlns:a14="http://schemas.microsoft.com/office/drawing/2010/main" val="0"/>
@@ -147,6 +815,59 @@
             </w:pPr>
             <w:r>
               <w:rPr>
+                <w:rFonts w:hint="default" w:ascii="Bookman Old Style" w:hAnsi="Bookman Old Style" w:eastAsia="Times New Roman" w:cs="Arial"/>
+                <w:sz w:val="16"/>
+                <w:szCs w:val="16"/>
+                <w:lang w:val="en-US" w:eastAsia="en-GB"/>
+              </w:rPr>
+              <w:drawing>
+                <wp:anchor distT="0" distB="0" distL="114300" distR="114300" simplePos="0" relativeHeight="251680768" behindDoc="1" locked="0" layoutInCell="1" allowOverlap="1">
+                  <wp:simplePos x="0" y="0"/>
+                  <wp:positionH relativeFrom="column">
+                    <wp:posOffset>2919730</wp:posOffset>
+                  </wp:positionH>
+                  <wp:positionV relativeFrom="paragraph">
+                    <wp:posOffset>-610870</wp:posOffset>
+                  </wp:positionV>
+                  <wp:extent cx="1924685" cy="708025"/>
+                  <wp:effectExtent l="0" t="0" r="0" b="15875"/>
+                  <wp:wrapNone/>
+                  <wp:docPr id="4" name="Picture 4" descr="dokumen_terkendali"/>
+                  <wp:cNvGraphicFramePr>
+                    <a:graphicFrameLocks xmlns:a="http://schemas.openxmlformats.org/drawingml/2006/main" noChangeAspect="1"/>
+                  </wp:cNvGraphicFramePr>
+                  <a:graphic xmlns:a="http://schemas.openxmlformats.org/drawingml/2006/main">
+                    <a:graphicData uri="http://schemas.openxmlformats.org/drawingml/2006/picture">
+                      <pic:pic xmlns:pic="http://schemas.openxmlformats.org/drawingml/2006/picture">
+                        <pic:nvPicPr>
+                          <pic:cNvPr id="4" name="Picture 4" descr="dokumen_terkendali"/>
+                          <pic:cNvPicPr>
+                            <a:picLocks noChangeAspect="1"/>
+                          </pic:cNvPicPr>
+                        </pic:nvPicPr>
+                        <pic:blipFill>
+                          <a:blip r:embed="rId10"/>
+                          <a:stretch>
+                            <a:fillRect/>
+                          </a:stretch>
+                        </pic:blipFill>
+                        <pic:spPr>
+                          <a:xfrm>
+                            <a:off x="0" y="0"/>
+                            <a:ext cx="1924685" cy="708025"/>
+                          </a:xfrm>
+                          <a:prstGeom prst="rect">
+                            <a:avLst/>
+                          </a:prstGeom>
+                        </pic:spPr>
+                      </pic:pic>
+                    </a:graphicData>
+                  </a:graphic>
+                </wp:anchor>
+              </w:drawing>
+            </w:r>
+            <w:r>
+              <w:rPr>
                 <w:rFonts w:hint="default" w:ascii="Arial" w:hAnsi="Arial" w:eastAsia="Times New Roman" w:cs="Arial"/>
                 <w:b/>
                 <w:sz w:val="28"/>
@@ -203,7 +924,7 @@
                           </pic:cNvPicPr>
                         </pic:nvPicPr>
                         <pic:blipFill>
-                          <a:blip r:embed="rId7">
+                          <a:blip r:embed="rId11">
                             <a:extLst>
                               <a:ext uri="{28A0092B-C50C-407E-A947-70E740481C1C}">
                                 <a14:useLocalDpi xmlns:a14="http://schemas.microsoft.com/office/drawing/2010/main" val="0"/>
@@ -242,12 +963,6 @@
             <w:insideH w:val="single" w:color="auto" w:sz="4" w:space="0"/>
             <w:insideV w:val="single" w:color="auto" w:sz="4" w:space="0"/>
           </w:tblBorders>
-          <w:tblCellMar>
-            <w:top w:w="0" w:type="dxa"/>
-            <w:left w:w="108" w:type="dxa"/>
-            <w:bottom w:w="0" w:type="dxa"/>
-            <w:right w:w="108" w:type="dxa"/>
-          </w:tblCellMar>
         </w:tblPrEx>
         <w:trPr>
           <w:trHeight w:val="125" w:hRule="atLeast"/>
@@ -373,12 +1088,6 @@
             <w:insideH w:val="single" w:color="auto" w:sz="4" w:space="0"/>
             <w:insideV w:val="single" w:color="auto" w:sz="4" w:space="0"/>
           </w:tblBorders>
-          <w:tblCellMar>
-            <w:top w:w="0" w:type="dxa"/>
-            <w:left w:w="108" w:type="dxa"/>
-            <w:bottom w:w="0" w:type="dxa"/>
-            <w:right w:w="108" w:type="dxa"/>
-          </w:tblCellMar>
         </w:tblPrEx>
         <w:trPr>
           <w:trHeight w:val="125" w:hRule="atLeast"/>
@@ -511,12 +1220,6 @@
             <w:insideH w:val="single" w:color="auto" w:sz="4" w:space="0"/>
             <w:insideV w:val="single" w:color="auto" w:sz="4" w:space="0"/>
           </w:tblBorders>
-          <w:tblCellMar>
-            <w:top w:w="0" w:type="dxa"/>
-            <w:left w:w="108" w:type="dxa"/>
-            <w:bottom w:w="0" w:type="dxa"/>
-            <w:right w:w="108" w:type="dxa"/>
-          </w:tblCellMar>
         </w:tblPrEx>
         <w:trPr>
           <w:trHeight w:val="125" w:hRule="atLeast"/>
@@ -640,12 +1343,6 @@
             <w:insideH w:val="single" w:color="auto" w:sz="4" w:space="0"/>
             <w:insideV w:val="single" w:color="auto" w:sz="4" w:space="0"/>
           </w:tblBorders>
-          <w:tblCellMar>
-            <w:top w:w="0" w:type="dxa"/>
-            <w:left w:w="108" w:type="dxa"/>
-            <w:bottom w:w="0" w:type="dxa"/>
-            <w:right w:w="108" w:type="dxa"/>
-          </w:tblCellMar>
         </w:tblPrEx>
         <w:trPr>
           <w:trHeight w:val="538" w:hRule="atLeast"/>
@@ -786,12 +1483,6 @@
             <w:insideH w:val="single" w:color="auto" w:sz="4" w:space="0"/>
             <w:insideV w:val="single" w:color="auto" w:sz="4" w:space="0"/>
           </w:tblBorders>
-          <w:tblCellMar>
-            <w:top w:w="0" w:type="dxa"/>
-            <w:left w:w="108" w:type="dxa"/>
-            <w:bottom w:w="0" w:type="dxa"/>
-            <w:right w:w="108" w:type="dxa"/>
-          </w:tblCellMar>
         </w:tblPrEx>
         <w:trPr>
           <w:trHeight w:val="125" w:hRule="atLeast"/>
@@ -863,6 +1554,61 @@
                 <w:lang w:val="en-GB" w:eastAsia="en-GB"/>
               </w:rPr>
             </w:pPr>
+            <w:bookmarkStart w:id="0" w:name="_GoBack"/>
+            <w:bookmarkEnd w:id="0"/>
+            <w:r>
+              <w:rPr>
+                <w:rFonts w:hint="default" w:ascii="Bookman Old Style" w:hAnsi="Bookman Old Style" w:eastAsia="Times New Roman" w:cs="Arial"/>
+                <w:sz w:val="16"/>
+                <w:szCs w:val="16"/>
+                <w:lang w:val="en-US" w:eastAsia="en-GB"/>
+              </w:rPr>
+              <w:drawing>
+                <wp:anchor distT="0" distB="0" distL="114300" distR="114300" simplePos="0" relativeHeight="251679744" behindDoc="1" locked="0" layoutInCell="1" allowOverlap="1">
+                  <wp:simplePos x="0" y="0"/>
+                  <wp:positionH relativeFrom="column">
+                    <wp:posOffset>1082040</wp:posOffset>
+                  </wp:positionH>
+                  <wp:positionV relativeFrom="paragraph">
+                    <wp:posOffset>-324485</wp:posOffset>
+                  </wp:positionV>
+                  <wp:extent cx="930275" cy="988060"/>
+                  <wp:effectExtent l="0" t="0" r="0" b="2540"/>
+                  <wp:wrapNone/>
+                  <wp:docPr id="2" name="Picture 2" descr="ttd_mentor-removebg"/>
+                  <wp:cNvGraphicFramePr>
+                    <a:graphicFrameLocks xmlns:a="http://schemas.openxmlformats.org/drawingml/2006/main" noChangeAspect="1"/>
+                  </wp:cNvGraphicFramePr>
+                  <a:graphic xmlns:a="http://schemas.openxmlformats.org/drawingml/2006/main">
+                    <a:graphicData uri="http://schemas.openxmlformats.org/drawingml/2006/picture">
+                      <pic:pic xmlns:pic="http://schemas.openxmlformats.org/drawingml/2006/picture">
+                        <pic:nvPicPr>
+                          <pic:cNvPr id="2" name="Picture 2" descr="ttd_mentor-removebg"/>
+                          <pic:cNvPicPr>
+                            <a:picLocks noChangeAspect="1"/>
+                          </pic:cNvPicPr>
+                        </pic:nvPicPr>
+                        <pic:blipFill>
+                          <a:blip r:embed="rId12"/>
+                          <a:stretch>
+                            <a:fillRect/>
+                          </a:stretch>
+                        </pic:blipFill>
+                        <pic:spPr>
+                          <a:xfrm>
+                            <a:off x="0" y="0"/>
+                            <a:ext cx="930275" cy="988060"/>
+                          </a:xfrm>
+                          <a:prstGeom prst="rect">
+                            <a:avLst/>
+                          </a:prstGeom>
+                        </pic:spPr>
+                      </pic:pic>
+                    </a:graphicData>
+                  </a:graphic>
+                </wp:anchor>
+              </w:drawing>
+            </w:r>
           </w:p>
           <w:p>
             <w:pPr>
@@ -1022,12 +1768,6 @@
             <w:insideH w:val="single" w:color="auto" w:sz="4" w:space="0"/>
             <w:insideV w:val="single" w:color="auto" w:sz="4" w:space="0"/>
           </w:tblBorders>
-          <w:tblCellMar>
-            <w:top w:w="0" w:type="dxa"/>
-            <w:left w:w="108" w:type="dxa"/>
-            <w:bottom w:w="0" w:type="dxa"/>
-            <w:right w:w="108" w:type="dxa"/>
-          </w:tblCellMar>
         </w:tblPrEx>
         <w:trPr>
           <w:trHeight w:val="125" w:hRule="atLeast"/>
@@ -1095,12 +1835,6 @@
             <w:insideH w:val="single" w:color="auto" w:sz="4" w:space="0"/>
             <w:insideV w:val="single" w:color="auto" w:sz="4" w:space="0"/>
           </w:tblBorders>
-          <w:tblCellMar>
-            <w:top w:w="0" w:type="dxa"/>
-            <w:left w:w="108" w:type="dxa"/>
-            <w:bottom w:w="0" w:type="dxa"/>
-            <w:right w:w="108" w:type="dxa"/>
-          </w:tblCellMar>
         </w:tblPrEx>
         <w:trPr>
           <w:trHeight w:val="125" w:hRule="atLeast"/>
@@ -1168,12 +1902,6 @@
             <w:insideH w:val="single" w:color="auto" w:sz="4" w:space="0"/>
             <w:insideV w:val="single" w:color="auto" w:sz="4" w:space="0"/>
           </w:tblBorders>
-          <w:tblCellMar>
-            <w:top w:w="0" w:type="dxa"/>
-            <w:left w:w="108" w:type="dxa"/>
-            <w:bottom w:w="0" w:type="dxa"/>
-            <w:right w:w="108" w:type="dxa"/>
-          </w:tblCellMar>
         </w:tblPrEx>
         <w:trPr>
           <w:trHeight w:val="125" w:hRule="atLeast"/>
@@ -1263,12 +1991,6 @@
             <w:insideH w:val="single" w:color="auto" w:sz="4" w:space="0"/>
             <w:insideV w:val="single" w:color="auto" w:sz="4" w:space="0"/>
           </w:tblBorders>
-          <w:tblCellMar>
-            <w:top w:w="0" w:type="dxa"/>
-            <w:left w:w="108" w:type="dxa"/>
-            <w:bottom w:w="0" w:type="dxa"/>
-            <w:right w:w="108" w:type="dxa"/>
-          </w:tblCellMar>
         </w:tblPrEx>
         <w:trPr>
           <w:trHeight w:val="125" w:hRule="atLeast"/>
@@ -1344,12 +2066,6 @@
             <w:insideH w:val="single" w:color="auto" w:sz="4" w:space="0"/>
             <w:insideV w:val="single" w:color="auto" w:sz="4" w:space="0"/>
           </w:tblBorders>
-          <w:tblCellMar>
-            <w:top w:w="0" w:type="dxa"/>
-            <w:left w:w="108" w:type="dxa"/>
-            <w:bottom w:w="0" w:type="dxa"/>
-            <w:right w:w="108" w:type="dxa"/>
-          </w:tblCellMar>
         </w:tblPrEx>
         <w:trPr>
           <w:trHeight w:val="2259" w:hRule="atLeast"/>
@@ -1668,12 +2384,6 @@
             <w:insideH w:val="single" w:color="auto" w:sz="4" w:space="0"/>
             <w:insideV w:val="single" w:color="auto" w:sz="4" w:space="0"/>
           </w:tblBorders>
-          <w:tblCellMar>
-            <w:top w:w="0" w:type="dxa"/>
-            <w:left w:w="108" w:type="dxa"/>
-            <w:bottom w:w="0" w:type="dxa"/>
-            <w:right w:w="108" w:type="dxa"/>
-          </w:tblCellMar>
         </w:tblPrEx>
         <w:trPr>
           <w:trHeight w:val="524" w:hRule="atLeast"/>
@@ -1716,6 +2426,7 @@
             <w:pPr>
               <w:pStyle w:val="6"/>
               <w:numPr>
+                <w:ilvl w:val="0"/>
                 <w:numId w:val="0"/>
               </w:numPr>
               <w:spacing w:after="0" w:line="360" w:lineRule="auto"/>
@@ -1745,12 +2456,6 @@
             <w:insideH w:val="single" w:color="auto" w:sz="4" w:space="0"/>
             <w:insideV w:val="single" w:color="auto" w:sz="4" w:space="0"/>
           </w:tblBorders>
-          <w:tblCellMar>
-            <w:top w:w="0" w:type="dxa"/>
-            <w:left w:w="108" w:type="dxa"/>
-            <w:bottom w:w="0" w:type="dxa"/>
-            <w:right w:w="108" w:type="dxa"/>
-          </w:tblCellMar>
         </w:tblPrEx>
         <w:trPr>
           <w:trHeight w:val="695" w:hRule="atLeast"/>
@@ -2731,12 +3436,6 @@
             <w:insideH w:val="single" w:color="auto" w:sz="4" w:space="0"/>
             <w:insideV w:val="single" w:color="auto" w:sz="4" w:space="0"/>
           </w:tblBorders>
-          <w:tblCellMar>
-            <w:top w:w="0" w:type="dxa"/>
-            <w:left w:w="108" w:type="dxa"/>
-            <w:bottom w:w="0" w:type="dxa"/>
-            <w:right w:w="108" w:type="dxa"/>
-          </w:tblCellMar>
         </w:tblPrEx>
         <w:trPr>
           <w:trHeight w:val="586" w:hRule="atLeast"/>
@@ -2809,12 +3508,6 @@
             <w:insideH w:val="single" w:color="auto" w:sz="4" w:space="0"/>
             <w:insideV w:val="single" w:color="auto" w:sz="4" w:space="0"/>
           </w:tblBorders>
-          <w:tblCellMar>
-            <w:top w:w="0" w:type="dxa"/>
-            <w:left w:w="108" w:type="dxa"/>
-            <w:bottom w:w="0" w:type="dxa"/>
-            <w:right w:w="108" w:type="dxa"/>
-          </w:tblCellMar>
         </w:tblPrEx>
         <w:trPr>
           <w:trHeight w:val="1653" w:hRule="atLeast"/>
@@ -2923,12 +3616,6 @@
                   <w:insideH w:val="single" w:color="auto" w:sz="4" w:space="0"/>
                   <w:insideV w:val="single" w:color="auto" w:sz="4" w:space="0"/>
                 </w:tblBorders>
-                <w:tblCellMar>
-                  <w:top w:w="0" w:type="dxa"/>
-                  <w:left w:w="108" w:type="dxa"/>
-                  <w:bottom w:w="0" w:type="dxa"/>
-                  <w:right w:w="108" w:type="dxa"/>
-                </w:tblCellMar>
               </w:tblPrEx>
               <w:trPr>
                 <w:trHeight w:val="553" w:hRule="atLeast"/>
@@ -3040,12 +3727,6 @@
                   <w:insideH w:val="single" w:color="auto" w:sz="4" w:space="0"/>
                   <w:insideV w:val="single" w:color="auto" w:sz="4" w:space="0"/>
                 </w:tblBorders>
-                <w:tblCellMar>
-                  <w:top w:w="0" w:type="dxa"/>
-                  <w:left w:w="108" w:type="dxa"/>
-                  <w:bottom w:w="0" w:type="dxa"/>
-                  <w:right w:w="108" w:type="dxa"/>
-                </w:tblCellMar>
               </w:tblPrEx>
               <w:trPr>
                 <w:trHeight w:val="654" w:hRule="atLeast"/>
@@ -3135,10 +3816,7 @@
       </w:tr>
     </w:tbl>
     <w:p/>
-    <w:p>
-      <w:bookmarkStart w:id="0" w:name="_GoBack"/>
-      <w:bookmarkEnd w:id="0"/>
-    </w:p>
+    <w:p/>
     <w:p/>
     <w:p/>
     <w:p/>

</xml_diff>